<commit_message>
Added rough design documents, removed Visual Studio project.
</commit_message>
<xml_diff>
--- a/Design and Testing/Design Document.docx
+++ b/Design and Testing/Design Document.docx
@@ -229,12 +229,7 @@
             <w:pStyle w:val="TOCHeading"/>
           </w:pPr>
           <w:r>
-            <w:t xml:space="preserve">Table of </w:t>
-          </w:r>
-          <w:bookmarkStart w:id="0" w:name="_GoBack"/>
-          <w:bookmarkEnd w:id="0"/>
-          <w:r>
-            <w:t>Contents</w:t>
+            <w:t>Table of Contents</w:t>
           </w:r>
         </w:p>
         <w:p>
@@ -543,12 +538,12 @@
       <w:pPr>
         <w:pStyle w:val="Heading1"/>
       </w:pPr>
-      <w:bookmarkStart w:id="1" w:name="_Toc411875591"/>
+      <w:bookmarkStart w:id="0" w:name="_Toc411875591"/>
       <w:r>
         <w:lastRenderedPageBreak/>
         <w:t>Requirements</w:t>
       </w:r>
-      <w:bookmarkEnd w:id="1"/>
+      <w:bookmarkEnd w:id="0"/>
     </w:p>
     <w:p/>
     <w:p>
@@ -683,7 +678,7 @@
       <w:pPr>
         <w:pStyle w:val="Heading1"/>
       </w:pPr>
-      <w:bookmarkStart w:id="2" w:name="_Toc411875592"/>
+      <w:bookmarkStart w:id="1" w:name="_Toc411875592"/>
       <w:r>
         <w:lastRenderedPageBreak/>
         <w:t>State Flow Diagram</w:t>
@@ -691,7 +686,7 @@
       <w:r>
         <w:t>s</w:t>
       </w:r>
-      <w:bookmarkEnd w:id="2"/>
+      <w:bookmarkEnd w:id="1"/>
     </w:p>
     <w:p>
       <w:pPr>
@@ -707,7 +702,7 @@
       <w:pPr>
         <w:pStyle w:val="Heading1"/>
       </w:pPr>
-      <w:bookmarkStart w:id="3" w:name="_Toc411875593"/>
+      <w:bookmarkStart w:id="2" w:name="_Toc411875593"/>
       <w:r>
         <w:lastRenderedPageBreak/>
         <w:t xml:space="preserve">Server </w:t>
@@ -715,7 +710,1330 @@
       <w:r>
         <w:t>Pseudo-Code</w:t>
       </w:r>
+      <w:bookmarkEnd w:id="2"/>
+    </w:p>
+    <w:p/>
+    <w:p>
+      <w:pPr>
+        <w:pStyle w:val="Heading2"/>
+      </w:pPr>
+      <w:r>
+        <w:t>Initialization</w:t>
+      </w:r>
+    </w:p>
+    <w:p/>
+    <w:p>
+      <w:pPr>
+        <w:rPr>
+          <w:rFonts w:ascii="Courier New" w:hAnsi="Courier New" w:cs="Courier New"/>
+        </w:rPr>
+      </w:pPr>
+      <w:r>
+        <w:rPr>
+          <w:rFonts w:ascii="Courier New" w:hAnsi="Courier New" w:cs="Courier New"/>
+        </w:rPr>
+        <w:t>Main Function</w:t>
+      </w:r>
+    </w:p>
+    <w:p>
+      <w:pPr>
+        <w:rPr>
+          <w:rFonts w:ascii="Courier New" w:hAnsi="Courier New" w:cs="Courier New"/>
+        </w:rPr>
+      </w:pPr>
+      <w:r>
+        <w:rPr>
+          <w:rFonts w:ascii="Courier New" w:hAnsi="Courier New" w:cs="Courier New"/>
+        </w:rPr>
+        <w:t>{</w:t>
+      </w:r>
+    </w:p>
+    <w:p>
+      <w:pPr>
+        <w:rPr>
+          <w:rFonts w:ascii="Courier New" w:hAnsi="Courier New" w:cs="Courier New"/>
+        </w:rPr>
+      </w:pPr>
+      <w:r>
+        <w:rPr>
+          <w:rFonts w:ascii="Courier New" w:hAnsi="Courier New" w:cs="Courier New"/>
+        </w:rPr>
+        <w:tab/>
+        <w:t>Call the Setup Function</w:t>
+      </w:r>
+    </w:p>
+    <w:p>
+      <w:pPr>
+        <w:rPr>
+          <w:rFonts w:ascii="Courier New" w:hAnsi="Courier New" w:cs="Courier New"/>
+        </w:rPr>
+      </w:pPr>
+      <w:r>
+        <w:rPr>
+          <w:rFonts w:ascii="Courier New" w:hAnsi="Courier New" w:cs="Courier New"/>
+        </w:rPr>
+        <w:tab/>
+        <w:t>Call the Load Tracklist Function</w:t>
+      </w:r>
+    </w:p>
+    <w:p>
+      <w:pPr>
+        <w:rPr>
+          <w:rFonts w:ascii="Courier New" w:hAnsi="Courier New" w:cs="Courier New"/>
+        </w:rPr>
+      </w:pPr>
+      <w:r>
+        <w:rPr>
+          <w:rFonts w:ascii="Courier New" w:hAnsi="Courier New" w:cs="Courier New"/>
+        </w:rPr>
+        <w:tab/>
+        <w:t>Call the Open Socket Listener Function</w:t>
+      </w:r>
+    </w:p>
+    <w:p>
+      <w:pPr>
+        <w:rPr>
+          <w:rFonts w:ascii="Courier New" w:hAnsi="Courier New" w:cs="Courier New"/>
+        </w:rPr>
+      </w:pPr>
+    </w:p>
+    <w:p>
+      <w:pPr>
+        <w:rPr>
+          <w:rFonts w:ascii="Courier New" w:hAnsi="Courier New" w:cs="Courier New"/>
+        </w:rPr>
+      </w:pPr>
+      <w:r>
+        <w:rPr>
+          <w:rFonts w:ascii="Courier New" w:hAnsi="Courier New" w:cs="Courier New"/>
+        </w:rPr>
+        <w:tab/>
+        <w:t>If the mode is multicast</w:t>
+      </w:r>
+    </w:p>
+    <w:p>
+      <w:pPr>
+        <w:rPr>
+          <w:rFonts w:ascii="Courier New" w:hAnsi="Courier New" w:cs="Courier New"/>
+        </w:rPr>
+      </w:pPr>
+      <w:r>
+        <w:rPr>
+          <w:rFonts w:ascii="Courier New" w:hAnsi="Courier New" w:cs="Courier New"/>
+        </w:rPr>
+        <w:tab/>
+        <w:t>{</w:t>
+      </w:r>
+    </w:p>
+    <w:p>
+      <w:pPr>
+        <w:rPr>
+          <w:rFonts w:ascii="Courier New" w:hAnsi="Courier New" w:cs="Courier New"/>
+        </w:rPr>
+      </w:pPr>
+      <w:r>
+        <w:rPr>
+          <w:rFonts w:ascii="Courier New" w:hAnsi="Courier New" w:cs="Courier New"/>
+        </w:rPr>
+        <w:tab/>
+      </w:r>
+      <w:r>
+        <w:rPr>
+          <w:rFonts w:ascii="Courier New" w:hAnsi="Courier New" w:cs="Courier New"/>
+        </w:rPr>
+        <w:tab/>
+        <w:t>Call the Multicast Function</w:t>
+      </w:r>
+    </w:p>
+    <w:p>
+      <w:pPr>
+        <w:rPr>
+          <w:rFonts w:ascii="Courier New" w:hAnsi="Courier New" w:cs="Courier New"/>
+        </w:rPr>
+      </w:pPr>
+      <w:r>
+        <w:rPr>
+          <w:rFonts w:ascii="Courier New" w:hAnsi="Courier New" w:cs="Courier New"/>
+        </w:rPr>
+        <w:tab/>
+        <w:t>}</w:t>
+      </w:r>
+    </w:p>
+    <w:p>
+      <w:pPr>
+        <w:rPr>
+          <w:rFonts w:ascii="Courier New" w:hAnsi="Courier New" w:cs="Courier New"/>
+        </w:rPr>
+      </w:pPr>
+      <w:r>
+        <w:rPr>
+          <w:rFonts w:ascii="Courier New" w:hAnsi="Courier New" w:cs="Courier New"/>
+        </w:rPr>
+        <w:tab/>
+        <w:t>Else</w:t>
+      </w:r>
+    </w:p>
+    <w:p>
+      <w:pPr>
+        <w:rPr>
+          <w:rFonts w:ascii="Courier New" w:hAnsi="Courier New" w:cs="Courier New"/>
+        </w:rPr>
+      </w:pPr>
+      <w:r>
+        <w:rPr>
+          <w:rFonts w:ascii="Courier New" w:hAnsi="Courier New" w:cs="Courier New"/>
+        </w:rPr>
+        <w:tab/>
+        <w:t>{</w:t>
+      </w:r>
+    </w:p>
+    <w:p>
+      <w:pPr>
+        <w:rPr>
+          <w:rFonts w:ascii="Courier New" w:hAnsi="Courier New" w:cs="Courier New"/>
+        </w:rPr>
+      </w:pPr>
+      <w:r>
+        <w:rPr>
+          <w:rFonts w:ascii="Courier New" w:hAnsi="Courier New" w:cs="Courier New"/>
+        </w:rPr>
+        <w:tab/>
+      </w:r>
+      <w:r>
+        <w:rPr>
+          <w:rFonts w:ascii="Courier New" w:hAnsi="Courier New" w:cs="Courier New"/>
+        </w:rPr>
+        <w:tab/>
+        <w:t>Call the Unicast Function</w:t>
+      </w:r>
+    </w:p>
+    <w:p>
+      <w:pPr>
+        <w:rPr>
+          <w:rFonts w:ascii="Courier New" w:hAnsi="Courier New" w:cs="Courier New"/>
+        </w:rPr>
+      </w:pPr>
+      <w:r>
+        <w:rPr>
+          <w:rFonts w:ascii="Courier New" w:hAnsi="Courier New" w:cs="Courier New"/>
+        </w:rPr>
+        <w:tab/>
+        <w:t>}</w:t>
+      </w:r>
+    </w:p>
+    <w:p>
+      <w:pPr>
+        <w:rPr>
+          <w:rFonts w:ascii="Courier New" w:hAnsi="Courier New" w:cs="Courier New"/>
+        </w:rPr>
+      </w:pPr>
+    </w:p>
+    <w:p>
+      <w:pPr>
+        <w:rPr>
+          <w:rFonts w:ascii="Courier New" w:hAnsi="Courier New" w:cs="Courier New"/>
+        </w:rPr>
+      </w:pPr>
+      <w:r>
+        <w:rPr>
+          <w:rFonts w:ascii="Courier New" w:hAnsi="Courier New" w:cs="Courier New"/>
+        </w:rPr>
+        <w:tab/>
+        <w:t>Call the Teardown Function</w:t>
+      </w:r>
+    </w:p>
+    <w:p>
+      <w:pPr>
+        <w:rPr>
+          <w:rFonts w:ascii="Courier New" w:hAnsi="Courier New" w:cs="Courier New"/>
+        </w:rPr>
+      </w:pPr>
+      <w:r>
+        <w:rPr>
+          <w:rFonts w:ascii="Courier New" w:hAnsi="Courier New" w:cs="Courier New"/>
+        </w:rPr>
+        <w:tab/>
+        <w:t>If the Teardown Function fails</w:t>
+      </w:r>
+    </w:p>
+    <w:p>
+      <w:pPr>
+        <w:rPr>
+          <w:rFonts w:ascii="Courier New" w:hAnsi="Courier New" w:cs="Courier New"/>
+        </w:rPr>
+      </w:pPr>
+      <w:r>
+        <w:rPr>
+          <w:rFonts w:ascii="Courier New" w:hAnsi="Courier New" w:cs="Courier New"/>
+        </w:rPr>
+        <w:tab/>
+        <w:t>{</w:t>
+      </w:r>
+    </w:p>
+    <w:p>
+      <w:pPr>
+        <w:rPr>
+          <w:rFonts w:ascii="Courier New" w:hAnsi="Courier New" w:cs="Courier New"/>
+        </w:rPr>
+      </w:pPr>
+      <w:r>
+        <w:rPr>
+          <w:rFonts w:ascii="Courier New" w:hAnsi="Courier New" w:cs="Courier New"/>
+        </w:rPr>
+        <w:tab/>
+      </w:r>
+      <w:r>
+        <w:rPr>
+          <w:rFonts w:ascii="Courier New" w:hAnsi="Courier New" w:cs="Courier New"/>
+        </w:rPr>
+        <w:tab/>
+        <w:t>Print error message</w:t>
+      </w:r>
+    </w:p>
+    <w:p>
+      <w:pPr>
+        <w:rPr>
+          <w:rFonts w:ascii="Courier New" w:hAnsi="Courier New" w:cs="Courier New"/>
+        </w:rPr>
+      </w:pPr>
+      <w:r>
+        <w:rPr>
+          <w:rFonts w:ascii="Courier New" w:hAnsi="Courier New" w:cs="Courier New"/>
+        </w:rPr>
+        <w:tab/>
+      </w:r>
+      <w:r>
+        <w:rPr>
+          <w:rFonts w:ascii="Courier New" w:hAnsi="Courier New" w:cs="Courier New"/>
+        </w:rPr>
+        <w:tab/>
+        <w:t>exit</w:t>
+      </w:r>
+    </w:p>
+    <w:p>
+      <w:pPr>
+        <w:rPr>
+          <w:rFonts w:ascii="Courier New" w:hAnsi="Courier New" w:cs="Courier New"/>
+        </w:rPr>
+      </w:pPr>
+      <w:r>
+        <w:rPr>
+          <w:rFonts w:ascii="Courier New" w:hAnsi="Courier New" w:cs="Courier New"/>
+        </w:rPr>
+        <w:tab/>
+        <w:t>}</w:t>
+      </w:r>
+    </w:p>
+    <w:p>
+      <w:pPr>
+        <w:rPr>
+          <w:rFonts w:ascii="Courier New" w:hAnsi="Courier New" w:cs="Courier New"/>
+        </w:rPr>
+      </w:pPr>
+    </w:p>
+    <w:p>
+      <w:pPr>
+        <w:rPr>
+          <w:rFonts w:ascii="Courier New" w:hAnsi="Courier New" w:cs="Courier New"/>
+        </w:rPr>
+      </w:pPr>
+      <w:r>
+        <w:rPr>
+          <w:rFonts w:ascii="Courier New" w:hAnsi="Courier New" w:cs="Courier New"/>
+        </w:rPr>
+        <w:tab/>
+        <w:t>exit</w:t>
+      </w:r>
+    </w:p>
+    <w:p>
+      <w:pPr>
+        <w:rPr>
+          <w:rFonts w:ascii="Courier New" w:hAnsi="Courier New" w:cs="Courier New"/>
+        </w:rPr>
+      </w:pPr>
+      <w:r>
+        <w:rPr>
+          <w:rFonts w:ascii="Courier New" w:hAnsi="Courier New" w:cs="Courier New"/>
+        </w:rPr>
+        <w:t>}</w:t>
+      </w:r>
+    </w:p>
+    <w:p/>
+    <w:p>
+      <w:pPr>
+        <w:rPr>
+          <w:rFonts w:ascii="Courier New" w:hAnsi="Courier New" w:cs="Courier New"/>
+        </w:rPr>
+      </w:pPr>
+      <w:r>
+        <w:rPr>
+          <w:rFonts w:ascii="Courier New" w:hAnsi="Courier New" w:cs="Courier New"/>
+        </w:rPr>
+        <w:t>Setup Function</w:t>
+      </w:r>
+    </w:p>
+    <w:p>
+      <w:pPr>
+        <w:rPr>
+          <w:rFonts w:ascii="Courier New" w:hAnsi="Courier New" w:cs="Courier New"/>
+        </w:rPr>
+      </w:pPr>
+      <w:r>
+        <w:rPr>
+          <w:rFonts w:ascii="Courier New" w:hAnsi="Courier New" w:cs="Courier New"/>
+        </w:rPr>
+        <w:lastRenderedPageBreak/>
+        <w:t>{</w:t>
+      </w:r>
+    </w:p>
+    <w:p>
+      <w:pPr>
+        <w:rPr>
+          <w:rFonts w:ascii="Courier New" w:hAnsi="Courier New" w:cs="Courier New"/>
+        </w:rPr>
+      </w:pPr>
+      <w:r>
+        <w:rPr>
+          <w:rFonts w:ascii="Courier New" w:hAnsi="Courier New" w:cs="Courier New"/>
+        </w:rPr>
+        <w:tab/>
+        <w:t>Parse the command line arguments</w:t>
+      </w:r>
+    </w:p>
+    <w:p>
+      <w:pPr>
+        <w:rPr>
+          <w:rFonts w:ascii="Courier New" w:hAnsi="Courier New" w:cs="Courier New"/>
+        </w:rPr>
+      </w:pPr>
+      <w:r>
+        <w:rPr>
+          <w:rFonts w:ascii="Courier New" w:hAnsi="Courier New" w:cs="Courier New"/>
+        </w:rPr>
+        <w:tab/>
+        <w:t>If the command line arguments are invalid</w:t>
+      </w:r>
+    </w:p>
+    <w:p>
+      <w:pPr>
+        <w:rPr>
+          <w:rFonts w:ascii="Courier New" w:hAnsi="Courier New" w:cs="Courier New"/>
+        </w:rPr>
+      </w:pPr>
+      <w:r>
+        <w:rPr>
+          <w:rFonts w:ascii="Courier New" w:hAnsi="Courier New" w:cs="Courier New"/>
+        </w:rPr>
+        <w:tab/>
+        <w:t>{</w:t>
+      </w:r>
+    </w:p>
+    <w:p>
+      <w:pPr>
+        <w:rPr>
+          <w:rFonts w:ascii="Courier New" w:hAnsi="Courier New" w:cs="Courier New"/>
+        </w:rPr>
+      </w:pPr>
+      <w:r>
+        <w:rPr>
+          <w:rFonts w:ascii="Courier New" w:hAnsi="Courier New" w:cs="Courier New"/>
+        </w:rPr>
+        <w:tab/>
+      </w:r>
+      <w:r>
+        <w:rPr>
+          <w:rFonts w:ascii="Courier New" w:hAnsi="Courier New" w:cs="Courier New"/>
+        </w:rPr>
+        <w:tab/>
+        <w:t>Print the usage string</w:t>
+      </w:r>
+    </w:p>
+    <w:p>
+      <w:pPr>
+        <w:rPr>
+          <w:rFonts w:ascii="Courier New" w:hAnsi="Courier New" w:cs="Courier New"/>
+        </w:rPr>
+      </w:pPr>
+      <w:r>
+        <w:rPr>
+          <w:rFonts w:ascii="Courier New" w:hAnsi="Courier New" w:cs="Courier New"/>
+        </w:rPr>
+        <w:tab/>
+      </w:r>
+      <w:r>
+        <w:rPr>
+          <w:rFonts w:ascii="Courier New" w:hAnsi="Courier New" w:cs="Courier New"/>
+        </w:rPr>
+        <w:tab/>
+        <w:t>Return false</w:t>
+      </w:r>
+    </w:p>
+    <w:p>
+      <w:pPr>
+        <w:rPr>
+          <w:rFonts w:ascii="Courier New" w:hAnsi="Courier New" w:cs="Courier New"/>
+        </w:rPr>
+      </w:pPr>
+      <w:r>
+        <w:rPr>
+          <w:rFonts w:ascii="Courier New" w:hAnsi="Courier New" w:cs="Courier New"/>
+        </w:rPr>
+        <w:tab/>
+        <w:t>}</w:t>
+      </w:r>
+    </w:p>
+    <w:p>
+      <w:pPr>
+        <w:rPr>
+          <w:rFonts w:ascii="Courier New" w:hAnsi="Courier New" w:cs="Courier New"/>
+        </w:rPr>
+      </w:pPr>
+    </w:p>
+    <w:p>
+      <w:pPr>
+        <w:rPr>
+          <w:rFonts w:ascii="Courier New" w:hAnsi="Courier New" w:cs="Courier New"/>
+        </w:rPr>
+      </w:pPr>
+      <w:r>
+        <w:rPr>
+          <w:rFonts w:ascii="Courier New" w:hAnsi="Courier New" w:cs="Courier New"/>
+        </w:rPr>
+        <w:tab/>
+        <w:t>Set the mode to argument 1</w:t>
+      </w:r>
+    </w:p>
+    <w:p>
+      <w:pPr>
+        <w:rPr>
+          <w:rFonts w:ascii="Courier New" w:hAnsi="Courier New" w:cs="Courier New"/>
+        </w:rPr>
+      </w:pPr>
+      <w:r>
+        <w:rPr>
+          <w:rFonts w:ascii="Courier New" w:hAnsi="Courier New" w:cs="Courier New"/>
+        </w:rPr>
+        <w:tab/>
+        <w:t>Set the port to argument 2</w:t>
+      </w:r>
+    </w:p>
+    <w:p>
+      <w:pPr>
+        <w:rPr>
+          <w:rFonts w:ascii="Courier New" w:hAnsi="Courier New" w:cs="Courier New"/>
+        </w:rPr>
+      </w:pPr>
+    </w:p>
+    <w:p>
+      <w:pPr>
+        <w:rPr>
+          <w:rFonts w:ascii="Courier New" w:hAnsi="Courier New" w:cs="Courier New"/>
+        </w:rPr>
+      </w:pPr>
+      <w:r>
+        <w:rPr>
+          <w:rFonts w:ascii="Courier New" w:hAnsi="Courier New" w:cs="Courier New"/>
+        </w:rPr>
+        <w:tab/>
+        <w:t>Start Winsock</w:t>
+      </w:r>
+    </w:p>
+    <w:p>
+      <w:pPr>
+        <w:rPr>
+          <w:rFonts w:ascii="Courier New" w:hAnsi="Courier New" w:cs="Courier New"/>
+        </w:rPr>
+      </w:pPr>
+    </w:p>
+    <w:p>
+      <w:pPr>
+        <w:rPr>
+          <w:rFonts w:ascii="Courier New" w:hAnsi="Courier New" w:cs="Courier New"/>
+        </w:rPr>
+      </w:pPr>
+      <w:r>
+        <w:rPr>
+          <w:rFonts w:ascii="Courier New" w:hAnsi="Courier New" w:cs="Courier New"/>
+        </w:rPr>
+        <w:tab/>
+        <w:t>Return true</w:t>
+      </w:r>
+    </w:p>
+    <w:p>
+      <w:pPr>
+        <w:rPr>
+          <w:rFonts w:ascii="Courier New" w:hAnsi="Courier New" w:cs="Courier New"/>
+        </w:rPr>
+      </w:pPr>
+      <w:r>
+        <w:rPr>
+          <w:rFonts w:ascii="Courier New" w:hAnsi="Courier New" w:cs="Courier New"/>
+        </w:rPr>
+        <w:t>}</w:t>
+      </w:r>
+    </w:p>
+    <w:p/>
+    <w:p>
+      <w:pPr>
+        <w:rPr>
+          <w:rFonts w:ascii="Courier New" w:hAnsi="Courier New" w:cs="Courier New"/>
+        </w:rPr>
+      </w:pPr>
+      <w:r>
+        <w:rPr>
+          <w:rFonts w:ascii="Courier New" w:hAnsi="Courier New" w:cs="Courier New"/>
+        </w:rPr>
+        <w:t>Load Tracklist Function</w:t>
+      </w:r>
+    </w:p>
+    <w:p>
+      <w:pPr>
+        <w:rPr>
+          <w:rFonts w:ascii="Courier New" w:hAnsi="Courier New" w:cs="Courier New"/>
+        </w:rPr>
+      </w:pPr>
+      <w:r>
+        <w:rPr>
+          <w:rFonts w:ascii="Courier New" w:hAnsi="Courier New" w:cs="Courier New"/>
+        </w:rPr>
+        <w:t>{</w:t>
+      </w:r>
+    </w:p>
+    <w:p>
+      <w:pPr>
+        <w:rPr>
+          <w:rFonts w:ascii="Courier New" w:hAnsi="Courier New" w:cs="Courier New"/>
+        </w:rPr>
+      </w:pPr>
+      <w:r>
+        <w:rPr>
+          <w:rFonts w:ascii="Courier New" w:hAnsi="Courier New" w:cs="Courier New"/>
+        </w:rPr>
+        <w:tab/>
+        <w:t>If the music folder does not exist</w:t>
+      </w:r>
+    </w:p>
+    <w:p>
+      <w:pPr>
+        <w:rPr>
+          <w:rFonts w:ascii="Courier New" w:hAnsi="Courier New" w:cs="Courier New"/>
+        </w:rPr>
+      </w:pPr>
+      <w:r>
+        <w:rPr>
+          <w:rFonts w:ascii="Courier New" w:hAnsi="Courier New" w:cs="Courier New"/>
+        </w:rPr>
+        <w:tab/>
+        <w:t>{</w:t>
+      </w:r>
+    </w:p>
+    <w:p>
+      <w:pPr>
+        <w:rPr>
+          <w:rFonts w:ascii="Courier New" w:hAnsi="Courier New" w:cs="Courier New"/>
+        </w:rPr>
+      </w:pPr>
+      <w:r>
+        <w:rPr>
+          <w:rFonts w:ascii="Courier New" w:hAnsi="Courier New" w:cs="Courier New"/>
+        </w:rPr>
+        <w:tab/>
+      </w:r>
+      <w:r>
+        <w:rPr>
+          <w:rFonts w:ascii="Courier New" w:hAnsi="Courier New" w:cs="Courier New"/>
+        </w:rPr>
+        <w:tab/>
+        <w:t>Print error message</w:t>
+      </w:r>
+    </w:p>
+    <w:p>
+      <w:pPr>
+        <w:rPr>
+          <w:rFonts w:ascii="Courier New" w:hAnsi="Courier New" w:cs="Courier New"/>
+        </w:rPr>
+      </w:pPr>
+      <w:r>
+        <w:rPr>
+          <w:rFonts w:ascii="Courier New" w:hAnsi="Courier New" w:cs="Courier New"/>
+        </w:rPr>
+        <w:tab/>
+      </w:r>
+      <w:r>
+        <w:rPr>
+          <w:rFonts w:ascii="Courier New" w:hAnsi="Courier New" w:cs="Courier New"/>
+        </w:rPr>
+        <w:tab/>
+        <w:t>Return false</w:t>
+      </w:r>
+    </w:p>
+    <w:p>
+      <w:pPr>
+        <w:rPr>
+          <w:rFonts w:ascii="Courier New" w:hAnsi="Courier New" w:cs="Courier New"/>
+        </w:rPr>
+      </w:pPr>
+      <w:r>
+        <w:rPr>
+          <w:rFonts w:ascii="Courier New" w:hAnsi="Courier New" w:cs="Courier New"/>
+        </w:rPr>
+        <w:tab/>
+        <w:t>}</w:t>
+      </w:r>
+    </w:p>
+    <w:p>
+      <w:pPr>
+        <w:rPr>
+          <w:rFonts w:ascii="Courier New" w:hAnsi="Courier New" w:cs="Courier New"/>
+        </w:rPr>
+      </w:pPr>
+    </w:p>
+    <w:p>
+      <w:pPr>
+        <w:rPr>
+          <w:rFonts w:ascii="Courier New" w:hAnsi="Courier New" w:cs="Courier New"/>
+        </w:rPr>
+      </w:pPr>
+      <w:r>
+        <w:rPr>
+          <w:rFonts w:ascii="Courier New" w:hAnsi="Courier New" w:cs="Courier New"/>
+        </w:rPr>
+        <w:tab/>
+        <w:t>If the number of audio tracks is zero</w:t>
+      </w:r>
+    </w:p>
+    <w:p>
+      <w:pPr>
+        <w:rPr>
+          <w:rFonts w:ascii="Courier New" w:hAnsi="Courier New" w:cs="Courier New"/>
+        </w:rPr>
+      </w:pPr>
+      <w:r>
+        <w:rPr>
+          <w:rFonts w:ascii="Courier New" w:hAnsi="Courier New" w:cs="Courier New"/>
+        </w:rPr>
+        <w:tab/>
+        <w:t>{</w:t>
+      </w:r>
+    </w:p>
+    <w:p>
+      <w:pPr>
+        <w:rPr>
+          <w:rFonts w:ascii="Courier New" w:hAnsi="Courier New" w:cs="Courier New"/>
+        </w:rPr>
+      </w:pPr>
+      <w:r>
+        <w:rPr>
+          <w:rFonts w:ascii="Courier New" w:hAnsi="Courier New" w:cs="Courier New"/>
+        </w:rPr>
+        <w:tab/>
+      </w:r>
+      <w:r>
+        <w:rPr>
+          <w:rFonts w:ascii="Courier New" w:hAnsi="Courier New" w:cs="Courier New"/>
+        </w:rPr>
+        <w:tab/>
+        <w:t>Print error message</w:t>
+      </w:r>
+    </w:p>
+    <w:p>
+      <w:pPr>
+        <w:rPr>
+          <w:rFonts w:ascii="Courier New" w:hAnsi="Courier New" w:cs="Courier New"/>
+        </w:rPr>
+      </w:pPr>
+      <w:r>
+        <w:rPr>
+          <w:rFonts w:ascii="Courier New" w:hAnsi="Courier New" w:cs="Courier New"/>
+        </w:rPr>
+        <w:tab/>
+      </w:r>
+      <w:r>
+        <w:rPr>
+          <w:rFonts w:ascii="Courier New" w:hAnsi="Courier New" w:cs="Courier New"/>
+        </w:rPr>
+        <w:tab/>
+        <w:t>Return false</w:t>
+      </w:r>
+    </w:p>
+    <w:p>
+      <w:pPr>
+        <w:rPr>
+          <w:rFonts w:ascii="Courier New" w:hAnsi="Courier New" w:cs="Courier New"/>
+        </w:rPr>
+      </w:pPr>
+      <w:r>
+        <w:rPr>
+          <w:rFonts w:ascii="Courier New" w:hAnsi="Courier New" w:cs="Courier New"/>
+        </w:rPr>
+        <w:tab/>
+        <w:t>}</w:t>
+      </w:r>
+    </w:p>
+    <w:p>
+      <w:pPr>
+        <w:rPr>
+          <w:rFonts w:ascii="Courier New" w:hAnsi="Courier New" w:cs="Courier New"/>
+        </w:rPr>
+      </w:pPr>
+    </w:p>
+    <w:p>
+      <w:pPr>
+        <w:rPr>
+          <w:rFonts w:ascii="Courier New" w:hAnsi="Courier New" w:cs="Courier New"/>
+        </w:rPr>
+      </w:pPr>
+      <w:r>
+        <w:rPr>
+          <w:rFonts w:ascii="Courier New" w:hAnsi="Courier New" w:cs="Courier New"/>
+        </w:rPr>
+        <w:lastRenderedPageBreak/>
+        <w:tab/>
+      </w:r>
+      <w:r>
+        <w:rPr>
+          <w:rFonts w:ascii="Courier New" w:hAnsi="Courier New" w:cs="Courier New"/>
+        </w:rPr>
+        <w:t>For each audio track in the music folder</w:t>
+      </w:r>
+    </w:p>
+    <w:p>
+      <w:pPr>
+        <w:rPr>
+          <w:rFonts w:ascii="Courier New" w:hAnsi="Courier New" w:cs="Courier New"/>
+        </w:rPr>
+      </w:pPr>
+      <w:r>
+        <w:rPr>
+          <w:rFonts w:ascii="Courier New" w:hAnsi="Courier New" w:cs="Courier New"/>
+        </w:rPr>
+        <w:tab/>
+        <w:t>{</w:t>
+      </w:r>
+    </w:p>
+    <w:p>
+      <w:pPr>
+        <w:rPr>
+          <w:rFonts w:ascii="Courier New" w:hAnsi="Courier New" w:cs="Courier New"/>
+        </w:rPr>
+      </w:pPr>
+      <w:r>
+        <w:rPr>
+          <w:rFonts w:ascii="Courier New" w:hAnsi="Courier New" w:cs="Courier New"/>
+        </w:rPr>
+        <w:tab/>
+      </w:r>
+      <w:r>
+        <w:rPr>
+          <w:rFonts w:ascii="Courier New" w:hAnsi="Courier New" w:cs="Courier New"/>
+        </w:rPr>
+        <w:tab/>
+        <w:t>Add the file name to a music list</w:t>
+      </w:r>
+    </w:p>
+    <w:p>
+      <w:pPr>
+        <w:rPr>
+          <w:rFonts w:ascii="Courier New" w:hAnsi="Courier New" w:cs="Courier New"/>
+        </w:rPr>
+      </w:pPr>
+      <w:r>
+        <w:rPr>
+          <w:rFonts w:ascii="Courier New" w:hAnsi="Courier New" w:cs="Courier New"/>
+        </w:rPr>
+        <w:tab/>
+        <w:t xml:space="preserve">} </w:t>
+      </w:r>
+    </w:p>
+    <w:p>
+      <w:pPr>
+        <w:rPr>
+          <w:rFonts w:ascii="Courier New" w:hAnsi="Courier New" w:cs="Courier New"/>
+        </w:rPr>
+      </w:pPr>
+    </w:p>
+    <w:p>
+      <w:pPr>
+        <w:rPr>
+          <w:rFonts w:ascii="Courier New" w:hAnsi="Courier New" w:cs="Courier New"/>
+        </w:rPr>
+      </w:pPr>
+      <w:r>
+        <w:rPr>
+          <w:rFonts w:ascii="Courier New" w:hAnsi="Courier New" w:cs="Courier New"/>
+        </w:rPr>
+        <w:tab/>
+        <w:t>Return true</w:t>
+      </w:r>
+      <w:bookmarkStart w:id="3" w:name="_GoBack"/>
       <w:bookmarkEnd w:id="3"/>
+    </w:p>
+    <w:p>
+      <w:pPr>
+        <w:rPr>
+          <w:rFonts w:ascii="Courier New" w:hAnsi="Courier New" w:cs="Courier New"/>
+        </w:rPr>
+      </w:pPr>
+      <w:r>
+        <w:rPr>
+          <w:rFonts w:ascii="Courier New" w:hAnsi="Courier New" w:cs="Courier New"/>
+        </w:rPr>
+        <w:t>}</w:t>
+      </w:r>
+    </w:p>
+    <w:p/>
+    <w:p>
+      <w:pPr>
+        <w:rPr>
+          <w:rFonts w:ascii="Courier New" w:hAnsi="Courier New" w:cs="Courier New"/>
+        </w:rPr>
+      </w:pPr>
+      <w:r>
+        <w:rPr>
+          <w:rFonts w:ascii="Courier New" w:hAnsi="Courier New" w:cs="Courier New"/>
+        </w:rPr>
+        <w:t>Open Socket Listener Function</w:t>
+      </w:r>
+    </w:p>
+    <w:p>
+      <w:pPr>
+        <w:rPr>
+          <w:rFonts w:ascii="Courier New" w:hAnsi="Courier New" w:cs="Courier New"/>
+        </w:rPr>
+      </w:pPr>
+      <w:r>
+        <w:rPr>
+          <w:rFonts w:ascii="Courier New" w:hAnsi="Courier New" w:cs="Courier New"/>
+        </w:rPr>
+        <w:t>{</w:t>
+      </w:r>
+    </w:p>
+    <w:p>
+      <w:pPr>
+        <w:rPr>
+          <w:rFonts w:ascii="Courier New" w:hAnsi="Courier New" w:cs="Courier New"/>
+        </w:rPr>
+      </w:pPr>
+      <w:r>
+        <w:rPr>
+          <w:rFonts w:ascii="Courier New" w:hAnsi="Courier New" w:cs="Courier New"/>
+        </w:rPr>
+        <w:tab/>
+        <w:t>Open a listener socket with the specified port and protocol</w:t>
+      </w:r>
+    </w:p>
+    <w:p>
+      <w:pPr>
+        <w:rPr>
+          <w:rFonts w:ascii="Courier New" w:hAnsi="Courier New" w:cs="Courier New"/>
+        </w:rPr>
+      </w:pPr>
+      <w:r>
+        <w:rPr>
+          <w:rFonts w:ascii="Courier New" w:hAnsi="Courier New" w:cs="Courier New"/>
+        </w:rPr>
+        <w:tab/>
+        <w:t>If the socket fails to open</w:t>
+      </w:r>
+    </w:p>
+    <w:p>
+      <w:pPr>
+        <w:rPr>
+          <w:rFonts w:ascii="Courier New" w:hAnsi="Courier New" w:cs="Courier New"/>
+        </w:rPr>
+      </w:pPr>
+      <w:r>
+        <w:rPr>
+          <w:rFonts w:ascii="Courier New" w:hAnsi="Courier New" w:cs="Courier New"/>
+        </w:rPr>
+        <w:tab/>
+        <w:t>{</w:t>
+      </w:r>
+    </w:p>
+    <w:p>
+      <w:pPr>
+        <w:rPr>
+          <w:rFonts w:ascii="Courier New" w:hAnsi="Courier New" w:cs="Courier New"/>
+        </w:rPr>
+      </w:pPr>
+      <w:r>
+        <w:rPr>
+          <w:rFonts w:ascii="Courier New" w:hAnsi="Courier New" w:cs="Courier New"/>
+        </w:rPr>
+        <w:tab/>
+      </w:r>
+      <w:r>
+        <w:rPr>
+          <w:rFonts w:ascii="Courier New" w:hAnsi="Courier New" w:cs="Courier New"/>
+        </w:rPr>
+        <w:tab/>
+        <w:t>Print error message</w:t>
+      </w:r>
+    </w:p>
+    <w:p>
+      <w:pPr>
+        <w:rPr>
+          <w:rFonts w:ascii="Courier New" w:hAnsi="Courier New" w:cs="Courier New"/>
+        </w:rPr>
+      </w:pPr>
+      <w:r>
+        <w:rPr>
+          <w:rFonts w:ascii="Courier New" w:hAnsi="Courier New" w:cs="Courier New"/>
+        </w:rPr>
+        <w:tab/>
+      </w:r>
+      <w:r>
+        <w:rPr>
+          <w:rFonts w:ascii="Courier New" w:hAnsi="Courier New" w:cs="Courier New"/>
+        </w:rPr>
+        <w:tab/>
+        <w:t>Return false</w:t>
+      </w:r>
+    </w:p>
+    <w:p>
+      <w:pPr>
+        <w:rPr>
+          <w:rFonts w:ascii="Courier New" w:hAnsi="Courier New" w:cs="Courier New"/>
+        </w:rPr>
+      </w:pPr>
+      <w:r>
+        <w:rPr>
+          <w:rFonts w:ascii="Courier New" w:hAnsi="Courier New" w:cs="Courier New"/>
+        </w:rPr>
+        <w:tab/>
+        <w:t>}</w:t>
+      </w:r>
+    </w:p>
+    <w:p>
+      <w:pPr>
+        <w:rPr>
+          <w:rFonts w:ascii="Courier New" w:hAnsi="Courier New" w:cs="Courier New"/>
+        </w:rPr>
+      </w:pPr>
+    </w:p>
+    <w:p>
+      <w:pPr>
+        <w:rPr>
+          <w:rFonts w:ascii="Courier New" w:hAnsi="Courier New" w:cs="Courier New"/>
+        </w:rPr>
+      </w:pPr>
+      <w:r>
+        <w:rPr>
+          <w:rFonts w:ascii="Courier New" w:hAnsi="Courier New" w:cs="Courier New"/>
+        </w:rPr>
+        <w:tab/>
+        <w:t>Bind the listener socket to an available port</w:t>
+      </w:r>
+    </w:p>
+    <w:p>
+      <w:pPr>
+        <w:rPr>
+          <w:rFonts w:ascii="Courier New" w:hAnsi="Courier New" w:cs="Courier New"/>
+        </w:rPr>
+      </w:pPr>
+      <w:r>
+        <w:rPr>
+          <w:rFonts w:ascii="Courier New" w:hAnsi="Courier New" w:cs="Courier New"/>
+        </w:rPr>
+        <w:tab/>
+        <w:t>If the bind fails</w:t>
+      </w:r>
+    </w:p>
+    <w:p>
+      <w:pPr>
+        <w:rPr>
+          <w:rFonts w:ascii="Courier New" w:hAnsi="Courier New" w:cs="Courier New"/>
+        </w:rPr>
+      </w:pPr>
+      <w:r>
+        <w:rPr>
+          <w:rFonts w:ascii="Courier New" w:hAnsi="Courier New" w:cs="Courier New"/>
+        </w:rPr>
+        <w:tab/>
+        <w:t>{</w:t>
+      </w:r>
+    </w:p>
+    <w:p>
+      <w:pPr>
+        <w:rPr>
+          <w:rFonts w:ascii="Courier New" w:hAnsi="Courier New" w:cs="Courier New"/>
+        </w:rPr>
+      </w:pPr>
+      <w:r>
+        <w:rPr>
+          <w:rFonts w:ascii="Courier New" w:hAnsi="Courier New" w:cs="Courier New"/>
+        </w:rPr>
+        <w:tab/>
+      </w:r>
+      <w:r>
+        <w:rPr>
+          <w:rFonts w:ascii="Courier New" w:hAnsi="Courier New" w:cs="Courier New"/>
+        </w:rPr>
+        <w:tab/>
+        <w:t>Print error message</w:t>
+      </w:r>
+    </w:p>
+    <w:p>
+      <w:pPr>
+        <w:rPr>
+          <w:rFonts w:ascii="Courier New" w:hAnsi="Courier New" w:cs="Courier New"/>
+        </w:rPr>
+      </w:pPr>
+      <w:r>
+        <w:rPr>
+          <w:rFonts w:ascii="Courier New" w:hAnsi="Courier New" w:cs="Courier New"/>
+        </w:rPr>
+        <w:tab/>
+      </w:r>
+      <w:r>
+        <w:rPr>
+          <w:rFonts w:ascii="Courier New" w:hAnsi="Courier New" w:cs="Courier New"/>
+        </w:rPr>
+        <w:tab/>
+        <w:t>Return false</w:t>
+      </w:r>
+    </w:p>
+    <w:p>
+      <w:pPr>
+        <w:rPr>
+          <w:rFonts w:ascii="Courier New" w:hAnsi="Courier New" w:cs="Courier New"/>
+        </w:rPr>
+      </w:pPr>
+      <w:r>
+        <w:rPr>
+          <w:rFonts w:ascii="Courier New" w:hAnsi="Courier New" w:cs="Courier New"/>
+        </w:rPr>
+        <w:tab/>
+        <w:t>}</w:t>
+      </w:r>
+    </w:p>
+    <w:p>
+      <w:pPr>
+        <w:rPr>
+          <w:rFonts w:ascii="Courier New" w:hAnsi="Courier New" w:cs="Courier New"/>
+        </w:rPr>
+      </w:pPr>
+    </w:p>
+    <w:p>
+      <w:pPr>
+        <w:rPr>
+          <w:rFonts w:ascii="Courier New" w:hAnsi="Courier New" w:cs="Courier New"/>
+        </w:rPr>
+      </w:pPr>
+      <w:r>
+        <w:rPr>
+          <w:rFonts w:ascii="Courier New" w:hAnsi="Courier New" w:cs="Courier New"/>
+        </w:rPr>
+        <w:tab/>
+        <w:t>Return true</w:t>
+      </w:r>
+    </w:p>
+    <w:p>
+      <w:pPr>
+        <w:rPr>
+          <w:rFonts w:ascii="Courier New" w:hAnsi="Courier New" w:cs="Courier New"/>
+        </w:rPr>
+      </w:pPr>
+      <w:r>
+        <w:rPr>
+          <w:rFonts w:ascii="Courier New" w:hAnsi="Courier New" w:cs="Courier New"/>
+        </w:rPr>
+        <w:t>}</w:t>
+      </w:r>
+    </w:p>
+    <w:p/>
+    <w:p>
+      <w:pPr>
+        <w:pStyle w:val="Heading2"/>
+      </w:pPr>
+      <w:r>
+        <w:t>Teardown</w:t>
+      </w:r>
+    </w:p>
+    <w:p>
+      <w:pPr>
+        <w:rPr>
+          <w:rFonts w:ascii="Courier New" w:hAnsi="Courier New" w:cs="Courier New"/>
+        </w:rPr>
+      </w:pPr>
+    </w:p>
+    <w:p>
+      <w:pPr>
+        <w:rPr>
+          <w:rFonts w:ascii="Courier New" w:hAnsi="Courier New" w:cs="Courier New"/>
+        </w:rPr>
+      </w:pPr>
+      <w:r>
+        <w:rPr>
+          <w:rFonts w:ascii="Courier New" w:hAnsi="Courier New" w:cs="Courier New"/>
+        </w:rPr>
+        <w:t>Teardown Function</w:t>
+      </w:r>
+    </w:p>
+    <w:p>
+      <w:pPr>
+        <w:rPr>
+          <w:rFonts w:ascii="Courier New" w:hAnsi="Courier New" w:cs="Courier New"/>
+        </w:rPr>
+      </w:pPr>
+      <w:r>
+        <w:rPr>
+          <w:rFonts w:ascii="Courier New" w:hAnsi="Courier New" w:cs="Courier New"/>
+        </w:rPr>
+        <w:lastRenderedPageBreak/>
+        <w:t>{</w:t>
+      </w:r>
+    </w:p>
+    <w:p>
+      <w:pPr>
+        <w:rPr>
+          <w:rFonts w:ascii="Courier New" w:hAnsi="Courier New" w:cs="Courier New"/>
+        </w:rPr>
+      </w:pPr>
+      <w:r>
+        <w:rPr>
+          <w:rFonts w:ascii="Courier New" w:hAnsi="Courier New" w:cs="Courier New"/>
+        </w:rPr>
+        <w:tab/>
+        <w:t>Close the control channel</w:t>
+      </w:r>
+    </w:p>
+    <w:p>
+      <w:pPr>
+        <w:rPr>
+          <w:rFonts w:ascii="Courier New" w:hAnsi="Courier New" w:cs="Courier New"/>
+        </w:rPr>
+      </w:pPr>
+      <w:r>
+        <w:rPr>
+          <w:rFonts w:ascii="Courier New" w:hAnsi="Courier New" w:cs="Courier New"/>
+        </w:rPr>
+        <w:tab/>
+        <w:t>If the control channel fails to close</w:t>
+      </w:r>
+    </w:p>
+    <w:p>
+      <w:pPr>
+        <w:rPr>
+          <w:rFonts w:ascii="Courier New" w:hAnsi="Courier New" w:cs="Courier New"/>
+        </w:rPr>
+      </w:pPr>
+      <w:r>
+        <w:rPr>
+          <w:rFonts w:ascii="Courier New" w:hAnsi="Courier New" w:cs="Courier New"/>
+        </w:rPr>
+        <w:tab/>
+        <w:t>{</w:t>
+      </w:r>
+    </w:p>
+    <w:p>
+      <w:pPr>
+        <w:rPr>
+          <w:rFonts w:ascii="Courier New" w:hAnsi="Courier New" w:cs="Courier New"/>
+        </w:rPr>
+      </w:pPr>
+      <w:r>
+        <w:rPr>
+          <w:rFonts w:ascii="Courier New" w:hAnsi="Courier New" w:cs="Courier New"/>
+        </w:rPr>
+        <w:tab/>
+      </w:r>
+      <w:r>
+        <w:rPr>
+          <w:rFonts w:ascii="Courier New" w:hAnsi="Courier New" w:cs="Courier New"/>
+        </w:rPr>
+        <w:tab/>
+        <w:t>Print an error message</w:t>
+      </w:r>
+    </w:p>
+    <w:p>
+      <w:pPr>
+        <w:rPr>
+          <w:rFonts w:ascii="Courier New" w:hAnsi="Courier New" w:cs="Courier New"/>
+        </w:rPr>
+      </w:pPr>
+      <w:r>
+        <w:rPr>
+          <w:rFonts w:ascii="Courier New" w:hAnsi="Courier New" w:cs="Courier New"/>
+        </w:rPr>
+        <w:tab/>
+      </w:r>
+      <w:r>
+        <w:rPr>
+          <w:rFonts w:ascii="Courier New" w:hAnsi="Courier New" w:cs="Courier New"/>
+        </w:rPr>
+        <w:tab/>
+        <w:t>Return false</w:t>
+      </w:r>
+    </w:p>
+    <w:p>
+      <w:pPr>
+        <w:rPr>
+          <w:rFonts w:ascii="Courier New" w:hAnsi="Courier New" w:cs="Courier New"/>
+        </w:rPr>
+      </w:pPr>
+      <w:r>
+        <w:rPr>
+          <w:rFonts w:ascii="Courier New" w:hAnsi="Courier New" w:cs="Courier New"/>
+        </w:rPr>
+        <w:tab/>
+        <w:t>}</w:t>
+      </w:r>
+    </w:p>
+    <w:p>
+      <w:pPr>
+        <w:rPr>
+          <w:rFonts w:ascii="Courier New" w:hAnsi="Courier New" w:cs="Courier New"/>
+        </w:rPr>
+      </w:pPr>
+    </w:p>
+    <w:p>
+      <w:pPr>
+        <w:rPr>
+          <w:rFonts w:ascii="Courier New" w:hAnsi="Courier New" w:cs="Courier New"/>
+        </w:rPr>
+      </w:pPr>
+      <w:r>
+        <w:rPr>
+          <w:rFonts w:ascii="Courier New" w:hAnsi="Courier New" w:cs="Courier New"/>
+        </w:rPr>
+        <w:tab/>
+        <w:t>Stop Winsock</w:t>
+      </w:r>
+    </w:p>
+    <w:p>
+      <w:pPr>
+        <w:rPr>
+          <w:rFonts w:ascii="Courier New" w:hAnsi="Courier New" w:cs="Courier New"/>
+        </w:rPr>
+      </w:pPr>
+    </w:p>
+    <w:p>
+      <w:pPr>
+        <w:rPr>
+          <w:rFonts w:ascii="Courier New" w:hAnsi="Courier New" w:cs="Courier New"/>
+        </w:rPr>
+      </w:pPr>
+      <w:r>
+        <w:rPr>
+          <w:rFonts w:ascii="Courier New" w:hAnsi="Courier New" w:cs="Courier New"/>
+        </w:rPr>
+        <w:tab/>
+        <w:t>Return true</w:t>
+      </w:r>
+    </w:p>
+    <w:p>
+      <w:pPr>
+        <w:rPr>
+          <w:rFonts w:ascii="Courier New" w:hAnsi="Courier New" w:cs="Courier New"/>
+        </w:rPr>
+      </w:pPr>
+      <w:r>
+        <w:rPr>
+          <w:rFonts w:ascii="Courier New" w:hAnsi="Courier New" w:cs="Courier New"/>
+        </w:rPr>
+        <w:t>}</w:t>
+      </w:r>
     </w:p>
     <w:p/>
     <w:p>
@@ -2390,7 +3708,7 @@
 </file>
 
 <file path=customXml/itemProps2.xml><?xml version="1.0" encoding="utf-8"?>
-<ds:datastoreItem xmlns:ds="http://schemas.openxmlformats.org/officeDocument/2006/customXml" ds:itemID="{4A5FC7EA-DD79-4B31-9212-2E83A95E018E}">
+<ds:datastoreItem xmlns:ds="http://schemas.openxmlformats.org/officeDocument/2006/customXml" ds:itemID="{4D045D29-A918-4D0E-B1C9-B19C13C2968A}">
   <ds:schemaRefs>
     <ds:schemaRef ds:uri="http://schemas.openxmlformats.org/officeDocument/2006/bibliography"/>
   </ds:schemaRefs>

</xml_diff>

<commit_message>
Updated design document with control message design.
</commit_message>
<xml_diff>
--- a/Design and Testing/Design Document.docx
+++ b/Design and Testing/Design Document.docx
@@ -25,7 +25,7 @@
                 </v:rect>
                 <v:rect id="Rectangle 195" o:spid="_x0000_s1028" style="position:absolute;top:40943;width:68580;height:50292;visibility:visible;v-text-anchor:bottom" o:gfxdata="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" fillcolor="#b01513 [3204]" stroked="f" strokeweight="1.5pt">
                   <v:stroke endcap="round"/>
-                  <v:textbox inset="36pt,57.6pt,36pt,36pt">
+                  <v:textbox style="mso-next-textbox:#Rectangle 195" inset="36pt,57.6pt,36pt,36pt">
                     <w:txbxContent>
                       <w:sdt>
                         <w:sdtPr>
@@ -59,8 +59,30 @@
                               <w:rPr>
                                 <w:color w:val="FFFFFF" w:themeColor="background1"/>
                               </w:rPr>
-                              <w:t xml:space="preserve"> – Melvin Loho – Jonathan Chu – Joel Mabbott</w:t>
+                              <w:t xml:space="preserve"> – Melvin </w:t>
                             </w:r>
+                            <w:proofErr w:type="spellStart"/>
+                            <w:r>
+                              <w:rPr>
+                                <w:color w:val="FFFFFF" w:themeColor="background1"/>
+                              </w:rPr>
+                              <w:t>Loho</w:t>
+                            </w:r>
+                            <w:proofErr w:type="spellEnd"/>
+                            <w:r>
+                              <w:rPr>
+                                <w:color w:val="FFFFFF" w:themeColor="background1"/>
+                              </w:rPr>
+                              <w:t xml:space="preserve"> – Jonathan Chu – Joel </w:t>
+                            </w:r>
+                            <w:proofErr w:type="spellStart"/>
+                            <w:r>
+                              <w:rPr>
+                                <w:color w:val="FFFFFF" w:themeColor="background1"/>
+                              </w:rPr>
+                              <w:t>Mabbott</w:t>
+                            </w:r>
+                            <w:proofErr w:type="spellEnd"/>
                           </w:p>
                         </w:sdtContent>
                       </w:sdt>
@@ -132,7 +154,7 @@
                   <v:path gradientshapeok="t" o:connecttype="rect"/>
                 </v:shapetype>
                 <v:shape id="Text Box 196" o:spid="_x0000_s1029" type="#_x0000_t202" style="position:absolute;left:68;top:13716;width:68580;height:27227;visibility:visible;v-text-anchor:middle" o:gfxdata="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" fillcolor="white [3212]" stroked="f" strokeweight=".5pt">
-                  <v:textbox inset="36pt,7.2pt,36pt,7.2pt">
+                  <v:textbox style="mso-next-textbox:#Text Box 196" inset="36pt,7.2pt,36pt,7.2pt">
                     <w:txbxContent>
                       <w:sdt>
                         <w:sdtPr>
@@ -629,6 +651,9 @@
       <w:r>
         <w:t>Two-way microphone support must be provided</w:t>
       </w:r>
+      <w:r>
+        <w:t xml:space="preserve"> between clients</w:t>
+      </w:r>
     </w:p>
     <w:p>
       <w:pPr>
@@ -641,15 +666,9 @@
       <w:r>
         <w:t>The server must use multicasting</w:t>
       </w:r>
-    </w:p>
-    <w:p>
-      <w:pPr>
-        <w:pStyle w:val="ListParagraph"/>
-        <w:numPr>
-          <w:ilvl w:val="0"/>
-          <w:numId w:val="2"/>
-        </w:numPr>
-      </w:pPr>
+      <w:r>
+        <w:t xml:space="preserve"> and unicasting</w:t>
+      </w:r>
     </w:p>
     <w:p>
       <w:pPr>
@@ -773,7 +792,21 @@
           <w:rFonts w:ascii="Courier New" w:hAnsi="Courier New" w:cs="Courier New"/>
         </w:rPr>
         <w:tab/>
-        <w:t>Call the Load Tracklist Function</w:t>
+        <w:t xml:space="preserve">Call the Load </w:t>
+      </w:r>
+      <w:proofErr w:type="spellStart"/>
+      <w:r>
+        <w:rPr>
+          <w:rFonts w:ascii="Courier New" w:hAnsi="Courier New" w:cs="Courier New"/>
+        </w:rPr>
+        <w:t>Tracklist</w:t>
+      </w:r>
+      <w:proofErr w:type="spellEnd"/>
+      <w:r>
+        <w:rPr>
+          <w:rFonts w:ascii="Courier New" w:hAnsi="Courier New" w:cs="Courier New"/>
+        </w:rPr>
+        <w:t xml:space="preserve"> Function</w:t>
       </w:r>
     </w:p>
     <w:p>
@@ -953,7 +986,21 @@
           <w:rFonts w:ascii="Courier New" w:hAnsi="Courier New" w:cs="Courier New"/>
         </w:rPr>
         <w:tab/>
-        <w:t>If the Teardown Function fails</w:t>
+        <w:t xml:space="preserve">If the Teardown </w:t>
+      </w:r>
+      <w:proofErr w:type="gramStart"/>
+      <w:r>
+        <w:rPr>
+          <w:rFonts w:ascii="Courier New" w:hAnsi="Courier New" w:cs="Courier New"/>
+        </w:rPr>
+        <w:t>Function</w:t>
+      </w:r>
+      <w:proofErr w:type="gramEnd"/>
+      <w:r>
+        <w:rPr>
+          <w:rFonts w:ascii="Courier New" w:hAnsi="Courier New" w:cs="Courier New"/>
+        </w:rPr>
+        <w:t xml:space="preserve"> fails</w:t>
       </w:r>
     </w:p>
     <w:p>
@@ -1007,8 +1054,15 @@
           <w:rFonts w:ascii="Courier New" w:hAnsi="Courier New" w:cs="Courier New"/>
         </w:rPr>
         <w:tab/>
+      </w:r>
+      <w:proofErr w:type="gramStart"/>
+      <w:r>
+        <w:rPr>
+          <w:rFonts w:ascii="Courier New" w:hAnsi="Courier New" w:cs="Courier New"/>
+        </w:rPr>
         <w:t>exit</w:t>
       </w:r>
+      <w:proofErr w:type="gramEnd"/>
     </w:p>
     <w:p>
       <w:pPr>
@@ -1042,8 +1096,15 @@
           <w:rFonts w:ascii="Courier New" w:hAnsi="Courier New" w:cs="Courier New"/>
         </w:rPr>
         <w:tab/>
+      </w:r>
+      <w:proofErr w:type="gramStart"/>
+      <w:r>
+        <w:rPr>
+          <w:rFonts w:ascii="Courier New" w:hAnsi="Courier New" w:cs="Courier New"/>
+        </w:rPr>
         <w:t>exit</w:t>
       </w:r>
+      <w:proofErr w:type="gramEnd"/>
     </w:p>
     <w:p>
       <w:pPr>
@@ -1283,7 +1344,21 @@
         <w:rPr>
           <w:rFonts w:ascii="Courier New" w:hAnsi="Courier New" w:cs="Courier New"/>
         </w:rPr>
-        <w:t>Load Tracklist Function</w:t>
+        <w:t xml:space="preserve">Load </w:t>
+      </w:r>
+      <w:proofErr w:type="spellStart"/>
+      <w:r>
+        <w:rPr>
+          <w:rFonts w:ascii="Courier New" w:hAnsi="Courier New" w:cs="Courier New"/>
+        </w:rPr>
+        <w:t>Tracklist</w:t>
+      </w:r>
+      <w:proofErr w:type="spellEnd"/>
+      <w:r>
+        <w:rPr>
+          <w:rFonts w:ascii="Courier New" w:hAnsi="Courier New" w:cs="Courier New"/>
+        </w:rPr>
+        <w:t xml:space="preserve"> Function</w:t>
       </w:r>
     </w:p>
     <w:p>
@@ -1565,8 +1640,6 @@
         <w:tab/>
         <w:t>Return true</w:t>
       </w:r>
-      <w:bookmarkStart w:id="3" w:name="_GoBack"/>
-      <w:bookmarkEnd w:id="3"/>
     </w:p>
     <w:p>
       <w:pPr>
@@ -2040,20 +2113,674 @@
       <w:pPr>
         <w:pStyle w:val="Heading1"/>
       </w:pPr>
-      <w:bookmarkStart w:id="4" w:name="_Toc411875594"/>
+      <w:bookmarkStart w:id="3" w:name="_Toc411875594"/>
       <w:r>
         <w:t>Client Pseudo-Code</w:t>
       </w:r>
+      <w:bookmarkEnd w:id="3"/>
+    </w:p>
+    <w:p>
+      <w:pPr>
+        <w:spacing w:line="240" w:lineRule="auto"/>
+        <w:rPr>
+          <w:rFonts w:ascii="Courier New" w:hAnsi="Courier New" w:cs="Courier New"/>
+        </w:rPr>
+      </w:pPr>
+    </w:p>
+    <w:p>
+      <w:pPr>
+        <w:pStyle w:val="Heading1"/>
+      </w:pPr>
+      <w:r>
+        <w:t>Control Message Protocol</w:t>
+      </w:r>
+    </w:p>
+    <w:p/>
+    <w:p>
+      <w:pPr>
+        <w:pStyle w:val="Heading2"/>
+      </w:pPr>
+      <w:r>
+        <w:t>Overview</w:t>
+      </w:r>
+    </w:p>
+    <w:p>
+      <w:r>
+        <w:t>The server and its clients communicate their intents and status changes using a TCP control channel. This control channel is designed in such a way that any number of new events can be added with relative ease.</w:t>
+      </w:r>
+    </w:p>
+    <w:p>
+      <w:r>
+        <w:t>The control channel works via message strings that can be parsed into a message structure. From this point, the structure can be interpreted and the data can be handled appropriately.</w:t>
+      </w:r>
+    </w:p>
+    <w:p/>
+    <w:p>
+      <w:pPr>
+        <w:pStyle w:val="Heading2"/>
+      </w:pPr>
+      <w:r>
+        <w:t>Message Structure</w:t>
+      </w:r>
+    </w:p>
+    <w:p>
+      <w:r>
+        <w:t>Every message in this environment has a specific structure. This structure is as follows:</w:t>
+      </w:r>
+    </w:p>
+    <w:p/>
+    <w:p>
+      <w:pPr>
+        <w:rPr>
+          <w:rFonts w:ascii="Courier New" w:hAnsi="Courier New" w:cs="Courier New"/>
+        </w:rPr>
+      </w:pPr>
+      <w:r>
+        <w:rPr>
+          <w:rFonts w:ascii="Courier New" w:hAnsi="Courier New" w:cs="Courier New"/>
+        </w:rPr>
+        <w:t>Message</w:t>
+      </w:r>
+    </w:p>
+    <w:p>
+      <w:pPr>
+        <w:rPr>
+          <w:rFonts w:ascii="Courier New" w:hAnsi="Courier New" w:cs="Courier New"/>
+        </w:rPr>
+      </w:pPr>
+      <w:r>
+        <w:rPr>
+          <w:rFonts w:ascii="Courier New" w:hAnsi="Courier New" w:cs="Courier New"/>
+        </w:rPr>
+        <w:t>{</w:t>
+      </w:r>
+    </w:p>
+    <w:p>
+      <w:pPr>
+        <w:rPr>
+          <w:rFonts w:ascii="Courier New" w:hAnsi="Courier New" w:cs="Courier New"/>
+        </w:rPr>
+      </w:pPr>
+      <w:r>
+        <w:rPr>
+          <w:rFonts w:ascii="Courier New" w:hAnsi="Courier New" w:cs="Courier New"/>
+        </w:rPr>
+        <w:lastRenderedPageBreak/>
+        <w:tab/>
+      </w:r>
+      <w:r>
+        <w:rPr>
+          <w:rFonts w:ascii="Courier New" w:hAnsi="Courier New" w:cs="Courier New"/>
+        </w:rPr>
+        <w:t>Message Type</w:t>
+      </w:r>
+    </w:p>
+    <w:p>
+      <w:pPr>
+        <w:rPr>
+          <w:rFonts w:ascii="Courier New" w:hAnsi="Courier New" w:cs="Courier New"/>
+        </w:rPr>
+      </w:pPr>
+      <w:r>
+        <w:rPr>
+          <w:rFonts w:ascii="Courier New" w:hAnsi="Courier New" w:cs="Courier New"/>
+        </w:rPr>
+        <w:tab/>
+        <w:t>Message Data</w:t>
+      </w:r>
+      <w:r>
+        <w:rPr>
+          <w:rFonts w:ascii="Courier New" w:hAnsi="Courier New" w:cs="Courier New"/>
+        </w:rPr>
+        <w:t xml:space="preserve"> (vector of strings)</w:t>
+      </w:r>
+    </w:p>
+    <w:p>
+      <w:pPr>
+        <w:rPr>
+          <w:rFonts w:ascii="Courier New" w:hAnsi="Courier New" w:cs="Courier New"/>
+        </w:rPr>
+      </w:pPr>
+      <w:r>
+        <w:rPr>
+          <w:rFonts w:ascii="Courier New" w:hAnsi="Courier New" w:cs="Courier New"/>
+        </w:rPr>
+        <w:t>}</w:t>
+      </w:r>
+    </w:p>
+    <w:p>
+      <w:pPr>
+        <w:rPr>
+          <w:rFonts w:ascii="Courier New" w:hAnsi="Courier New" w:cs="Courier New"/>
+        </w:rPr>
+      </w:pPr>
+    </w:p>
+    <w:p>
+      <w:pPr>
+        <w:rPr>
+          <w:rFonts w:asciiTheme="majorHAnsi" w:hAnsiTheme="majorHAnsi" w:cs="Courier New"/>
+        </w:rPr>
+      </w:pPr>
+      <w:r>
+        <w:rPr>
+          <w:rFonts w:asciiTheme="majorHAnsi" w:hAnsiTheme="majorHAnsi" w:cs="Courier New"/>
+        </w:rPr>
+        <w:t>This structure is converted into a string to send through the control channel. The string is defined as follows:</w:t>
+      </w:r>
+    </w:p>
+    <w:p>
+      <w:pPr>
+        <w:rPr>
+          <w:rFonts w:ascii="Courier New" w:hAnsi="Courier New" w:cs="Courier New"/>
+        </w:rPr>
+      </w:pPr>
+    </w:p>
+    <w:p>
+      <w:pPr>
+        <w:rPr>
+          <w:rFonts w:ascii="Courier New" w:hAnsi="Courier New" w:cs="Courier New"/>
+        </w:rPr>
+      </w:pPr>
+      <w:r>
+        <w:rPr>
+          <w:rFonts w:ascii="Courier New" w:hAnsi="Courier New" w:cs="Courier New"/>
+        </w:rPr>
+        <w:t>“Mes</w:t>
+      </w:r>
+      <w:r>
+        <w:rPr>
+          <w:rFonts w:ascii="Courier New" w:hAnsi="Courier New" w:cs="Courier New"/>
+        </w:rPr>
+        <w:t xml:space="preserve">sage </w:t>
+      </w:r>
+      <w:proofErr w:type="spellStart"/>
+      <w:r>
+        <w:rPr>
+          <w:rFonts w:ascii="Courier New" w:hAnsi="Courier New" w:cs="Courier New"/>
+        </w:rPr>
+        <w:t>Type</w:t>
+      </w:r>
+      <w:r>
+        <w:rPr>
+          <w:rFonts w:ascii="Courier New" w:hAnsi="Courier New" w:cs="Courier New"/>
+        </w:rPr>
+        <w:t>~Message</w:t>
+      </w:r>
+      <w:proofErr w:type="spellEnd"/>
+      <w:r>
+        <w:rPr>
+          <w:rFonts w:ascii="Courier New" w:hAnsi="Courier New" w:cs="Courier New"/>
+        </w:rPr>
+        <w:t xml:space="preserve"> Data</w:t>
+      </w:r>
+      <w:r>
+        <w:rPr>
+          <w:rFonts w:ascii="Courier New" w:hAnsi="Courier New" w:cs="Courier New"/>
+        </w:rPr>
+        <w:t xml:space="preserve"> 1`Message Data 2`…</w:t>
+      </w:r>
+      <w:r>
+        <w:rPr>
+          <w:rFonts w:ascii="Courier New" w:hAnsi="Courier New" w:cs="Courier New"/>
+        </w:rPr>
+        <w:t>”</w:t>
+      </w:r>
+    </w:p>
+    <w:p>
+      <w:pPr>
+        <w:rPr>
+          <w:rFonts w:asciiTheme="majorHAnsi" w:hAnsiTheme="majorHAnsi" w:cs="Courier New"/>
+        </w:rPr>
+      </w:pPr>
+    </w:p>
+    <w:p>
+      <w:pPr>
+        <w:rPr>
+          <w:rFonts w:asciiTheme="majorHAnsi" w:hAnsiTheme="majorHAnsi" w:cs="Courier New"/>
+        </w:rPr>
+      </w:pPr>
+      <w:r>
+        <w:rPr>
+          <w:rFonts w:asciiTheme="majorHAnsi" w:hAnsiTheme="majorHAnsi" w:cs="Courier New"/>
+        </w:rPr>
+        <w:t xml:space="preserve">This string is delimited by ~ characters. Spaces are considered to be part of the data, but should only appear in the Message </w:t>
+      </w:r>
+      <w:bookmarkStart w:id="4" w:name="_GoBack"/>
       <w:bookmarkEnd w:id="4"/>
-    </w:p>
-    <w:p>
-      <w:pPr>
-        <w:spacing w:line="240" w:lineRule="auto"/>
-        <w:rPr>
-          <w:rFonts w:ascii="Courier New" w:hAnsi="Courier New" w:cs="Courier New"/>
-        </w:rPr>
-      </w:pPr>
-    </w:p>
+      <w:r>
+        <w:rPr>
+          <w:rFonts w:asciiTheme="majorHAnsi" w:hAnsiTheme="majorHAnsi" w:cs="Courier New"/>
+        </w:rPr>
+        <w:t>Data.</w:t>
+      </w:r>
+      <w:r>
+        <w:rPr>
+          <w:rFonts w:asciiTheme="majorHAnsi" w:hAnsiTheme="majorHAnsi" w:cs="Courier New"/>
+        </w:rPr>
+        <w:t xml:space="preserve"> Message data can be segmented using ` characters. These will be separated in the vector.</w:t>
+      </w:r>
+    </w:p>
+    <w:p>
+      <w:pPr>
+        <w:rPr>
+          <w:rFonts w:asciiTheme="majorHAnsi" w:hAnsiTheme="majorHAnsi" w:cs="Courier New"/>
+        </w:rPr>
+      </w:pPr>
+      <w:r>
+        <w:rPr>
+          <w:rFonts w:asciiTheme="majorHAnsi" w:hAnsiTheme="majorHAnsi" w:cs="Courier New"/>
+        </w:rPr>
+        <w:t>All control messages are variable length and should be read until there is nothing left.</w:t>
+      </w:r>
+    </w:p>
+    <w:p>
+      <w:pPr>
+        <w:rPr>
+          <w:rFonts w:asciiTheme="majorHAnsi" w:hAnsiTheme="majorHAnsi" w:cs="Courier New"/>
+        </w:rPr>
+      </w:pPr>
+    </w:p>
+    <w:p>
+      <w:pPr>
+        <w:pStyle w:val="Heading2"/>
+      </w:pPr>
+      <w:r>
+        <w:t>Types of Messages</w:t>
+      </w:r>
+    </w:p>
+    <w:p>
+      <w:r>
+        <w:t>Messages sent between the server and its clients can exist in a finite number of message types. These types are defined and described below:</w:t>
+      </w:r>
+    </w:p>
+    <w:p/>
+    <w:tbl>
+      <w:tblPr>
+        <w:tblStyle w:val="PlainTable4"/>
+        <w:tblW w:w="0" w:type="auto"/>
+        <w:tblLook w:val="04A0" w:firstRow="1" w:lastRow="0" w:firstColumn="1" w:lastColumn="0" w:noHBand="0" w:noVBand="1"/>
+      </w:tblPr>
+      <w:tblGrid>
+        <w:gridCol w:w="2385"/>
+        <w:gridCol w:w="3068"/>
+        <w:gridCol w:w="3514"/>
+      </w:tblGrid>
+      <w:tr>
+        <w:trPr>
+          <w:cnfStyle w:val="100000000000" w:firstRow="1" w:lastRow="0" w:firstColumn="0" w:lastColumn="0" w:oddVBand="0" w:evenVBand="0" w:oddHBand="0" w:evenHBand="0" w:firstRowFirstColumn="0" w:firstRowLastColumn="0" w:lastRowFirstColumn="0" w:lastRowLastColumn="0"/>
+        </w:trPr>
+        <w:tc>
+          <w:tcPr>
+            <w:cnfStyle w:val="001000000000" w:firstRow="0" w:lastRow="0" w:firstColumn="1" w:lastColumn="0" w:oddVBand="0" w:evenVBand="0" w:oddHBand="0" w:evenHBand="0" w:firstRowFirstColumn="0" w:firstRowLastColumn="0" w:lastRowFirstColumn="0" w:lastRowLastColumn="0"/>
+            <w:tcW w:w="2385" w:type="dxa"/>
+          </w:tcPr>
+          <w:p>
+            <w:r>
+              <w:t>MESSAGE_TYPE</w:t>
+            </w:r>
+          </w:p>
+        </w:tc>
+        <w:tc>
+          <w:tcPr>
+            <w:tcW w:w="2126" w:type="dxa"/>
+          </w:tcPr>
+          <w:p>
+            <w:pPr>
+              <w:cnfStyle w:val="100000000000" w:firstRow="1" w:lastRow="0" w:firstColumn="0" w:lastColumn="0" w:oddVBand="0" w:evenVBand="0" w:oddHBand="0" w:evenHBand="0" w:firstRowFirstColumn="0" w:firstRowLastColumn="0" w:lastRowFirstColumn="0" w:lastRowLastColumn="0"/>
+            </w:pPr>
+            <w:r>
+              <w:t>MESSAGE_DATA</w:t>
+            </w:r>
+          </w:p>
+        </w:tc>
+        <w:tc>
+          <w:tcPr>
+            <w:tcW w:w="3514" w:type="dxa"/>
+          </w:tcPr>
+          <w:p>
+            <w:pPr>
+              <w:cnfStyle w:val="100000000000" w:firstRow="1" w:lastRow="0" w:firstColumn="0" w:lastColumn="0" w:oddVBand="0" w:evenVBand="0" w:oddHBand="0" w:evenHBand="0" w:firstRowFirstColumn="0" w:firstRowLastColumn="0" w:lastRowFirstColumn="0" w:lastRowLastColumn="0"/>
+            </w:pPr>
+            <w:r>
+              <w:t>Description</w:t>
+            </w:r>
+          </w:p>
+        </w:tc>
+      </w:tr>
+      <w:tr>
+        <w:trPr>
+          <w:cnfStyle w:val="000000100000" w:firstRow="0" w:lastRow="0" w:firstColumn="0" w:lastColumn="0" w:oddVBand="0" w:evenVBand="0" w:oddHBand="1" w:evenHBand="0" w:firstRowFirstColumn="0" w:firstRowLastColumn="0" w:lastRowFirstColumn="0" w:lastRowLastColumn="0"/>
+        </w:trPr>
+        <w:tc>
+          <w:tcPr>
+            <w:cnfStyle w:val="001000000000" w:firstRow="0" w:lastRow="0" w:firstColumn="1" w:lastColumn="0" w:oddVBand="0" w:evenVBand="0" w:oddHBand="0" w:evenHBand="0" w:firstRowFirstColumn="0" w:firstRowLastColumn="0" w:lastRowFirstColumn="0" w:lastRowLastColumn="0"/>
+            <w:tcW w:w="2385" w:type="dxa"/>
+            <w:shd w:val="clear" w:color="auto" w:fill="FAF0D4" w:themeFill="accent3" w:themeFillTint="33"/>
+          </w:tcPr>
+          <w:p>
+            <w:pPr>
+              <w:rPr>
+                <w:b w:val="0"/>
+                <w:bCs w:val="0"/>
+              </w:rPr>
+            </w:pPr>
+            <w:r>
+              <w:t>END_CONNECTION</w:t>
+            </w:r>
+          </w:p>
+          <w:p>
+            <w:pPr>
+              <w:jc w:val="center"/>
+            </w:pPr>
+          </w:p>
+        </w:tc>
+        <w:tc>
+          <w:tcPr>
+            <w:tcW w:w="2126" w:type="dxa"/>
+            <w:shd w:val="clear" w:color="auto" w:fill="FAF0D4" w:themeFill="accent3" w:themeFillTint="33"/>
+          </w:tcPr>
+          <w:p>
+            <w:pPr>
+              <w:cnfStyle w:val="000000100000" w:firstRow="0" w:lastRow="0" w:firstColumn="0" w:lastColumn="0" w:oddVBand="0" w:evenVBand="0" w:oddHBand="1" w:evenHBand="0" w:firstRowFirstColumn="0" w:firstRowLastColumn="0" w:lastRowFirstColumn="0" w:lastRowLastColumn="0"/>
+            </w:pPr>
+            <w:r>
+              <w:t>Empty</w:t>
+            </w:r>
+          </w:p>
+        </w:tc>
+        <w:tc>
+          <w:tcPr>
+            <w:tcW w:w="3514" w:type="dxa"/>
+            <w:shd w:val="clear" w:color="auto" w:fill="FAF0D4" w:themeFill="accent3" w:themeFillTint="33"/>
+          </w:tcPr>
+          <w:p>
+            <w:pPr>
+              <w:cnfStyle w:val="000000100000" w:firstRow="0" w:lastRow="0" w:firstColumn="0" w:lastColumn="0" w:oddVBand="0" w:evenVBand="0" w:oddHBand="1" w:evenHBand="0" w:firstRowFirstColumn="0" w:firstRowLastColumn="0" w:lastRowFirstColumn="0" w:lastRowLastColumn="0"/>
+            </w:pPr>
+            <w:r>
+              <w:t xml:space="preserve">This message is sent </w:t>
+            </w:r>
+            <w:r>
+              <w:t>by either the server or client to indicate that the channel should be torn down.</w:t>
+            </w:r>
+          </w:p>
+        </w:tc>
+      </w:tr>
+      <w:tr>
+        <w:tc>
+          <w:tcPr>
+            <w:cnfStyle w:val="001000000000" w:firstRow="0" w:lastRow="0" w:firstColumn="1" w:lastColumn="0" w:oddVBand="0" w:evenVBand="0" w:oddHBand="0" w:evenHBand="0" w:firstRowFirstColumn="0" w:firstRowLastColumn="0" w:lastRowFirstColumn="0" w:lastRowLastColumn="0"/>
+            <w:tcW w:w="2385" w:type="dxa"/>
+            <w:shd w:val="clear" w:color="auto" w:fill="C4E7EA" w:themeFill="text2" w:themeFillTint="33"/>
+          </w:tcPr>
+          <w:p>
+            <w:r>
+              <w:t>START_CONNECTION</w:t>
+            </w:r>
+          </w:p>
+        </w:tc>
+        <w:tc>
+          <w:tcPr>
+            <w:tcW w:w="2126" w:type="dxa"/>
+            <w:shd w:val="clear" w:color="auto" w:fill="C4E7EA" w:themeFill="text2" w:themeFillTint="33"/>
+          </w:tcPr>
+          <w:p>
+            <w:pPr>
+              <w:cnfStyle w:val="000000000000" w:firstRow="0" w:lastRow="0" w:firstColumn="0" w:lastColumn="0" w:oddVBand="0" w:evenVBand="0" w:oddHBand="0" w:evenHBand="0" w:firstRowFirstColumn="0" w:firstRowLastColumn="0" w:lastRowFirstColumn="0" w:lastRowLastColumn="0"/>
+            </w:pPr>
+            <w:r>
+              <w:t>Server Mode</w:t>
+            </w:r>
+          </w:p>
+        </w:tc>
+        <w:tc>
+          <w:tcPr>
+            <w:tcW w:w="3514" w:type="dxa"/>
+            <w:shd w:val="clear" w:color="auto" w:fill="C4E7EA" w:themeFill="text2" w:themeFillTint="33"/>
+          </w:tcPr>
+          <w:p>
+            <w:pPr>
+              <w:cnfStyle w:val="000000000000" w:firstRow="0" w:lastRow="0" w:firstColumn="0" w:lastColumn="0" w:oddVBand="0" w:evenVBand="0" w:oddHBand="0" w:evenHBand="0" w:firstRowFirstColumn="0" w:firstRowLastColumn="0" w:lastRowFirstColumn="0" w:lastRowLastColumn="0"/>
+            </w:pPr>
+            <w:r>
+              <w:t>This message is sent by the server to a new client to indicate what mode the server is in.</w:t>
+            </w:r>
+          </w:p>
+        </w:tc>
+      </w:tr>
+      <w:tr>
+        <w:trPr>
+          <w:cnfStyle w:val="000000100000" w:firstRow="0" w:lastRow="0" w:firstColumn="0" w:lastColumn="0" w:oddVBand="0" w:evenVBand="0" w:oddHBand="1" w:evenHBand="0" w:firstRowFirstColumn="0" w:firstRowLastColumn="0" w:lastRowFirstColumn="0" w:lastRowLastColumn="0"/>
+        </w:trPr>
+        <w:tc>
+          <w:tcPr>
+            <w:cnfStyle w:val="001000000000" w:firstRow="0" w:lastRow="0" w:firstColumn="1" w:lastColumn="0" w:oddVBand="0" w:evenVBand="0" w:oddHBand="0" w:evenHBand="0" w:firstRowFirstColumn="0" w:firstRowLastColumn="0" w:lastRowFirstColumn="0" w:lastRowLastColumn="0"/>
+            <w:tcW w:w="2385" w:type="dxa"/>
+            <w:shd w:val="clear" w:color="auto" w:fill="C4E7EA" w:themeFill="text2" w:themeFillTint="33"/>
+          </w:tcPr>
+          <w:p>
+            <w:r>
+              <w:t>TRACK_LIST</w:t>
+            </w:r>
+          </w:p>
+        </w:tc>
+        <w:tc>
+          <w:tcPr>
+            <w:tcW w:w="2126" w:type="dxa"/>
+            <w:shd w:val="clear" w:color="auto" w:fill="C4E7EA" w:themeFill="text2" w:themeFillTint="33"/>
+          </w:tcPr>
+          <w:p>
+            <w:pPr>
+              <w:cnfStyle w:val="000000100000" w:firstRow="0" w:lastRow="0" w:firstColumn="0" w:lastColumn="0" w:oddVBand="0" w:evenVBand="0" w:oddHBand="1" w:evenHBand="0" w:firstRowFirstColumn="0" w:firstRowLastColumn="0" w:lastRowFirstColumn="0" w:lastRowLastColumn="0"/>
+            </w:pPr>
+            <w:r>
+              <w:t>Song 1`Song 2`…</w:t>
+            </w:r>
+          </w:p>
+        </w:tc>
+        <w:tc>
+          <w:tcPr>
+            <w:tcW w:w="3514" w:type="dxa"/>
+            <w:shd w:val="clear" w:color="auto" w:fill="C4E7EA" w:themeFill="text2" w:themeFillTint="33"/>
+          </w:tcPr>
+          <w:p>
+            <w:pPr>
+              <w:cnfStyle w:val="000000100000" w:firstRow="0" w:lastRow="0" w:firstColumn="0" w:lastColumn="0" w:oddVBand="0" w:evenVBand="0" w:oddHBand="1" w:evenHBand="0" w:firstRowFirstColumn="0" w:firstRowLastColumn="0" w:lastRowFirstColumn="0" w:lastRowLastColumn="0"/>
+            </w:pPr>
+            <w:r>
+              <w:t>This message is sent by the server to clients when a client connects, and when a song ends. It contains a list of all server songs.</w:t>
+            </w:r>
+          </w:p>
+        </w:tc>
+      </w:tr>
+      <w:tr>
+        <w:tc>
+          <w:tcPr>
+            <w:cnfStyle w:val="001000000000" w:firstRow="0" w:lastRow="0" w:firstColumn="1" w:lastColumn="0" w:oddVBand="0" w:evenVBand="0" w:oddHBand="0" w:evenHBand="0" w:firstRowFirstColumn="0" w:firstRowLastColumn="0" w:lastRowFirstColumn="0" w:lastRowLastColumn="0"/>
+            <w:tcW w:w="2385" w:type="dxa"/>
+            <w:shd w:val="clear" w:color="auto" w:fill="F9C6C6" w:themeFill="accent1" w:themeFillTint="33"/>
+          </w:tcPr>
+          <w:p>
+            <w:r>
+              <w:t>PLAY_SONG</w:t>
+            </w:r>
+          </w:p>
+        </w:tc>
+        <w:tc>
+          <w:tcPr>
+            <w:tcW w:w="2126" w:type="dxa"/>
+            <w:shd w:val="clear" w:color="auto" w:fill="F9C6C6" w:themeFill="accent1" w:themeFillTint="33"/>
+          </w:tcPr>
+          <w:p>
+            <w:pPr>
+              <w:cnfStyle w:val="000000000000" w:firstRow="0" w:lastRow="0" w:firstColumn="0" w:lastColumn="0" w:oddVBand="0" w:evenVBand="0" w:oddHBand="0" w:evenHBand="0" w:firstRowFirstColumn="0" w:firstRowLastColumn="0" w:lastRowFirstColumn="0" w:lastRowLastColumn="0"/>
+            </w:pPr>
+            <w:r>
+              <w:t>Song Name</w:t>
+            </w:r>
+          </w:p>
+        </w:tc>
+        <w:tc>
+          <w:tcPr>
+            <w:tcW w:w="3514" w:type="dxa"/>
+            <w:shd w:val="clear" w:color="auto" w:fill="F9C6C6" w:themeFill="accent1" w:themeFillTint="33"/>
+          </w:tcPr>
+          <w:p>
+            <w:pPr>
+              <w:cnfStyle w:val="000000000000" w:firstRow="0" w:lastRow="0" w:firstColumn="0" w:lastColumn="0" w:oddVBand="0" w:evenVBand="0" w:oddHBand="0" w:evenHBand="0" w:firstRowFirstColumn="0" w:firstRowLastColumn="0" w:lastRowFirstColumn="0" w:lastRowLastColumn="0"/>
+            </w:pPr>
+            <w:r>
+              <w:t>This message is sent by the client to the server to request a song to be played.</w:t>
+            </w:r>
+          </w:p>
+        </w:tc>
+      </w:tr>
+      <w:tr>
+        <w:trPr>
+          <w:cnfStyle w:val="000000100000" w:firstRow="0" w:lastRow="0" w:firstColumn="0" w:lastColumn="0" w:oddVBand="0" w:evenVBand="0" w:oddHBand="1" w:evenHBand="0" w:firstRowFirstColumn="0" w:firstRowLastColumn="0" w:lastRowFirstColumn="0" w:lastRowLastColumn="0"/>
+        </w:trPr>
+        <w:tc>
+          <w:tcPr>
+            <w:cnfStyle w:val="001000000000" w:firstRow="0" w:lastRow="0" w:firstColumn="1" w:lastColumn="0" w:oddVBand="0" w:evenVBand="0" w:oddHBand="0" w:evenHBand="0" w:firstRowFirstColumn="0" w:firstRowLastColumn="0" w:lastRowFirstColumn="0" w:lastRowLastColumn="0"/>
+            <w:tcW w:w="2385" w:type="dxa"/>
+            <w:shd w:val="clear" w:color="auto" w:fill="F9C6C6" w:themeFill="accent1" w:themeFillTint="33"/>
+          </w:tcPr>
+          <w:p>
+            <w:r>
+              <w:t>SAVE_SONG</w:t>
+            </w:r>
+          </w:p>
+        </w:tc>
+        <w:tc>
+          <w:tcPr>
+            <w:tcW w:w="2126" w:type="dxa"/>
+            <w:shd w:val="clear" w:color="auto" w:fill="F9C6C6" w:themeFill="accent1" w:themeFillTint="33"/>
+          </w:tcPr>
+          <w:p>
+            <w:pPr>
+              <w:cnfStyle w:val="000000100000" w:firstRow="0" w:lastRow="0" w:firstColumn="0" w:lastColumn="0" w:oddVBand="0" w:evenVBand="0" w:oddHBand="1" w:evenHBand="0" w:firstRowFirstColumn="0" w:firstRowLastColumn="0" w:lastRowFirstColumn="0" w:lastRowLastColumn="0"/>
+            </w:pPr>
+            <w:r>
+              <w:t>Song Name</w:t>
+            </w:r>
+          </w:p>
+        </w:tc>
+        <w:tc>
+          <w:tcPr>
+            <w:tcW w:w="3514" w:type="dxa"/>
+            <w:shd w:val="clear" w:color="auto" w:fill="F9C6C6" w:themeFill="accent1" w:themeFillTint="33"/>
+          </w:tcPr>
+          <w:p>
+            <w:pPr>
+              <w:cnfStyle w:val="000000100000" w:firstRow="0" w:lastRow="0" w:firstColumn="0" w:lastColumn="0" w:oddVBand="0" w:evenVBand="0" w:oddHBand="1" w:evenHBand="0" w:firstRowFirstColumn="0" w:firstRowLastColumn="0" w:lastRowFirstColumn="0" w:lastRowLastColumn="0"/>
+            </w:pPr>
+            <w:r>
+              <w:t>This message is sent by the client to the server to request a song to be saved.</w:t>
+            </w:r>
+          </w:p>
+        </w:tc>
+      </w:tr>
+      <w:tr>
+        <w:tc>
+          <w:tcPr>
+            <w:cnfStyle w:val="001000000000" w:firstRow="0" w:lastRow="0" w:firstColumn="1" w:lastColumn="0" w:oddVBand="0" w:evenVBand="0" w:oddHBand="0" w:evenHBand="0" w:firstRowFirstColumn="0" w:firstRowLastColumn="0" w:lastRowFirstColumn="0" w:lastRowLastColumn="0"/>
+            <w:tcW w:w="2385" w:type="dxa"/>
+            <w:shd w:val="clear" w:color="auto" w:fill="C4E7EA" w:themeFill="text2" w:themeFillTint="33"/>
+          </w:tcPr>
+          <w:p>
+            <w:r>
+              <w:t>NOW_PLAYING</w:t>
+            </w:r>
+          </w:p>
+        </w:tc>
+        <w:tc>
+          <w:tcPr>
+            <w:tcW w:w="2126" w:type="dxa"/>
+            <w:shd w:val="clear" w:color="auto" w:fill="C4E7EA" w:themeFill="text2" w:themeFillTint="33"/>
+          </w:tcPr>
+          <w:p>
+            <w:pPr>
+              <w:cnfStyle w:val="000000000000" w:firstRow="0" w:lastRow="0" w:firstColumn="0" w:lastColumn="0" w:oddVBand="0" w:evenVBand="0" w:oddHBand="0" w:evenHBand="0" w:firstRowFirstColumn="0" w:firstRowLastColumn="0" w:lastRowFirstColumn="0" w:lastRowLastColumn="0"/>
+            </w:pPr>
+            <w:r>
+              <w:t xml:space="preserve">Song </w:t>
+            </w:r>
+            <w:proofErr w:type="spellStart"/>
+            <w:r>
+              <w:lastRenderedPageBreak/>
+              <w:t>Name`Artist`Album`Length</w:t>
+            </w:r>
+            <w:proofErr w:type="spellEnd"/>
+          </w:p>
+        </w:tc>
+        <w:tc>
+          <w:tcPr>
+            <w:tcW w:w="3514" w:type="dxa"/>
+            <w:shd w:val="clear" w:color="auto" w:fill="C4E7EA" w:themeFill="text2" w:themeFillTint="33"/>
+          </w:tcPr>
+          <w:p>
+            <w:pPr>
+              <w:cnfStyle w:val="000000000000" w:firstRow="0" w:lastRow="0" w:firstColumn="0" w:lastColumn="0" w:oddVBand="0" w:evenVBand="0" w:oddHBand="0" w:evenHBand="0" w:firstRowFirstColumn="0" w:firstRowLastColumn="0" w:lastRowFirstColumn="0" w:lastRowLastColumn="0"/>
+            </w:pPr>
+            <w:r>
+              <w:lastRenderedPageBreak/>
+              <w:t xml:space="preserve">This message is sent by the </w:t>
+            </w:r>
+            <w:r>
+              <w:lastRenderedPageBreak/>
+              <w:t>server to clients to indicate the next song to be played (unicast and multicast)</w:t>
+            </w:r>
+          </w:p>
+        </w:tc>
+      </w:tr>
+      <w:tr>
+        <w:trPr>
+          <w:cnfStyle w:val="000000100000" w:firstRow="0" w:lastRow="0" w:firstColumn="0" w:lastColumn="0" w:oddVBand="0" w:evenVBand="0" w:oddHBand="1" w:evenHBand="0" w:firstRowFirstColumn="0" w:firstRowLastColumn="0" w:lastRowFirstColumn="0" w:lastRowLastColumn="0"/>
+        </w:trPr>
+        <w:tc>
+          <w:tcPr>
+            <w:cnfStyle w:val="001000000000" w:firstRow="0" w:lastRow="0" w:firstColumn="1" w:lastColumn="0" w:oddVBand="0" w:evenVBand="0" w:oddHBand="0" w:evenHBand="0" w:firstRowFirstColumn="0" w:firstRowLastColumn="0" w:lastRowFirstColumn="0" w:lastRowLastColumn="0"/>
+            <w:tcW w:w="2385" w:type="dxa"/>
+            <w:shd w:val="clear" w:color="auto" w:fill="C4E7EA" w:themeFill="text2" w:themeFillTint="33"/>
+          </w:tcPr>
+          <w:p>
+            <w:r>
+              <w:lastRenderedPageBreak/>
+              <w:t>END_PLAY</w:t>
+            </w:r>
+          </w:p>
+        </w:tc>
+        <w:tc>
+          <w:tcPr>
+            <w:tcW w:w="2126" w:type="dxa"/>
+            <w:shd w:val="clear" w:color="auto" w:fill="C4E7EA" w:themeFill="text2" w:themeFillTint="33"/>
+          </w:tcPr>
+          <w:p>
+            <w:pPr>
+              <w:cnfStyle w:val="000000100000" w:firstRow="0" w:lastRow="0" w:firstColumn="0" w:lastColumn="0" w:oddVBand="0" w:evenVBand="0" w:oddHBand="1" w:evenHBand="0" w:firstRowFirstColumn="0" w:firstRowLastColumn="0" w:lastRowFirstColumn="0" w:lastRowLastColumn="0"/>
+            </w:pPr>
+            <w:r>
+              <w:t>Empty</w:t>
+            </w:r>
+          </w:p>
+        </w:tc>
+        <w:tc>
+          <w:tcPr>
+            <w:tcW w:w="3514" w:type="dxa"/>
+            <w:shd w:val="clear" w:color="auto" w:fill="C4E7EA" w:themeFill="text2" w:themeFillTint="33"/>
+          </w:tcPr>
+          <w:p>
+            <w:pPr>
+              <w:cnfStyle w:val="000000100000" w:firstRow="0" w:lastRow="0" w:firstColumn="0" w:lastColumn="0" w:oddVBand="0" w:evenVBand="0" w:oddHBand="1" w:evenHBand="0" w:firstRowFirstColumn="0" w:firstRowLastColumn="0" w:lastRowFirstColumn="0" w:lastRowLastColumn="0"/>
+            </w:pPr>
+            <w:r>
+              <w:t>This message is sent by the server to clients when a song has finished streaming.</w:t>
+            </w:r>
+          </w:p>
+        </w:tc>
+      </w:tr>
+    </w:tbl>
+    <w:p/>
     <w:sectPr>
       <w:pgSz w:w="12240" w:h="15840"/>
       <w:pgMar w:top="1440" w:right="1440" w:bottom="1440" w:left="1440" w:header="708" w:footer="708" w:gutter="0"/>
@@ -2294,11 +3021,103 @@
       </w:rPr>
     </w:lvl>
   </w:abstractNum>
+  <w:abstractNum w:abstractNumId="2">
+    <w:nsid w:val="4E665558"/>
+    <w:multiLevelType w:val="hybridMultilevel"/>
+    <w:tmpl w:val="34A4E6D4"/>
+    <w:lvl w:ilvl="0" w:tplc="1009000F">
+      <w:start w:val="1"/>
+      <w:numFmt w:val="decimal"/>
+      <w:lvlText w:val="%1."/>
+      <w:lvlJc w:val="left"/>
+      <w:pPr>
+        <w:ind w:left="720" w:hanging="360"/>
+      </w:pPr>
+      <w:rPr>
+        <w:rFonts w:hint="default"/>
+      </w:rPr>
+    </w:lvl>
+    <w:lvl w:ilvl="1" w:tplc="10090019" w:tentative="1">
+      <w:start w:val="1"/>
+      <w:numFmt w:val="lowerLetter"/>
+      <w:lvlText w:val="%2."/>
+      <w:lvlJc w:val="left"/>
+      <w:pPr>
+        <w:ind w:left="1440" w:hanging="360"/>
+      </w:pPr>
+    </w:lvl>
+    <w:lvl w:ilvl="2" w:tplc="1009001B" w:tentative="1">
+      <w:start w:val="1"/>
+      <w:numFmt w:val="lowerRoman"/>
+      <w:lvlText w:val="%3."/>
+      <w:lvlJc w:val="right"/>
+      <w:pPr>
+        <w:ind w:left="2160" w:hanging="180"/>
+      </w:pPr>
+    </w:lvl>
+    <w:lvl w:ilvl="3" w:tplc="1009000F" w:tentative="1">
+      <w:start w:val="1"/>
+      <w:numFmt w:val="decimal"/>
+      <w:lvlText w:val="%4."/>
+      <w:lvlJc w:val="left"/>
+      <w:pPr>
+        <w:ind w:left="2880" w:hanging="360"/>
+      </w:pPr>
+    </w:lvl>
+    <w:lvl w:ilvl="4" w:tplc="10090019" w:tentative="1">
+      <w:start w:val="1"/>
+      <w:numFmt w:val="lowerLetter"/>
+      <w:lvlText w:val="%5."/>
+      <w:lvlJc w:val="left"/>
+      <w:pPr>
+        <w:ind w:left="3600" w:hanging="360"/>
+      </w:pPr>
+    </w:lvl>
+    <w:lvl w:ilvl="5" w:tplc="1009001B" w:tentative="1">
+      <w:start w:val="1"/>
+      <w:numFmt w:val="lowerRoman"/>
+      <w:lvlText w:val="%6."/>
+      <w:lvlJc w:val="right"/>
+      <w:pPr>
+        <w:ind w:left="4320" w:hanging="180"/>
+      </w:pPr>
+    </w:lvl>
+    <w:lvl w:ilvl="6" w:tplc="1009000F" w:tentative="1">
+      <w:start w:val="1"/>
+      <w:numFmt w:val="decimal"/>
+      <w:lvlText w:val="%7."/>
+      <w:lvlJc w:val="left"/>
+      <w:pPr>
+        <w:ind w:left="5040" w:hanging="360"/>
+      </w:pPr>
+    </w:lvl>
+    <w:lvl w:ilvl="7" w:tplc="10090019" w:tentative="1">
+      <w:start w:val="1"/>
+      <w:numFmt w:val="lowerLetter"/>
+      <w:lvlText w:val="%8."/>
+      <w:lvlJc w:val="left"/>
+      <w:pPr>
+        <w:ind w:left="5760" w:hanging="360"/>
+      </w:pPr>
+    </w:lvl>
+    <w:lvl w:ilvl="8" w:tplc="1009001B" w:tentative="1">
+      <w:start w:val="1"/>
+      <w:numFmt w:val="lowerRoman"/>
+      <w:lvlText w:val="%9."/>
+      <w:lvlJc w:val="right"/>
+      <w:pPr>
+        <w:ind w:left="6480" w:hanging="180"/>
+      </w:pPr>
+    </w:lvl>
+  </w:abstractNum>
   <w:num w:numId="1">
     <w:abstractNumId w:val="1"/>
   </w:num>
   <w:num w:numId="2">
     <w:abstractNumId w:val="0"/>
+  </w:num>
+  <w:num w:numId="3">
+    <w:abstractNumId w:val="2"/>
   </w:num>
 </w:numbering>
 </file>
@@ -3415,6 +4234,167 @@
       <w:ind w:left="440"/>
     </w:pPr>
   </w:style>
+  <w:style w:type="table" w:styleId="TableGrid">
+    <w:name w:val="Table Grid"/>
+    <w:basedOn w:val="TableNormal"/>
+    <w:uiPriority w:val="39"/>
+    <w:rsid w:val="00C47257"/>
+    <w:pPr>
+      <w:spacing w:after="0" w:line="240" w:lineRule="auto"/>
+    </w:pPr>
+    <w:tblPr>
+      <w:tblBorders>
+        <w:top w:val="single" w:sz="4" w:space="0" w:color="auto"/>
+        <w:left w:val="single" w:sz="4" w:space="0" w:color="auto"/>
+        <w:bottom w:val="single" w:sz="4" w:space="0" w:color="auto"/>
+        <w:right w:val="single" w:sz="4" w:space="0" w:color="auto"/>
+        <w:insideH w:val="single" w:sz="4" w:space="0" w:color="auto"/>
+        <w:insideV w:val="single" w:sz="4" w:space="0" w:color="auto"/>
+      </w:tblBorders>
+    </w:tblPr>
+  </w:style>
+  <w:style w:type="table" w:styleId="PlainTable3">
+    <w:name w:val="Plain Table 3"/>
+    <w:basedOn w:val="TableNormal"/>
+    <w:uiPriority w:val="43"/>
+    <w:rsid w:val="00C47257"/>
+    <w:pPr>
+      <w:spacing w:after="0" w:line="240" w:lineRule="auto"/>
+    </w:pPr>
+    <w:tblPr>
+      <w:tblStyleRowBandSize w:val="1"/>
+      <w:tblStyleColBandSize w:val="1"/>
+    </w:tblPr>
+    <w:tblStylePr w:type="firstRow">
+      <w:rPr>
+        <w:b/>
+        <w:bCs/>
+        <w:caps/>
+      </w:rPr>
+      <w:tblPr/>
+      <w:tcPr>
+        <w:tcBorders>
+          <w:bottom w:val="single" w:sz="4" w:space="0" w:color="7F7F7F" w:themeColor="text1" w:themeTint="80"/>
+        </w:tcBorders>
+      </w:tcPr>
+    </w:tblStylePr>
+    <w:tblStylePr w:type="lastRow">
+      <w:rPr>
+        <w:b/>
+        <w:bCs/>
+        <w:caps/>
+      </w:rPr>
+      <w:tblPr/>
+      <w:tcPr>
+        <w:tcBorders>
+          <w:top w:val="nil"/>
+        </w:tcBorders>
+      </w:tcPr>
+    </w:tblStylePr>
+    <w:tblStylePr w:type="firstCol">
+      <w:rPr>
+        <w:b/>
+        <w:bCs/>
+        <w:caps/>
+      </w:rPr>
+      <w:tblPr/>
+      <w:tcPr>
+        <w:tcBorders>
+          <w:right w:val="single" w:sz="4" w:space="0" w:color="7F7F7F" w:themeColor="text1" w:themeTint="80"/>
+        </w:tcBorders>
+      </w:tcPr>
+    </w:tblStylePr>
+    <w:tblStylePr w:type="lastCol">
+      <w:rPr>
+        <w:b/>
+        <w:bCs/>
+        <w:caps/>
+      </w:rPr>
+      <w:tblPr/>
+      <w:tcPr>
+        <w:tcBorders>
+          <w:left w:val="nil"/>
+        </w:tcBorders>
+      </w:tcPr>
+    </w:tblStylePr>
+    <w:tblStylePr w:type="band1Vert">
+      <w:tblPr/>
+      <w:tcPr>
+        <w:shd w:val="clear" w:color="auto" w:fill="F2F2F2" w:themeFill="background1" w:themeFillShade="F2"/>
+      </w:tcPr>
+    </w:tblStylePr>
+    <w:tblStylePr w:type="band1Horz">
+      <w:tblPr/>
+      <w:tcPr>
+        <w:shd w:val="clear" w:color="auto" w:fill="F2F2F2" w:themeFill="background1" w:themeFillShade="F2"/>
+      </w:tcPr>
+    </w:tblStylePr>
+    <w:tblStylePr w:type="neCell">
+      <w:tblPr/>
+      <w:tcPr>
+        <w:tcBorders>
+          <w:left w:val="nil"/>
+        </w:tcBorders>
+      </w:tcPr>
+    </w:tblStylePr>
+    <w:tblStylePr w:type="nwCell">
+      <w:tblPr/>
+      <w:tcPr>
+        <w:tcBorders>
+          <w:right w:val="nil"/>
+        </w:tcBorders>
+      </w:tcPr>
+    </w:tblStylePr>
+  </w:style>
+  <w:style w:type="table" w:styleId="PlainTable4">
+    <w:name w:val="Plain Table 4"/>
+    <w:basedOn w:val="TableNormal"/>
+    <w:uiPriority w:val="44"/>
+    <w:rsid w:val="0008098F"/>
+    <w:pPr>
+      <w:spacing w:after="0" w:line="240" w:lineRule="auto"/>
+    </w:pPr>
+    <w:tblPr>
+      <w:tblStyleRowBandSize w:val="1"/>
+      <w:tblStyleColBandSize w:val="1"/>
+    </w:tblPr>
+    <w:tblStylePr w:type="firstRow">
+      <w:rPr>
+        <w:b/>
+        <w:bCs/>
+      </w:rPr>
+    </w:tblStylePr>
+    <w:tblStylePr w:type="lastRow">
+      <w:rPr>
+        <w:b/>
+        <w:bCs/>
+      </w:rPr>
+    </w:tblStylePr>
+    <w:tblStylePr w:type="firstCol">
+      <w:rPr>
+        <w:b/>
+        <w:bCs/>
+      </w:rPr>
+    </w:tblStylePr>
+    <w:tblStylePr w:type="lastCol">
+      <w:rPr>
+        <w:b/>
+        <w:bCs/>
+      </w:rPr>
+    </w:tblStylePr>
+    <w:tblStylePr w:type="band1Vert">
+      <w:tblPr/>
+      <w:tcPr>
+        <w:shd w:val="clear" w:color="auto" w:fill="F2F2F2" w:themeFill="background1" w:themeFillShade="F2"/>
+      </w:tcPr>
+    </w:tblStylePr>
+    <w:tblStylePr w:type="band1Horz">
+      <w:tblPr/>
+      <w:tcPr>
+        <w:shd w:val="clear" w:color="auto" w:fill="F2F2F2" w:themeFill="background1" w:themeFillShade="F2"/>
+      </w:tcPr>
+    </w:tblStylePr>
+  </w:style>
 </w:styles>
 </file>
 
@@ -3708,7 +4688,7 @@
 </file>
 
 <file path=customXml/itemProps2.xml><?xml version="1.0" encoding="utf-8"?>
-<ds:datastoreItem xmlns:ds="http://schemas.openxmlformats.org/officeDocument/2006/customXml" ds:itemID="{4D045D29-A918-4D0E-B1C9-B19C13C2968A}">
+<ds:datastoreItem xmlns:ds="http://schemas.openxmlformats.org/officeDocument/2006/customXml" ds:itemID="{E73234EC-5307-4848-AF78-FB888F85DC94}">
   <ds:schemaRefs>
     <ds:schemaRef ds:uri="http://schemas.openxmlformats.org/officeDocument/2006/bibliography"/>
   </ds:schemaRefs>

</xml_diff>

<commit_message>
Completed client pseudo code in separate file, updated Control Message types.
</commit_message>
<xml_diff>
--- a/Design and Testing/Design Document.docx
+++ b/Design and Testing/Design Document.docx
@@ -59,30 +59,8 @@
                               <w:rPr>
                                 <w:color w:val="FFFFFF" w:themeColor="background1"/>
                               </w:rPr>
-                              <w:t xml:space="preserve"> – Melvin </w:t>
+                              <w:t xml:space="preserve"> – Melvin Loho – Jonathan Chu – Joel Mabbott</w:t>
                             </w:r>
-                            <w:proofErr w:type="spellStart"/>
-                            <w:r>
-                              <w:rPr>
-                                <w:color w:val="FFFFFF" w:themeColor="background1"/>
-                              </w:rPr>
-                              <w:t>Loho</w:t>
-                            </w:r>
-                            <w:proofErr w:type="spellEnd"/>
-                            <w:r>
-                              <w:rPr>
-                                <w:color w:val="FFFFFF" w:themeColor="background1"/>
-                              </w:rPr>
-                              <w:t xml:space="preserve"> – Jonathan Chu – Joel </w:t>
-                            </w:r>
-                            <w:proofErr w:type="spellStart"/>
-                            <w:r>
-                              <w:rPr>
-                                <w:color w:val="FFFFFF" w:themeColor="background1"/>
-                              </w:rPr>
-                              <w:t>Mabbott</w:t>
-                            </w:r>
-                            <w:proofErr w:type="spellEnd"/>
                           </w:p>
                         </w:sdtContent>
                       </w:sdt>
@@ -792,21 +770,7 @@
           <w:rFonts w:ascii="Courier New" w:hAnsi="Courier New" w:cs="Courier New"/>
         </w:rPr>
         <w:tab/>
-        <w:t xml:space="preserve">Call the Load </w:t>
-      </w:r>
-      <w:proofErr w:type="spellStart"/>
-      <w:r>
-        <w:rPr>
-          <w:rFonts w:ascii="Courier New" w:hAnsi="Courier New" w:cs="Courier New"/>
-        </w:rPr>
-        <w:t>Tracklist</w:t>
-      </w:r>
-      <w:proofErr w:type="spellEnd"/>
-      <w:r>
-        <w:rPr>
-          <w:rFonts w:ascii="Courier New" w:hAnsi="Courier New" w:cs="Courier New"/>
-        </w:rPr>
-        <w:t xml:space="preserve"> Function</w:t>
+        <w:t>Call the Load Tracklist Function</w:t>
       </w:r>
     </w:p>
     <w:p>
@@ -986,21 +950,7 @@
           <w:rFonts w:ascii="Courier New" w:hAnsi="Courier New" w:cs="Courier New"/>
         </w:rPr>
         <w:tab/>
-        <w:t xml:space="preserve">If the Teardown </w:t>
-      </w:r>
-      <w:proofErr w:type="gramStart"/>
-      <w:r>
-        <w:rPr>
-          <w:rFonts w:ascii="Courier New" w:hAnsi="Courier New" w:cs="Courier New"/>
-        </w:rPr>
-        <w:t>Function</w:t>
-      </w:r>
-      <w:proofErr w:type="gramEnd"/>
-      <w:r>
-        <w:rPr>
-          <w:rFonts w:ascii="Courier New" w:hAnsi="Courier New" w:cs="Courier New"/>
-        </w:rPr>
-        <w:t xml:space="preserve"> fails</w:t>
+        <w:t>If the Teardown Function fails</w:t>
       </w:r>
     </w:p>
     <w:p>
@@ -1054,15 +1004,8 @@
           <w:rFonts w:ascii="Courier New" w:hAnsi="Courier New" w:cs="Courier New"/>
         </w:rPr>
         <w:tab/>
-      </w:r>
-      <w:proofErr w:type="gramStart"/>
-      <w:r>
-        <w:rPr>
-          <w:rFonts w:ascii="Courier New" w:hAnsi="Courier New" w:cs="Courier New"/>
-        </w:rPr>
         <w:t>exit</w:t>
       </w:r>
-      <w:proofErr w:type="gramEnd"/>
     </w:p>
     <w:p>
       <w:pPr>
@@ -1096,15 +1039,8 @@
           <w:rFonts w:ascii="Courier New" w:hAnsi="Courier New" w:cs="Courier New"/>
         </w:rPr>
         <w:tab/>
-      </w:r>
-      <w:proofErr w:type="gramStart"/>
-      <w:r>
-        <w:rPr>
-          <w:rFonts w:ascii="Courier New" w:hAnsi="Courier New" w:cs="Courier New"/>
-        </w:rPr>
         <w:t>exit</w:t>
       </w:r>
-      <w:proofErr w:type="gramEnd"/>
     </w:p>
     <w:p>
       <w:pPr>
@@ -1344,21 +1280,7 @@
         <w:rPr>
           <w:rFonts w:ascii="Courier New" w:hAnsi="Courier New" w:cs="Courier New"/>
         </w:rPr>
-        <w:t xml:space="preserve">Load </w:t>
-      </w:r>
-      <w:proofErr w:type="spellStart"/>
-      <w:r>
-        <w:rPr>
-          <w:rFonts w:ascii="Courier New" w:hAnsi="Courier New" w:cs="Courier New"/>
-        </w:rPr>
-        <w:t>Tracklist</w:t>
-      </w:r>
-      <w:proofErr w:type="spellEnd"/>
-      <w:r>
-        <w:rPr>
-          <w:rFonts w:ascii="Courier New" w:hAnsi="Courier New" w:cs="Courier New"/>
-        </w:rPr>
-        <w:t xml:space="preserve"> Function</w:t>
+        <w:t>Load Tracklist Function</w:t>
       </w:r>
     </w:p>
     <w:p>
@@ -1914,12 +1836,692 @@
         <w:t>}</w:t>
       </w:r>
     </w:p>
+    <w:p>
+      <w:pPr>
+        <w:rPr>
+          <w:rFonts w:ascii="Courier New" w:hAnsi="Courier New" w:cs="Courier New"/>
+        </w:rPr>
+      </w:pPr>
+    </w:p>
+    <w:p>
+      <w:pPr>
+        <w:rPr>
+          <w:rFonts w:ascii="Courier New" w:hAnsi="Courier New" w:cs="Courier New"/>
+        </w:rPr>
+      </w:pPr>
+      <w:r>
+        <w:rPr>
+          <w:rFonts w:ascii="Courier New" w:hAnsi="Courier New" w:cs="Courier New"/>
+        </w:rPr>
+        <w:t>Control Message Handler Function</w:t>
+      </w:r>
+    </w:p>
+    <w:p>
+      <w:pPr>
+        <w:rPr>
+          <w:rFonts w:ascii="Courier New" w:hAnsi="Courier New" w:cs="Courier New"/>
+        </w:rPr>
+      </w:pPr>
+      <w:r>
+        <w:rPr>
+          <w:rFonts w:ascii="Courier New" w:hAnsi="Courier New" w:cs="Courier New"/>
+        </w:rPr>
+        <w:t>{</w:t>
+      </w:r>
+    </w:p>
+    <w:p>
+      <w:pPr>
+        <w:rPr>
+          <w:rFonts w:ascii="Courier New" w:hAnsi="Courier New" w:cs="Courier New"/>
+        </w:rPr>
+      </w:pPr>
+      <w:r>
+        <w:rPr>
+          <w:rFonts w:ascii="Courier New" w:hAnsi="Courier New" w:cs="Courier New"/>
+        </w:rPr>
+        <w:tab/>
+      </w:r>
+    </w:p>
+    <w:p>
+      <w:pPr>
+        <w:rPr>
+          <w:rFonts w:ascii="Courier New" w:hAnsi="Courier New" w:cs="Courier New"/>
+        </w:rPr>
+      </w:pPr>
+      <w:r>
+        <w:rPr>
+          <w:rFonts w:ascii="Courier New" w:hAnsi="Courier New" w:cs="Courier New"/>
+        </w:rPr>
+        <w:lastRenderedPageBreak/>
+        <w:t>}</w:t>
+      </w:r>
+    </w:p>
     <w:p/>
     <w:p>
       <w:pPr>
         <w:pStyle w:val="Heading2"/>
       </w:pPr>
       <w:r>
+        <w:t>Multicast</w:t>
+      </w:r>
+    </w:p>
+    <w:p/>
+    <w:p>
+      <w:pPr>
+        <w:rPr>
+          <w:rFonts w:ascii="Courier New" w:hAnsi="Courier New" w:cs="Courier New"/>
+        </w:rPr>
+      </w:pPr>
+      <w:r>
+        <w:rPr>
+          <w:rFonts w:ascii="Courier New" w:hAnsi="Courier New" w:cs="Courier New"/>
+        </w:rPr>
+        <w:t>Multicast Function</w:t>
+      </w:r>
+    </w:p>
+    <w:p>
+      <w:pPr>
+        <w:rPr>
+          <w:rFonts w:ascii="Courier New" w:hAnsi="Courier New" w:cs="Courier New"/>
+        </w:rPr>
+      </w:pPr>
+      <w:r>
+        <w:rPr>
+          <w:rFonts w:ascii="Courier New" w:hAnsi="Courier New" w:cs="Courier New"/>
+        </w:rPr>
+        <w:t>{</w:t>
+      </w:r>
+    </w:p>
+    <w:p>
+      <w:pPr>
+        <w:rPr>
+          <w:rFonts w:ascii="Courier New" w:hAnsi="Courier New" w:cs="Courier New"/>
+        </w:rPr>
+      </w:pPr>
+      <w:r>
+        <w:rPr>
+          <w:rFonts w:ascii="Courier New" w:hAnsi="Courier New" w:cs="Courier New"/>
+        </w:rPr>
+        <w:tab/>
+        <w:t>Open a multicast socket</w:t>
+      </w:r>
+    </w:p>
+    <w:p>
+      <w:pPr>
+        <w:rPr>
+          <w:rFonts w:ascii="Courier New" w:hAnsi="Courier New" w:cs="Courier New"/>
+        </w:rPr>
+      </w:pPr>
+      <w:r>
+        <w:rPr>
+          <w:rFonts w:ascii="Courier New" w:hAnsi="Courier New" w:cs="Courier New"/>
+        </w:rPr>
+        <w:tab/>
+        <w:t>Connect the multicast socket to a multicast group</w:t>
+      </w:r>
+    </w:p>
+    <w:p>
+      <w:pPr>
+        <w:rPr>
+          <w:rFonts w:ascii="Courier New" w:hAnsi="Courier New" w:cs="Courier New"/>
+        </w:rPr>
+      </w:pPr>
+      <w:r>
+        <w:rPr>
+          <w:rFonts w:ascii="Courier New" w:hAnsi="Courier New" w:cs="Courier New"/>
+        </w:rPr>
+        <w:tab/>
+      </w:r>
+    </w:p>
+    <w:p>
+      <w:pPr>
+        <w:rPr>
+          <w:rFonts w:ascii="Courier New" w:hAnsi="Courier New" w:cs="Courier New"/>
+        </w:rPr>
+      </w:pPr>
+      <w:r>
+        <w:rPr>
+          <w:rFonts w:ascii="Courier New" w:hAnsi="Courier New" w:cs="Courier New"/>
+        </w:rPr>
+        <w:tab/>
+        <w:t>Call the Play Music Function</w:t>
+      </w:r>
+    </w:p>
+    <w:p>
+      <w:pPr>
+        <w:rPr>
+          <w:rFonts w:ascii="Courier New" w:hAnsi="Courier New" w:cs="Courier New"/>
+        </w:rPr>
+      </w:pPr>
+      <w:r>
+        <w:rPr>
+          <w:rFonts w:ascii="Courier New" w:hAnsi="Courier New" w:cs="Courier New"/>
+        </w:rPr>
+        <w:t>}</w:t>
+      </w:r>
+    </w:p>
+    <w:p>
+      <w:pPr>
+        <w:rPr>
+          <w:rFonts w:ascii="Courier New" w:hAnsi="Courier New" w:cs="Courier New"/>
+        </w:rPr>
+      </w:pPr>
+    </w:p>
+    <w:p>
+      <w:pPr>
+        <w:rPr>
+          <w:rFonts w:ascii="Courier New" w:hAnsi="Courier New" w:cs="Courier New"/>
+        </w:rPr>
+      </w:pPr>
+      <w:r>
+        <w:rPr>
+          <w:rFonts w:ascii="Courier New" w:hAnsi="Courier New" w:cs="Courier New"/>
+        </w:rPr>
+        <w:t>Play Music Function</w:t>
+      </w:r>
+    </w:p>
+    <w:p>
+      <w:pPr>
+        <w:rPr>
+          <w:rFonts w:ascii="Courier New" w:hAnsi="Courier New" w:cs="Courier New"/>
+        </w:rPr>
+      </w:pPr>
+      <w:r>
+        <w:rPr>
+          <w:rFonts w:ascii="Courier New" w:hAnsi="Courier New" w:cs="Courier New"/>
+        </w:rPr>
+        <w:t>{</w:t>
+      </w:r>
+    </w:p>
+    <w:p>
+      <w:pPr>
+        <w:rPr>
+          <w:rFonts w:ascii="Courier New" w:hAnsi="Courier New" w:cs="Courier New"/>
+        </w:rPr>
+      </w:pPr>
+      <w:r>
+        <w:rPr>
+          <w:rFonts w:ascii="Courier New" w:hAnsi="Courier New" w:cs="Courier New"/>
+        </w:rPr>
+        <w:tab/>
+      </w:r>
+      <w:r>
+        <w:rPr>
+          <w:rFonts w:ascii="Courier New" w:hAnsi="Courier New" w:cs="Courier New"/>
+        </w:rPr>
+        <w:t>While the done signal has not been received</w:t>
+      </w:r>
+    </w:p>
+    <w:p>
+      <w:pPr>
+        <w:rPr>
+          <w:rFonts w:ascii="Courier New" w:hAnsi="Courier New" w:cs="Courier New"/>
+        </w:rPr>
+      </w:pPr>
+      <w:r>
+        <w:rPr>
+          <w:rFonts w:ascii="Courier New" w:hAnsi="Courier New" w:cs="Courier New"/>
+        </w:rPr>
+        <w:tab/>
+        <w:t>{</w:t>
+      </w:r>
+    </w:p>
+    <w:p>
+      <w:pPr>
+        <w:rPr>
+          <w:rFonts w:ascii="Courier New" w:hAnsi="Courier New" w:cs="Courier New"/>
+        </w:rPr>
+      </w:pPr>
+      <w:r>
+        <w:rPr>
+          <w:rFonts w:ascii="Courier New" w:hAnsi="Courier New" w:cs="Courier New"/>
+        </w:rPr>
+        <w:tab/>
+      </w:r>
+      <w:r>
+        <w:rPr>
+          <w:rFonts w:ascii="Courier New" w:hAnsi="Courier New" w:cs="Courier New"/>
+        </w:rPr>
+        <w:tab/>
+      </w:r>
+      <w:r>
+        <w:rPr>
+          <w:rFonts w:ascii="Courier New" w:hAnsi="Courier New" w:cs="Courier New"/>
+        </w:rPr>
+        <w:t>Pick a random song from the tracklist</w:t>
+      </w:r>
+    </w:p>
+    <w:p>
+      <w:pPr>
+        <w:rPr>
+          <w:rFonts w:ascii="Courier New" w:hAnsi="Courier New" w:cs="Courier New"/>
+        </w:rPr>
+      </w:pPr>
+      <w:r>
+        <w:rPr>
+          <w:rFonts w:ascii="Courier New" w:hAnsi="Courier New" w:cs="Courier New"/>
+        </w:rPr>
+        <w:tab/>
+      </w:r>
+      <w:r>
+        <w:rPr>
+          <w:rFonts w:ascii="Courier New" w:hAnsi="Courier New" w:cs="Courier New"/>
+        </w:rPr>
+        <w:tab/>
+        <w:t>Create a new thread to send clients the current song</w:t>
+      </w:r>
+    </w:p>
+    <w:p>
+      <w:pPr>
+        <w:rPr>
+          <w:rFonts w:ascii="Courier New" w:hAnsi="Courier New" w:cs="Courier New"/>
+        </w:rPr>
+      </w:pPr>
+      <w:r>
+        <w:rPr>
+          <w:rFonts w:ascii="Courier New" w:hAnsi="Courier New" w:cs="Courier New"/>
+        </w:rPr>
+        <w:tab/>
+      </w:r>
+      <w:r>
+        <w:rPr>
+          <w:rFonts w:ascii="Courier New" w:hAnsi="Courier New" w:cs="Courier New"/>
+        </w:rPr>
+        <w:tab/>
+      </w:r>
+    </w:p>
+    <w:p>
+      <w:pPr>
+        <w:rPr>
+          <w:rFonts w:ascii="Courier New" w:hAnsi="Courier New" w:cs="Courier New"/>
+        </w:rPr>
+      </w:pPr>
+      <w:r>
+        <w:rPr>
+          <w:rFonts w:ascii="Courier New" w:hAnsi="Courier New" w:cs="Courier New"/>
+        </w:rPr>
+        <w:tab/>
+      </w:r>
+      <w:r>
+        <w:rPr>
+          <w:rFonts w:ascii="Courier New" w:hAnsi="Courier New" w:cs="Courier New"/>
+        </w:rPr>
+        <w:tab/>
+        <w:t>Open the song file</w:t>
+      </w:r>
+    </w:p>
+    <w:p>
+      <w:pPr>
+        <w:rPr>
+          <w:rFonts w:ascii="Courier New" w:hAnsi="Courier New" w:cs="Courier New"/>
+        </w:rPr>
+      </w:pPr>
+      <w:r>
+        <w:rPr>
+          <w:rFonts w:ascii="Courier New" w:hAnsi="Courier New" w:cs="Courier New"/>
+        </w:rPr>
+        <w:tab/>
+      </w:r>
+      <w:r>
+        <w:rPr>
+          <w:rFonts w:ascii="Courier New" w:hAnsi="Courier New" w:cs="Courier New"/>
+        </w:rPr>
+        <w:tab/>
+        <w:t>While we have not reached the end of the file</w:t>
+      </w:r>
+      <w:r>
+        <w:rPr>
+          <w:rFonts w:ascii="Courier New" w:hAnsi="Courier New" w:cs="Courier New"/>
+        </w:rPr>
+        <w:t xml:space="preserve"> and</w:t>
+      </w:r>
+    </w:p>
+    <w:p>
+      <w:pPr>
+        <w:rPr>
+          <w:rFonts w:ascii="Courier New" w:hAnsi="Courier New" w:cs="Courier New"/>
+        </w:rPr>
+      </w:pPr>
+      <w:r>
+        <w:rPr>
+          <w:rFonts w:ascii="Courier New" w:hAnsi="Courier New" w:cs="Courier New"/>
+        </w:rPr>
+        <w:tab/>
+      </w:r>
+      <w:r>
+        <w:rPr>
+          <w:rFonts w:ascii="Courier New" w:hAnsi="Courier New" w:cs="Courier New"/>
+        </w:rPr>
+        <w:tab/>
+        <w:t>the done signal has not been received</w:t>
+      </w:r>
+    </w:p>
+    <w:p>
+      <w:pPr>
+        <w:rPr>
+          <w:rFonts w:ascii="Courier New" w:hAnsi="Courier New" w:cs="Courier New"/>
+        </w:rPr>
+      </w:pPr>
+      <w:r>
+        <w:rPr>
+          <w:rFonts w:ascii="Courier New" w:hAnsi="Courier New" w:cs="Courier New"/>
+        </w:rPr>
+        <w:tab/>
+      </w:r>
+      <w:r>
+        <w:rPr>
+          <w:rFonts w:ascii="Courier New" w:hAnsi="Courier New" w:cs="Courier New"/>
+        </w:rPr>
+        <w:tab/>
+        <w:t>{</w:t>
+      </w:r>
+    </w:p>
+    <w:p>
+      <w:pPr>
+        <w:rPr>
+          <w:rFonts w:ascii="Courier New" w:hAnsi="Courier New" w:cs="Courier New"/>
+        </w:rPr>
+      </w:pPr>
+      <w:r>
+        <w:rPr>
+          <w:rFonts w:ascii="Courier New" w:hAnsi="Courier New" w:cs="Courier New"/>
+        </w:rPr>
+        <w:tab/>
+      </w:r>
+      <w:r>
+        <w:rPr>
+          <w:rFonts w:ascii="Courier New" w:hAnsi="Courier New" w:cs="Courier New"/>
+        </w:rPr>
+        <w:tab/>
+      </w:r>
+      <w:r>
+        <w:rPr>
+          <w:rFonts w:ascii="Courier New" w:hAnsi="Courier New" w:cs="Courier New"/>
+        </w:rPr>
+        <w:tab/>
+        <w:t>Send 512 bytes of the song to the multicast socket</w:t>
+      </w:r>
+    </w:p>
+    <w:p>
+      <w:pPr>
+        <w:rPr>
+          <w:rFonts w:ascii="Courier New" w:hAnsi="Courier New" w:cs="Courier New"/>
+        </w:rPr>
+      </w:pPr>
+      <w:r>
+        <w:rPr>
+          <w:rFonts w:ascii="Courier New" w:hAnsi="Courier New" w:cs="Courier New"/>
+        </w:rPr>
+        <w:tab/>
+      </w:r>
+      <w:r>
+        <w:rPr>
+          <w:rFonts w:ascii="Courier New" w:hAnsi="Courier New" w:cs="Courier New"/>
+        </w:rPr>
+        <w:tab/>
+        <w:t>}</w:t>
+      </w:r>
+    </w:p>
+    <w:p>
+      <w:pPr>
+        <w:rPr>
+          <w:rFonts w:ascii="Courier New" w:hAnsi="Courier New" w:cs="Courier New"/>
+        </w:rPr>
+      </w:pPr>
+      <w:r>
+        <w:rPr>
+          <w:rFonts w:ascii="Courier New" w:hAnsi="Courier New" w:cs="Courier New"/>
+        </w:rPr>
+        <w:tab/>
+      </w:r>
+      <w:r>
+        <w:rPr>
+          <w:rFonts w:ascii="Courier New" w:hAnsi="Courier New" w:cs="Courier New"/>
+        </w:rPr>
+        <w:tab/>
+      </w:r>
+    </w:p>
+    <w:p>
+      <w:pPr>
+        <w:rPr>
+          <w:rFonts w:ascii="Courier New" w:hAnsi="Courier New" w:cs="Courier New"/>
+        </w:rPr>
+      </w:pPr>
+      <w:r>
+        <w:rPr>
+          <w:rFonts w:ascii="Courier New" w:hAnsi="Courier New" w:cs="Courier New"/>
+        </w:rPr>
+        <w:tab/>
+      </w:r>
+      <w:r>
+        <w:rPr>
+          <w:rFonts w:ascii="Courier New" w:hAnsi="Courier New" w:cs="Courier New"/>
+        </w:rPr>
+        <w:tab/>
+        <w:t>If the done signal has not been received</w:t>
+      </w:r>
+    </w:p>
+    <w:p>
+      <w:pPr>
+        <w:rPr>
+          <w:rFonts w:ascii="Courier New" w:hAnsi="Courier New" w:cs="Courier New"/>
+        </w:rPr>
+      </w:pPr>
+      <w:r>
+        <w:rPr>
+          <w:rFonts w:ascii="Courier New" w:hAnsi="Courier New" w:cs="Courier New"/>
+        </w:rPr>
+        <w:tab/>
+      </w:r>
+      <w:r>
+        <w:rPr>
+          <w:rFonts w:ascii="Courier New" w:hAnsi="Courier New" w:cs="Courier New"/>
+        </w:rPr>
+        <w:tab/>
+        <w:t>{</w:t>
+      </w:r>
+    </w:p>
+    <w:p>
+      <w:pPr>
+        <w:rPr>
+          <w:rFonts w:ascii="Courier New" w:hAnsi="Courier New" w:cs="Courier New"/>
+        </w:rPr>
+      </w:pPr>
+      <w:r>
+        <w:rPr>
+          <w:rFonts w:ascii="Courier New" w:hAnsi="Courier New" w:cs="Courier New"/>
+        </w:rPr>
+        <w:tab/>
+      </w:r>
+      <w:r>
+        <w:rPr>
+          <w:rFonts w:ascii="Courier New" w:hAnsi="Courier New" w:cs="Courier New"/>
+        </w:rPr>
+        <w:tab/>
+      </w:r>
+      <w:r>
+        <w:rPr>
+          <w:rFonts w:ascii="Courier New" w:hAnsi="Courier New" w:cs="Courier New"/>
+        </w:rPr>
+        <w:tab/>
+      </w:r>
+      <w:r>
+        <w:rPr>
+          <w:rFonts w:ascii="Courier New" w:hAnsi="Courier New" w:cs="Courier New"/>
+        </w:rPr>
+        <w:t>Call the Load Tracklist Function</w:t>
+      </w:r>
+    </w:p>
+    <w:p>
+      <w:pPr>
+        <w:rPr>
+          <w:rFonts w:ascii="Courier New" w:hAnsi="Courier New" w:cs="Courier New"/>
+        </w:rPr>
+      </w:pPr>
+      <w:r>
+        <w:rPr>
+          <w:rFonts w:ascii="Courier New" w:hAnsi="Courier New" w:cs="Courier New"/>
+        </w:rPr>
+        <w:tab/>
+      </w:r>
+      <w:r>
+        <w:rPr>
+          <w:rFonts w:ascii="Courier New" w:hAnsi="Courier New" w:cs="Courier New"/>
+        </w:rPr>
+        <w:tab/>
+        <w:t>}</w:t>
+      </w:r>
+    </w:p>
+    <w:p>
+      <w:pPr>
+        <w:rPr>
+          <w:rFonts w:ascii="Courier New" w:hAnsi="Courier New" w:cs="Courier New"/>
+        </w:rPr>
+      </w:pPr>
+      <w:r>
+        <w:rPr>
+          <w:rFonts w:ascii="Courier New" w:hAnsi="Courier New" w:cs="Courier New"/>
+        </w:rPr>
+        <w:lastRenderedPageBreak/>
+        <w:tab/>
+        <w:t>}</w:t>
+      </w:r>
+    </w:p>
+    <w:p>
+      <w:pPr>
+        <w:rPr>
+          <w:rFonts w:ascii="Courier New" w:hAnsi="Courier New" w:cs="Courier New"/>
+        </w:rPr>
+      </w:pPr>
+      <w:r>
+        <w:rPr>
+          <w:rFonts w:ascii="Courier New" w:hAnsi="Courier New" w:cs="Courier New"/>
+        </w:rPr>
+        <w:t>}</w:t>
+      </w:r>
+    </w:p>
+    <w:p/>
+    <w:p>
+      <w:pPr>
+        <w:pStyle w:val="Heading2"/>
+      </w:pPr>
+      <w:r>
+        <w:t>Unicast</w:t>
+      </w:r>
+    </w:p>
+    <w:p/>
+    <w:p>
+      <w:pPr>
+        <w:rPr>
+          <w:rFonts w:ascii="Courier New" w:hAnsi="Courier New" w:cs="Courier New"/>
+        </w:rPr>
+      </w:pPr>
+      <w:r>
+        <w:rPr>
+          <w:rFonts w:ascii="Courier New" w:hAnsi="Courier New" w:cs="Courier New"/>
+        </w:rPr>
+        <w:t>Unicast Function</w:t>
+      </w:r>
+    </w:p>
+    <w:p>
+      <w:pPr>
+        <w:rPr>
+          <w:rFonts w:ascii="Courier New" w:hAnsi="Courier New" w:cs="Courier New"/>
+        </w:rPr>
+      </w:pPr>
+      <w:r>
+        <w:rPr>
+          <w:rFonts w:ascii="Courier New" w:hAnsi="Courier New" w:cs="Courier New"/>
+        </w:rPr>
+        <w:t>{</w:t>
+      </w:r>
+    </w:p>
+    <w:p>
+      <w:pPr>
+        <w:rPr>
+          <w:rFonts w:ascii="Courier New" w:hAnsi="Courier New" w:cs="Courier New"/>
+        </w:rPr>
+      </w:pPr>
+      <w:r>
+        <w:rPr>
+          <w:rFonts w:ascii="Courier New" w:hAnsi="Courier New" w:cs="Courier New"/>
+        </w:rPr>
+        <w:tab/>
+      </w:r>
+      <w:r>
+        <w:rPr>
+          <w:rFonts w:ascii="Courier New" w:hAnsi="Courier New" w:cs="Courier New"/>
+        </w:rPr>
+        <w:t>While the done signal has not been received</w:t>
+      </w:r>
+    </w:p>
+    <w:p>
+      <w:pPr>
+        <w:rPr>
+          <w:rFonts w:ascii="Courier New" w:hAnsi="Courier New" w:cs="Courier New"/>
+        </w:rPr>
+      </w:pPr>
+      <w:r>
+        <w:rPr>
+          <w:rFonts w:ascii="Courier New" w:hAnsi="Courier New" w:cs="Courier New"/>
+        </w:rPr>
+        <w:tab/>
+        <w:t>{</w:t>
+      </w:r>
+    </w:p>
+    <w:p>
+      <w:pPr>
+        <w:rPr>
+          <w:rFonts w:ascii="Courier New" w:hAnsi="Courier New" w:cs="Courier New"/>
+        </w:rPr>
+      </w:pPr>
+      <w:r>
+        <w:rPr>
+          <w:rFonts w:ascii="Courier New" w:hAnsi="Courier New" w:cs="Courier New"/>
+        </w:rPr>
+        <w:tab/>
+      </w:r>
+      <w:r>
+        <w:rPr>
+          <w:rFonts w:ascii="Courier New" w:hAnsi="Courier New" w:cs="Courier New"/>
+        </w:rPr>
+        <w:tab/>
+        <w:t>Do nothing</w:t>
+      </w:r>
+    </w:p>
+    <w:p>
+      <w:pPr>
+        <w:rPr>
+          <w:rFonts w:ascii="Courier New" w:hAnsi="Courier New" w:cs="Courier New"/>
+        </w:rPr>
+      </w:pPr>
+      <w:r>
+        <w:rPr>
+          <w:rFonts w:ascii="Courier New" w:hAnsi="Courier New" w:cs="Courier New"/>
+        </w:rPr>
+        <w:tab/>
+        <w:t>}</w:t>
+      </w:r>
+    </w:p>
+    <w:p>
+      <w:pPr>
+        <w:rPr>
+          <w:rFonts w:ascii="Courier New" w:hAnsi="Courier New" w:cs="Courier New"/>
+        </w:rPr>
+      </w:pPr>
+      <w:r>
+        <w:rPr>
+          <w:rFonts w:ascii="Courier New" w:hAnsi="Courier New" w:cs="Courier New"/>
+        </w:rPr>
+        <w:t>}</w:t>
+      </w:r>
+    </w:p>
+    <w:p/>
+    <w:p>
+      <w:pPr>
+        <w:pStyle w:val="Heading2"/>
+      </w:pPr>
+      <w:r>
         <w:t>Teardown</w:t>
       </w:r>
     </w:p>
@@ -1953,7 +2555,263 @@
         <w:rPr>
           <w:rFonts w:ascii="Courier New" w:hAnsi="Courier New" w:cs="Courier New"/>
         </w:rPr>
+        <w:t>{</w:t>
+      </w:r>
+    </w:p>
+    <w:p>
+      <w:pPr>
+        <w:rPr>
+          <w:rFonts w:ascii="Courier New" w:hAnsi="Courier New" w:cs="Courier New"/>
+        </w:rPr>
+      </w:pPr>
+      <w:r>
+        <w:rPr>
+          <w:rFonts w:ascii="Courier New" w:hAnsi="Courier New" w:cs="Courier New"/>
+        </w:rPr>
+        <w:tab/>
+        <w:t>Close the control channel</w:t>
+      </w:r>
+    </w:p>
+    <w:p>
+      <w:pPr>
+        <w:rPr>
+          <w:rFonts w:ascii="Courier New" w:hAnsi="Courier New" w:cs="Courier New"/>
+        </w:rPr>
+      </w:pPr>
+      <w:r>
+        <w:rPr>
+          <w:rFonts w:ascii="Courier New" w:hAnsi="Courier New" w:cs="Courier New"/>
+        </w:rPr>
+        <w:tab/>
+        <w:t>If the control channel fails to close</w:t>
+      </w:r>
+    </w:p>
+    <w:p>
+      <w:pPr>
+        <w:rPr>
+          <w:rFonts w:ascii="Courier New" w:hAnsi="Courier New" w:cs="Courier New"/>
+        </w:rPr>
+      </w:pPr>
+      <w:r>
+        <w:rPr>
+          <w:rFonts w:ascii="Courier New" w:hAnsi="Courier New" w:cs="Courier New"/>
+        </w:rPr>
+        <w:tab/>
+        <w:t>{</w:t>
+      </w:r>
+    </w:p>
+    <w:p>
+      <w:pPr>
+        <w:rPr>
+          <w:rFonts w:ascii="Courier New" w:hAnsi="Courier New" w:cs="Courier New"/>
+        </w:rPr>
+      </w:pPr>
+      <w:r>
+        <w:rPr>
+          <w:rFonts w:ascii="Courier New" w:hAnsi="Courier New" w:cs="Courier New"/>
+        </w:rPr>
+        <w:tab/>
+      </w:r>
+      <w:r>
+        <w:rPr>
+          <w:rFonts w:ascii="Courier New" w:hAnsi="Courier New" w:cs="Courier New"/>
+        </w:rPr>
+        <w:tab/>
+        <w:t>Print an error message</w:t>
+      </w:r>
+    </w:p>
+    <w:p>
+      <w:pPr>
+        <w:rPr>
+          <w:rFonts w:ascii="Courier New" w:hAnsi="Courier New" w:cs="Courier New"/>
+        </w:rPr>
+      </w:pPr>
+      <w:r>
+        <w:rPr>
+          <w:rFonts w:ascii="Courier New" w:hAnsi="Courier New" w:cs="Courier New"/>
+        </w:rPr>
+        <w:tab/>
+      </w:r>
+      <w:r>
+        <w:rPr>
+          <w:rFonts w:ascii="Courier New" w:hAnsi="Courier New" w:cs="Courier New"/>
+        </w:rPr>
+        <w:tab/>
+        <w:t>Return false</w:t>
+      </w:r>
+    </w:p>
+    <w:p>
+      <w:pPr>
+        <w:rPr>
+          <w:rFonts w:ascii="Courier New" w:hAnsi="Courier New" w:cs="Courier New"/>
+        </w:rPr>
+      </w:pPr>
+      <w:r>
+        <w:rPr>
+          <w:rFonts w:ascii="Courier New" w:hAnsi="Courier New" w:cs="Courier New"/>
+        </w:rPr>
+        <w:tab/>
+        <w:t>}</w:t>
+      </w:r>
+    </w:p>
+    <w:p>
+      <w:pPr>
+        <w:rPr>
+          <w:rFonts w:ascii="Courier New" w:hAnsi="Courier New" w:cs="Courier New"/>
+        </w:rPr>
+      </w:pPr>
+    </w:p>
+    <w:p>
+      <w:pPr>
+        <w:rPr>
+          <w:rFonts w:ascii="Courier New" w:hAnsi="Courier New" w:cs="Courier New"/>
+        </w:rPr>
+      </w:pPr>
+      <w:r>
+        <w:rPr>
+          <w:rFonts w:ascii="Courier New" w:hAnsi="Courier New" w:cs="Courier New"/>
+        </w:rPr>
+        <w:tab/>
+        <w:t>Stop Winsock</w:t>
+      </w:r>
+    </w:p>
+    <w:p>
+      <w:pPr>
+        <w:rPr>
+          <w:rFonts w:ascii="Courier New" w:hAnsi="Courier New" w:cs="Courier New"/>
+        </w:rPr>
+      </w:pPr>
+    </w:p>
+    <w:p>
+      <w:pPr>
+        <w:rPr>
+          <w:rFonts w:ascii="Courier New" w:hAnsi="Courier New" w:cs="Courier New"/>
+        </w:rPr>
+      </w:pPr>
+      <w:r>
+        <w:rPr>
+          <w:rFonts w:ascii="Courier New" w:hAnsi="Courier New" w:cs="Courier New"/>
+        </w:rPr>
+        <w:tab/>
+        <w:t>Return true</w:t>
+      </w:r>
+    </w:p>
+    <w:p>
+      <w:pPr>
+        <w:rPr>
+          <w:rFonts w:ascii="Courier New" w:hAnsi="Courier New" w:cs="Courier New"/>
+        </w:rPr>
+      </w:pPr>
+      <w:r>
+        <w:rPr>
+          <w:rFonts w:ascii="Courier New" w:hAnsi="Courier New" w:cs="Courier New"/>
+        </w:rPr>
+        <w:t>}</w:t>
+      </w:r>
+    </w:p>
+    <w:p/>
+    <w:p>
+      <w:pPr>
+        <w:pStyle w:val="Heading1"/>
+      </w:pPr>
+      <w:bookmarkStart w:id="3" w:name="_Toc411875594"/>
+      <w:r>
         <w:lastRenderedPageBreak/>
+        <w:t>Client Pseudo-Code</w:t>
+      </w:r>
+      <w:bookmarkEnd w:id="3"/>
+    </w:p>
+    <w:p>
+      <w:pPr>
+        <w:spacing w:line="240" w:lineRule="auto"/>
+        <w:rPr>
+          <w:rFonts w:ascii="Courier New" w:hAnsi="Courier New" w:cs="Courier New"/>
+        </w:rPr>
+      </w:pPr>
+    </w:p>
+    <w:p>
+      <w:pPr>
+        <w:pStyle w:val="Heading2"/>
+      </w:pPr>
+      <w:r>
+        <w:t>Initialize</w:t>
+      </w:r>
+    </w:p>
+    <w:p/>
+    <w:p/>
+    <w:p>
+      <w:pPr>
+        <w:spacing w:line="240" w:lineRule="auto"/>
+        <w:rPr>
+          <w:rFonts w:ascii="Courier New" w:hAnsi="Courier New" w:cs="Courier New"/>
+        </w:rPr>
+      </w:pPr>
+    </w:p>
+    <w:p>
+      <w:pPr>
+        <w:pStyle w:val="Heading1"/>
+      </w:pPr>
+      <w:r>
+        <w:t>Control Message Protocol</w:t>
+      </w:r>
+    </w:p>
+    <w:p/>
+    <w:p>
+      <w:pPr>
+        <w:pStyle w:val="Heading2"/>
+      </w:pPr>
+      <w:r>
+        <w:t>Overview</w:t>
+      </w:r>
+    </w:p>
+    <w:p>
+      <w:r>
+        <w:t>The server and its clients communicate their intents and status changes using a TCP control channel. This control channel is designed in such a way that any number of new events can be added with relative ease.</w:t>
+      </w:r>
+    </w:p>
+    <w:p>
+      <w:r>
+        <w:t>The control channel works via message strings that can be parsed into a message structure. From this point, the structure can be interpreted and the data can be handled appropriately.</w:t>
+      </w:r>
+    </w:p>
+    <w:p/>
+    <w:p>
+      <w:pPr>
+        <w:pStyle w:val="Heading2"/>
+      </w:pPr>
+      <w:r>
+        <w:t>Message Structure</w:t>
+      </w:r>
+    </w:p>
+    <w:p>
+      <w:r>
+        <w:t>Every message in this environment has a specific structure. This structure is as follows:</w:t>
+      </w:r>
+    </w:p>
+    <w:p/>
+    <w:p>
+      <w:pPr>
+        <w:rPr>
+          <w:rFonts w:ascii="Courier New" w:hAnsi="Courier New" w:cs="Courier New"/>
+        </w:rPr>
+      </w:pPr>
+      <w:r>
+        <w:rPr>
+          <w:rFonts w:ascii="Courier New" w:hAnsi="Courier New" w:cs="Courier New"/>
+        </w:rPr>
+        <w:t>Message</w:t>
+      </w:r>
+    </w:p>
+    <w:p>
+      <w:pPr>
+        <w:rPr>
+          <w:rFonts w:ascii="Courier New" w:hAnsi="Courier New" w:cs="Courier New"/>
+        </w:rPr>
+      </w:pPr>
+      <w:r>
+        <w:rPr>
+          <w:rFonts w:ascii="Courier New" w:hAnsi="Courier New" w:cs="Courier New"/>
+        </w:rPr>
         <w:t>{</w:t>
       </w:r>
     </w:p>
@@ -1968,88 +2826,44 @@
           <w:rFonts w:ascii="Courier New" w:hAnsi="Courier New" w:cs="Courier New"/>
         </w:rPr>
         <w:tab/>
-        <w:t>Close the control channel</w:t>
-      </w:r>
-    </w:p>
-    <w:p>
-      <w:pPr>
-        <w:rPr>
-          <w:rFonts w:ascii="Courier New" w:hAnsi="Courier New" w:cs="Courier New"/>
-        </w:rPr>
-      </w:pPr>
-      <w:r>
-        <w:rPr>
-          <w:rFonts w:ascii="Courier New" w:hAnsi="Courier New" w:cs="Courier New"/>
-        </w:rPr>
-        <w:tab/>
-        <w:t>If the control channel fails to close</w:t>
-      </w:r>
-    </w:p>
-    <w:p>
-      <w:pPr>
-        <w:rPr>
-          <w:rFonts w:ascii="Courier New" w:hAnsi="Courier New" w:cs="Courier New"/>
-        </w:rPr>
-      </w:pPr>
-      <w:r>
-        <w:rPr>
-          <w:rFonts w:ascii="Courier New" w:hAnsi="Courier New" w:cs="Courier New"/>
-        </w:rPr>
-        <w:tab/>
-        <w:t>{</w:t>
-      </w:r>
-    </w:p>
-    <w:p>
-      <w:pPr>
-        <w:rPr>
-          <w:rFonts w:ascii="Courier New" w:hAnsi="Courier New" w:cs="Courier New"/>
-        </w:rPr>
-      </w:pPr>
-      <w:r>
-        <w:rPr>
-          <w:rFonts w:ascii="Courier New" w:hAnsi="Courier New" w:cs="Courier New"/>
-        </w:rPr>
-        <w:tab/>
-      </w:r>
-      <w:r>
-        <w:rPr>
-          <w:rFonts w:ascii="Courier New" w:hAnsi="Courier New" w:cs="Courier New"/>
-        </w:rPr>
-        <w:tab/>
-        <w:t>Print an error message</w:t>
-      </w:r>
-    </w:p>
-    <w:p>
-      <w:pPr>
-        <w:rPr>
-          <w:rFonts w:ascii="Courier New" w:hAnsi="Courier New" w:cs="Courier New"/>
-        </w:rPr>
-      </w:pPr>
-      <w:r>
-        <w:rPr>
-          <w:rFonts w:ascii="Courier New" w:hAnsi="Courier New" w:cs="Courier New"/>
-        </w:rPr>
-        <w:tab/>
-      </w:r>
-      <w:r>
-        <w:rPr>
-          <w:rFonts w:ascii="Courier New" w:hAnsi="Courier New" w:cs="Courier New"/>
-        </w:rPr>
-        <w:tab/>
-        <w:t>Return false</w:t>
-      </w:r>
-    </w:p>
-    <w:p>
-      <w:pPr>
-        <w:rPr>
-          <w:rFonts w:ascii="Courier New" w:hAnsi="Courier New" w:cs="Courier New"/>
-        </w:rPr>
-      </w:pPr>
-      <w:r>
-        <w:rPr>
-          <w:rFonts w:ascii="Courier New" w:hAnsi="Courier New" w:cs="Courier New"/>
-        </w:rPr>
-        <w:tab/>
+      </w:r>
+      <w:r>
+        <w:rPr>
+          <w:rFonts w:ascii="Courier New" w:hAnsi="Courier New" w:cs="Courier New"/>
+        </w:rPr>
+        <w:t>Message Type</w:t>
+      </w:r>
+    </w:p>
+    <w:p>
+      <w:pPr>
+        <w:rPr>
+          <w:rFonts w:ascii="Courier New" w:hAnsi="Courier New" w:cs="Courier New"/>
+        </w:rPr>
+      </w:pPr>
+      <w:r>
+        <w:rPr>
+          <w:rFonts w:ascii="Courier New" w:hAnsi="Courier New" w:cs="Courier New"/>
+        </w:rPr>
+        <w:tab/>
+        <w:t>Message Data</w:t>
+      </w:r>
+      <w:r>
+        <w:rPr>
+          <w:rFonts w:ascii="Courier New" w:hAnsi="Courier New" w:cs="Courier New"/>
+        </w:rPr>
+        <w:t xml:space="preserve"> (vector of strings)</w:t>
+      </w:r>
+    </w:p>
+    <w:p>
+      <w:pPr>
+        <w:rPr>
+          <w:rFonts w:ascii="Courier New" w:hAnsi="Courier New" w:cs="Courier New"/>
+        </w:rPr>
+      </w:pPr>
+      <w:r>
+        <w:rPr>
+          <w:rFonts w:ascii="Courier New" w:hAnsi="Courier New" w:cs="Courier New"/>
+        </w:rPr>
         <w:t>}</w:t>
       </w:r>
     </w:p>
@@ -2063,295 +2877,79 @@
     <w:p>
       <w:pPr>
         <w:rPr>
-          <w:rFonts w:ascii="Courier New" w:hAnsi="Courier New" w:cs="Courier New"/>
-        </w:rPr>
-      </w:pPr>
-      <w:r>
-        <w:rPr>
-          <w:rFonts w:ascii="Courier New" w:hAnsi="Courier New" w:cs="Courier New"/>
-        </w:rPr>
-        <w:tab/>
-        <w:t>Stop Winsock</w:t>
-      </w:r>
-    </w:p>
-    <w:p>
-      <w:pPr>
-        <w:rPr>
-          <w:rFonts w:ascii="Courier New" w:hAnsi="Courier New" w:cs="Courier New"/>
-        </w:rPr>
-      </w:pPr>
-    </w:p>
-    <w:p>
-      <w:pPr>
-        <w:rPr>
-          <w:rFonts w:ascii="Courier New" w:hAnsi="Courier New" w:cs="Courier New"/>
-        </w:rPr>
-      </w:pPr>
-      <w:r>
-        <w:rPr>
-          <w:rFonts w:ascii="Courier New" w:hAnsi="Courier New" w:cs="Courier New"/>
-        </w:rPr>
-        <w:tab/>
-        <w:t>Return true</w:t>
-      </w:r>
-    </w:p>
-    <w:p>
-      <w:pPr>
-        <w:rPr>
-          <w:rFonts w:ascii="Courier New" w:hAnsi="Courier New" w:cs="Courier New"/>
-        </w:rPr>
-      </w:pPr>
-      <w:r>
-        <w:rPr>
-          <w:rFonts w:ascii="Courier New" w:hAnsi="Courier New" w:cs="Courier New"/>
-        </w:rPr>
-        <w:t>}</w:t>
-      </w:r>
-    </w:p>
-    <w:p/>
-    <w:p>
-      <w:pPr>
-        <w:pStyle w:val="Heading1"/>
-      </w:pPr>
-      <w:bookmarkStart w:id="3" w:name="_Toc411875594"/>
-      <w:r>
-        <w:t>Client Pseudo-Code</w:t>
-      </w:r>
-      <w:bookmarkEnd w:id="3"/>
-    </w:p>
-    <w:p>
-      <w:pPr>
-        <w:spacing w:line="240" w:lineRule="auto"/>
-        <w:rPr>
-          <w:rFonts w:ascii="Courier New" w:hAnsi="Courier New" w:cs="Courier New"/>
-        </w:rPr>
-      </w:pPr>
-    </w:p>
-    <w:p>
-      <w:pPr>
-        <w:pStyle w:val="Heading1"/>
-      </w:pPr>
-      <w:r>
-        <w:t>Control Message Protocol</w:t>
-      </w:r>
-    </w:p>
-    <w:p/>
-    <w:p>
-      <w:pPr>
-        <w:pStyle w:val="Heading2"/>
-      </w:pPr>
-      <w:r>
-        <w:t>Overview</w:t>
-      </w:r>
-    </w:p>
-    <w:p>
-      <w:r>
-        <w:t>The server and its clients communicate their intents and status changes using a TCP control channel. This control channel is designed in such a way that any number of new events can be added with relative ease.</w:t>
-      </w:r>
-    </w:p>
-    <w:p>
-      <w:r>
-        <w:t>The control channel works via message strings that can be parsed into a message structure. From this point, the structure can be interpreted and the data can be handled appropriately.</w:t>
-      </w:r>
-    </w:p>
-    <w:p/>
-    <w:p>
-      <w:pPr>
-        <w:pStyle w:val="Heading2"/>
-      </w:pPr>
-      <w:r>
-        <w:t>Message Structure</w:t>
-      </w:r>
-    </w:p>
-    <w:p>
-      <w:r>
-        <w:t>Every message in this environment has a specific structure. This structure is as follows:</w:t>
-      </w:r>
-    </w:p>
-    <w:p/>
-    <w:p>
-      <w:pPr>
-        <w:rPr>
-          <w:rFonts w:ascii="Courier New" w:hAnsi="Courier New" w:cs="Courier New"/>
-        </w:rPr>
-      </w:pPr>
-      <w:r>
-        <w:rPr>
-          <w:rFonts w:ascii="Courier New" w:hAnsi="Courier New" w:cs="Courier New"/>
-        </w:rPr>
-        <w:t>Message</w:t>
-      </w:r>
-    </w:p>
-    <w:p>
-      <w:pPr>
-        <w:rPr>
-          <w:rFonts w:ascii="Courier New" w:hAnsi="Courier New" w:cs="Courier New"/>
-        </w:rPr>
-      </w:pPr>
-      <w:r>
-        <w:rPr>
-          <w:rFonts w:ascii="Courier New" w:hAnsi="Courier New" w:cs="Courier New"/>
-        </w:rPr>
-        <w:t>{</w:t>
-      </w:r>
-    </w:p>
-    <w:p>
-      <w:pPr>
-        <w:rPr>
-          <w:rFonts w:ascii="Courier New" w:hAnsi="Courier New" w:cs="Courier New"/>
-        </w:rPr>
-      </w:pPr>
-      <w:r>
-        <w:rPr>
-          <w:rFonts w:ascii="Courier New" w:hAnsi="Courier New" w:cs="Courier New"/>
+          <w:rFonts w:asciiTheme="majorHAnsi" w:hAnsiTheme="majorHAnsi" w:cs="Courier New"/>
+        </w:rPr>
+      </w:pPr>
+      <w:r>
+        <w:rPr>
+          <w:rFonts w:asciiTheme="majorHAnsi" w:hAnsiTheme="majorHAnsi" w:cs="Courier New"/>
+        </w:rPr>
+        <w:t>This structure is converted into a string to send through the control channel. The string is defined as follows:</w:t>
+      </w:r>
+    </w:p>
+    <w:p>
+      <w:pPr>
+        <w:rPr>
+          <w:rFonts w:ascii="Courier New" w:hAnsi="Courier New" w:cs="Courier New"/>
+        </w:rPr>
+      </w:pPr>
+    </w:p>
+    <w:p>
+      <w:pPr>
+        <w:rPr>
+          <w:rFonts w:ascii="Courier New" w:hAnsi="Courier New" w:cs="Courier New"/>
+        </w:rPr>
+      </w:pPr>
+      <w:r>
+        <w:rPr>
+          <w:rFonts w:ascii="Courier New" w:hAnsi="Courier New" w:cs="Courier New"/>
+        </w:rPr>
+        <w:t>“Mes</w:t>
+      </w:r>
+      <w:r>
+        <w:rPr>
+          <w:rFonts w:ascii="Courier New" w:hAnsi="Courier New" w:cs="Courier New"/>
+        </w:rPr>
+        <w:t>sage Type</w:t>
+      </w:r>
+      <w:r>
+        <w:rPr>
+          <w:rFonts w:ascii="Courier New" w:hAnsi="Courier New" w:cs="Courier New"/>
+        </w:rPr>
+        <w:t>~Message Data</w:t>
+      </w:r>
+      <w:r>
+        <w:rPr>
+          <w:rFonts w:ascii="Courier New" w:hAnsi="Courier New" w:cs="Courier New"/>
+        </w:rPr>
+        <w:t xml:space="preserve"> 1`Message Data 2`…</w:t>
+      </w:r>
+      <w:r>
+        <w:rPr>
+          <w:rFonts w:ascii="Courier New" w:hAnsi="Courier New" w:cs="Courier New"/>
+        </w:rPr>
+        <w:t>”</w:t>
+      </w:r>
+    </w:p>
+    <w:p>
+      <w:pPr>
+        <w:rPr>
+          <w:rFonts w:asciiTheme="majorHAnsi" w:hAnsiTheme="majorHAnsi" w:cs="Courier New"/>
+        </w:rPr>
+      </w:pPr>
+    </w:p>
+    <w:p>
+      <w:pPr>
+        <w:rPr>
+          <w:rFonts w:asciiTheme="majorHAnsi" w:hAnsiTheme="majorHAnsi" w:cs="Courier New"/>
+        </w:rPr>
+      </w:pPr>
+      <w:r>
+        <w:rPr>
+          <w:rFonts w:asciiTheme="majorHAnsi" w:hAnsiTheme="majorHAnsi" w:cs="Courier New"/>
         </w:rPr>
         <w:lastRenderedPageBreak/>
-        <w:tab/>
-      </w:r>
-      <w:r>
-        <w:rPr>
-          <w:rFonts w:ascii="Courier New" w:hAnsi="Courier New" w:cs="Courier New"/>
-        </w:rPr>
-        <w:t>Message Type</w:t>
-      </w:r>
-    </w:p>
-    <w:p>
-      <w:pPr>
-        <w:rPr>
-          <w:rFonts w:ascii="Courier New" w:hAnsi="Courier New" w:cs="Courier New"/>
-        </w:rPr>
-      </w:pPr>
-      <w:r>
-        <w:rPr>
-          <w:rFonts w:ascii="Courier New" w:hAnsi="Courier New" w:cs="Courier New"/>
-        </w:rPr>
-        <w:tab/>
-        <w:t>Message Data</w:t>
-      </w:r>
-      <w:r>
-        <w:rPr>
-          <w:rFonts w:ascii="Courier New" w:hAnsi="Courier New" w:cs="Courier New"/>
-        </w:rPr>
-        <w:t xml:space="preserve"> (vector of strings)</w:t>
-      </w:r>
-    </w:p>
-    <w:p>
-      <w:pPr>
-        <w:rPr>
-          <w:rFonts w:ascii="Courier New" w:hAnsi="Courier New" w:cs="Courier New"/>
-        </w:rPr>
-      </w:pPr>
-      <w:r>
-        <w:rPr>
-          <w:rFonts w:ascii="Courier New" w:hAnsi="Courier New" w:cs="Courier New"/>
-        </w:rPr>
-        <w:t>}</w:t>
-      </w:r>
-    </w:p>
-    <w:p>
-      <w:pPr>
-        <w:rPr>
-          <w:rFonts w:ascii="Courier New" w:hAnsi="Courier New" w:cs="Courier New"/>
-        </w:rPr>
-      </w:pPr>
-    </w:p>
-    <w:p>
-      <w:pPr>
-        <w:rPr>
-          <w:rFonts w:asciiTheme="majorHAnsi" w:hAnsiTheme="majorHAnsi" w:cs="Courier New"/>
-        </w:rPr>
-      </w:pPr>
-      <w:r>
-        <w:rPr>
-          <w:rFonts w:asciiTheme="majorHAnsi" w:hAnsiTheme="majorHAnsi" w:cs="Courier New"/>
-        </w:rPr>
-        <w:t>This structure is converted into a string to send through the control channel. The string is defined as follows:</w:t>
-      </w:r>
-    </w:p>
-    <w:p>
-      <w:pPr>
-        <w:rPr>
-          <w:rFonts w:ascii="Courier New" w:hAnsi="Courier New" w:cs="Courier New"/>
-        </w:rPr>
-      </w:pPr>
-    </w:p>
-    <w:p>
-      <w:pPr>
-        <w:rPr>
-          <w:rFonts w:ascii="Courier New" w:hAnsi="Courier New" w:cs="Courier New"/>
-        </w:rPr>
-      </w:pPr>
-      <w:r>
-        <w:rPr>
-          <w:rFonts w:ascii="Courier New" w:hAnsi="Courier New" w:cs="Courier New"/>
-        </w:rPr>
-        <w:t>“Mes</w:t>
-      </w:r>
-      <w:r>
-        <w:rPr>
-          <w:rFonts w:ascii="Courier New" w:hAnsi="Courier New" w:cs="Courier New"/>
-        </w:rPr>
-        <w:t xml:space="preserve">sage </w:t>
-      </w:r>
-      <w:proofErr w:type="spellStart"/>
-      <w:r>
-        <w:rPr>
-          <w:rFonts w:ascii="Courier New" w:hAnsi="Courier New" w:cs="Courier New"/>
-        </w:rPr>
-        <w:t>Type</w:t>
-      </w:r>
-      <w:r>
-        <w:rPr>
-          <w:rFonts w:ascii="Courier New" w:hAnsi="Courier New" w:cs="Courier New"/>
-        </w:rPr>
-        <w:t>~Message</w:t>
-      </w:r>
-      <w:proofErr w:type="spellEnd"/>
-      <w:r>
-        <w:rPr>
-          <w:rFonts w:ascii="Courier New" w:hAnsi="Courier New" w:cs="Courier New"/>
-        </w:rPr>
-        <w:t xml:space="preserve"> Data</w:t>
-      </w:r>
-      <w:r>
-        <w:rPr>
-          <w:rFonts w:ascii="Courier New" w:hAnsi="Courier New" w:cs="Courier New"/>
-        </w:rPr>
-        <w:t xml:space="preserve"> 1`Message Data 2`…</w:t>
-      </w:r>
-      <w:r>
-        <w:rPr>
-          <w:rFonts w:ascii="Courier New" w:hAnsi="Courier New" w:cs="Courier New"/>
-        </w:rPr>
-        <w:t>”</w:t>
-      </w:r>
-    </w:p>
-    <w:p>
-      <w:pPr>
-        <w:rPr>
-          <w:rFonts w:asciiTheme="majorHAnsi" w:hAnsiTheme="majorHAnsi" w:cs="Courier New"/>
-        </w:rPr>
-      </w:pPr>
-    </w:p>
-    <w:p>
-      <w:pPr>
-        <w:rPr>
-          <w:rFonts w:asciiTheme="majorHAnsi" w:hAnsiTheme="majorHAnsi" w:cs="Courier New"/>
-        </w:rPr>
-      </w:pPr>
-      <w:r>
-        <w:rPr>
-          <w:rFonts w:asciiTheme="majorHAnsi" w:hAnsiTheme="majorHAnsi" w:cs="Courier New"/>
-        </w:rPr>
-        <w:t xml:space="preserve">This string is delimited by ~ characters. Spaces are considered to be part of the data, but should only appear in the Message </w:t>
-      </w:r>
-      <w:bookmarkStart w:id="4" w:name="_GoBack"/>
-      <w:bookmarkEnd w:id="4"/>
-      <w:r>
-        <w:rPr>
-          <w:rFonts w:asciiTheme="majorHAnsi" w:hAnsiTheme="majorHAnsi" w:cs="Courier New"/>
-        </w:rPr>
-        <w:t>Data.</w:t>
+        <w:t>This string is delimited by ~ characters. Spaces are considered to be part of the data, but should only appear in the Message Data.</w:t>
       </w:r>
       <w:r>
         <w:rPr>
@@ -2703,14 +3301,8 @@
               <w:cnfStyle w:val="000000000000" w:firstRow="0" w:lastRow="0" w:firstColumn="0" w:lastColumn="0" w:oddVBand="0" w:evenVBand="0" w:oddHBand="0" w:evenHBand="0" w:firstRowFirstColumn="0" w:firstRowLastColumn="0" w:lastRowFirstColumn="0" w:lastRowLastColumn="0"/>
             </w:pPr>
             <w:r>
-              <w:t xml:space="preserve">Song </w:t>
-            </w:r>
-            <w:proofErr w:type="spellStart"/>
-            <w:r>
-              <w:lastRenderedPageBreak/>
-              <w:t>Name`Artist`Album`Length</w:t>
-            </w:r>
-            <w:proofErr w:type="spellEnd"/>
+              <w:t>Song Name`Artist`Album`Length</w:t>
+            </w:r>
           </w:p>
         </w:tc>
         <w:tc>
@@ -2723,12 +3315,7 @@
               <w:cnfStyle w:val="000000000000" w:firstRow="0" w:lastRow="0" w:firstColumn="0" w:lastColumn="0" w:oddVBand="0" w:evenVBand="0" w:oddHBand="0" w:evenHBand="0" w:firstRowFirstColumn="0" w:firstRowLastColumn="0" w:lastRowFirstColumn="0" w:lastRowLastColumn="0"/>
             </w:pPr>
             <w:r>
-              <w:lastRenderedPageBreak/>
-              <w:t xml:space="preserve">This message is sent by the </w:t>
-            </w:r>
-            <w:r>
-              <w:lastRenderedPageBreak/>
-              <w:t>server to clients to indicate the next song to be played (unicast and multicast)</w:t>
+              <w:t>This message is sent by the server to clients to indicate the next song to be played (unicast and multicast)</w:t>
             </w:r>
           </w:p>
         </w:tc>
@@ -2745,8 +3332,7 @@
           </w:tcPr>
           <w:p>
             <w:r>
-              <w:lastRenderedPageBreak/>
-              <w:t>END_PLAY</w:t>
+              <w:t>SONG_PIECE</w:t>
             </w:r>
           </w:p>
         </w:tc>
@@ -2760,7 +3346,7 @@
               <w:cnfStyle w:val="000000100000" w:firstRow="0" w:lastRow="0" w:firstColumn="0" w:lastColumn="0" w:oddVBand="0" w:evenVBand="0" w:oddHBand="1" w:evenHBand="0" w:firstRowFirstColumn="0" w:firstRowLastColumn="0" w:lastRowFirstColumn="0" w:lastRowLastColumn="0"/>
             </w:pPr>
             <w:r>
-              <w:t>Empty</w:t>
+              <w:t>Song Data</w:t>
             </w:r>
           </w:p>
         </w:tc>
@@ -2774,7 +3360,66 @@
               <w:cnfStyle w:val="000000100000" w:firstRow="0" w:lastRow="0" w:firstColumn="0" w:lastColumn="0" w:oddVBand="0" w:evenVBand="0" w:oddHBand="1" w:evenHBand="0" w:firstRowFirstColumn="0" w:firstRowLastColumn="0" w:lastRowFirstColumn="0" w:lastRowLastColumn="0"/>
             </w:pPr>
             <w:r>
-              <w:t>This message is sent by the server to clients when a song has finished streaming.</w:t>
+              <w:t>This message is sent by the server to a client. It contains some data to be saved to a file.</w:t>
+            </w:r>
+          </w:p>
+        </w:tc>
+      </w:tr>
+      <w:tr>
+        <w:tc>
+          <w:tcPr>
+            <w:cnfStyle w:val="001000000000" w:firstRow="0" w:lastRow="0" w:firstColumn="1" w:lastColumn="0" w:oddVBand="0" w:evenVBand="0" w:oddHBand="0" w:evenHBand="0" w:firstRowFirstColumn="0" w:firstRowLastColumn="0" w:lastRowFirstColumn="0" w:lastRowLastColumn="0"/>
+            <w:tcW w:w="2385" w:type="dxa"/>
+            <w:shd w:val="clear" w:color="auto" w:fill="C4E7EA" w:themeFill="text2" w:themeFillTint="33"/>
+          </w:tcPr>
+          <w:p>
+            <w:r>
+              <w:t>END_</w:t>
+            </w:r>
+            <w:r>
+              <w:t>SONG</w:t>
+            </w:r>
+          </w:p>
+        </w:tc>
+        <w:tc>
+          <w:tcPr>
+            <w:tcW w:w="2126" w:type="dxa"/>
+            <w:shd w:val="clear" w:color="auto" w:fill="C4E7EA" w:themeFill="text2" w:themeFillTint="33"/>
+          </w:tcPr>
+          <w:p>
+            <w:pPr>
+              <w:cnfStyle w:val="000000000000" w:firstRow="0" w:lastRow="0" w:firstColumn="0" w:lastColumn="0" w:oddVBand="0" w:evenVBand="0" w:oddHBand="0" w:evenHBand="0" w:firstRowFirstColumn="0" w:firstRowLastColumn="0" w:lastRowFirstColumn="0" w:lastRowLastColumn="0"/>
+            </w:pPr>
+            <w:r>
+              <w:t>Empty</w:t>
+            </w:r>
+          </w:p>
+        </w:tc>
+        <w:tc>
+          <w:tcPr>
+            <w:tcW w:w="3514" w:type="dxa"/>
+            <w:shd w:val="clear" w:color="auto" w:fill="C4E7EA" w:themeFill="text2" w:themeFillTint="33"/>
+          </w:tcPr>
+          <w:p>
+            <w:pPr>
+              <w:cnfStyle w:val="000000000000" w:firstRow="0" w:lastRow="0" w:firstColumn="0" w:lastColumn="0" w:oddVBand="0" w:evenVBand="0" w:oddHBand="0" w:evenHBand="0" w:firstRowFirstColumn="0" w:firstRowLastColumn="0" w:lastRowFirstColumn="0" w:lastRowLastColumn="0"/>
+            </w:pPr>
+            <w:r>
+              <w:t>This message is sent by the server to</w:t>
+            </w:r>
+            <w:r>
+              <w:t xml:space="preserve"> a client</w:t>
+            </w:r>
+            <w:bookmarkStart w:id="4" w:name="_GoBack"/>
+            <w:bookmarkEnd w:id="4"/>
+            <w:r>
+              <w:t xml:space="preserve"> when a song has finished streaming</w:t>
+            </w:r>
+            <w:r>
+              <w:t xml:space="preserve"> or being sent</w:t>
+            </w:r>
+            <w:r>
+              <w:t>.</w:t>
             </w:r>
           </w:p>
         </w:tc>
@@ -4688,7 +5333,7 @@
 </file>
 
 <file path=customXml/itemProps2.xml><?xml version="1.0" encoding="utf-8"?>
-<ds:datastoreItem xmlns:ds="http://schemas.openxmlformats.org/officeDocument/2006/customXml" ds:itemID="{E73234EC-5307-4848-AF78-FB888F85DC94}">
+<ds:datastoreItem xmlns:ds="http://schemas.openxmlformats.org/officeDocument/2006/customXml" ds:itemID="{062FCC35-ED92-4757-974F-520E13B05EF9}">
   <ds:schemaRefs>
     <ds:schemaRef ds:uri="http://schemas.openxmlformats.org/officeDocument/2006/bibliography"/>
   </ds:schemaRefs>

</xml_diff>

<commit_message>
Updated design, continued work on server structure + tracklist loading.
</commit_message>
<xml_diff>
--- a/Design and Testing/Design Document.docx
+++ b/Design and Testing/Design Document.docx
@@ -274,110 +274,63 @@
           <w:r>
             <w:fldChar w:fldCharType="separate"/>
           </w:r>
-          <w:bookmarkStart w:id="0" w:name="_GoBack"/>
-          <w:bookmarkEnd w:id="0"/>
-          <w:r>
-            <w:rPr>
-              <w:rStyle w:val="Hyperlink"/>
-              <w:noProof/>
-            </w:rPr>
-            <w:fldChar w:fldCharType="begin"/>
-          </w:r>
-          <w:r>
-            <w:rPr>
-              <w:rStyle w:val="Hyperlink"/>
-              <w:noProof/>
-            </w:rPr>
-            <w:instrText xml:space="preserve"> </w:instrText>
-          </w:r>
-          <w:r>
-            <w:rPr>
-              <w:noProof/>
-            </w:rPr>
-            <w:instrText>HYPERLINK \l "_Toc413260487"</w:instrText>
-          </w:r>
-          <w:r>
-            <w:rPr>
-              <w:rStyle w:val="Hyperlink"/>
-              <w:noProof/>
-            </w:rPr>
-            <w:instrText xml:space="preserve"> </w:instrText>
-          </w:r>
-          <w:r>
-            <w:rPr>
-              <w:rStyle w:val="Hyperlink"/>
-              <w:noProof/>
-            </w:rPr>
-          </w:r>
-          <w:r>
-            <w:rPr>
-              <w:rStyle w:val="Hyperlink"/>
-              <w:noProof/>
-            </w:rPr>
-            <w:fldChar w:fldCharType="separate"/>
-          </w:r>
-          <w:r>
-            <w:rPr>
-              <w:rStyle w:val="Hyperlink"/>
-              <w:noProof/>
-            </w:rPr>
-            <w:t>Requirements</w:t>
-          </w:r>
-          <w:r>
-            <w:rPr>
-              <w:noProof/>
-              <w:webHidden/>
-            </w:rPr>
-            <w:tab/>
-          </w:r>
-          <w:r>
-            <w:rPr>
-              <w:noProof/>
-              <w:webHidden/>
-            </w:rPr>
-            <w:fldChar w:fldCharType="begin"/>
-          </w:r>
-          <w:r>
-            <w:rPr>
-              <w:noProof/>
-              <w:webHidden/>
-            </w:rPr>
-            <w:instrText xml:space="preserve"> PAGEREF _Toc413260487 \h </w:instrText>
-          </w:r>
-          <w:r>
-            <w:rPr>
-              <w:noProof/>
-              <w:webHidden/>
-            </w:rPr>
-          </w:r>
-          <w:r>
-            <w:rPr>
-              <w:noProof/>
-              <w:webHidden/>
-            </w:rPr>
-            <w:fldChar w:fldCharType="separate"/>
-          </w:r>
-          <w:r>
-            <w:rPr>
-              <w:noProof/>
-              <w:webHidden/>
-            </w:rPr>
-            <w:t>2</w:t>
-          </w:r>
-          <w:r>
-            <w:rPr>
-              <w:noProof/>
-              <w:webHidden/>
-            </w:rPr>
-            <w:fldChar w:fldCharType="end"/>
-          </w:r>
-          <w:r>
-            <w:rPr>
-              <w:rStyle w:val="Hyperlink"/>
-              <w:noProof/>
-            </w:rPr>
-            <w:fldChar w:fldCharType="end"/>
-          </w:r>
+          <w:hyperlink w:anchor="_Toc413260487" w:history="1">
+            <w:r>
+              <w:rPr>
+                <w:rStyle w:val="Hyperlink"/>
+                <w:noProof/>
+              </w:rPr>
+              <w:t>Requirements</w:t>
+            </w:r>
+            <w:r>
+              <w:rPr>
+                <w:noProof/>
+                <w:webHidden/>
+              </w:rPr>
+              <w:tab/>
+            </w:r>
+            <w:r>
+              <w:rPr>
+                <w:noProof/>
+                <w:webHidden/>
+              </w:rPr>
+              <w:fldChar w:fldCharType="begin"/>
+            </w:r>
+            <w:r>
+              <w:rPr>
+                <w:noProof/>
+                <w:webHidden/>
+              </w:rPr>
+              <w:instrText xml:space="preserve"> PAGEREF _Toc413260487 \h </w:instrText>
+            </w:r>
+            <w:r>
+              <w:rPr>
+                <w:noProof/>
+                <w:webHidden/>
+              </w:rPr>
+            </w:r>
+            <w:r>
+              <w:rPr>
+                <w:noProof/>
+                <w:webHidden/>
+              </w:rPr>
+              <w:fldChar w:fldCharType="separate"/>
+            </w:r>
+            <w:r>
+              <w:rPr>
+                <w:noProof/>
+                <w:webHidden/>
+              </w:rPr>
+              <w:t>2</w:t>
+            </w:r>
+            <w:r>
+              <w:rPr>
+                <w:noProof/>
+                <w:webHidden/>
+              </w:rPr>
+              <w:fldChar w:fldCharType="end"/>
+            </w:r>
+          </w:hyperlink>
         </w:p>
         <w:p>
           <w:pPr>
@@ -2056,12 +2009,12 @@
       <w:pPr>
         <w:pStyle w:val="Heading1"/>
       </w:pPr>
-      <w:bookmarkStart w:id="1" w:name="_Toc413260487"/>
+      <w:bookmarkStart w:id="0" w:name="_Toc413260487"/>
       <w:r>
         <w:lastRenderedPageBreak/>
         <w:t>Requirements</w:t>
       </w:r>
-      <w:bookmarkEnd w:id="1"/>
+      <w:bookmarkEnd w:id="0"/>
     </w:p>
     <w:p/>
     <w:p>
@@ -2183,7 +2136,7 @@
       <w:pPr>
         <w:pStyle w:val="Heading1"/>
       </w:pPr>
-      <w:bookmarkStart w:id="2" w:name="_Toc413260488"/>
+      <w:bookmarkStart w:id="1" w:name="_Toc413260488"/>
       <w:r>
         <w:t xml:space="preserve">User Interface </w:t>
       </w:r>
@@ -2193,18 +2146,18 @@
       <w:r>
         <w:t>s</w:t>
       </w:r>
+      <w:bookmarkEnd w:id="1"/>
+    </w:p>
+    <w:p/>
+    <w:p>
+      <w:pPr>
+        <w:pStyle w:val="Heading2"/>
+      </w:pPr>
+      <w:bookmarkStart w:id="2" w:name="_Toc413260489"/>
+      <w:r>
+        <w:t>Overview</w:t>
+      </w:r>
       <w:bookmarkEnd w:id="2"/>
-    </w:p>
-    <w:p/>
-    <w:p>
-      <w:pPr>
-        <w:pStyle w:val="Heading2"/>
-      </w:pPr>
-      <w:bookmarkStart w:id="3" w:name="_Toc413260489"/>
-      <w:r>
-        <w:t>Overview</w:t>
-      </w:r>
-      <w:bookmarkEnd w:id="3"/>
     </w:p>
     <w:p>
       <w:r>
@@ -2451,7 +2404,7 @@
       <w:pPr>
         <w:pStyle w:val="Heading1"/>
       </w:pPr>
-      <w:bookmarkStart w:id="4" w:name="_Toc413260490"/>
+      <w:bookmarkStart w:id="3" w:name="_Toc413260490"/>
       <w:r>
         <w:lastRenderedPageBreak/>
         <w:t>State Flow Diagram</w:t>
@@ -2459,39 +2412,39 @@
       <w:r>
         <w:t>s</w:t>
       </w:r>
+      <w:bookmarkEnd w:id="3"/>
+    </w:p>
+    <w:p/>
+    <w:p>
+      <w:pPr>
+        <w:pStyle w:val="Heading2"/>
+      </w:pPr>
+      <w:bookmarkStart w:id="4" w:name="_Toc413260491"/>
+      <w:r>
+        <w:t>Overview</w:t>
+      </w:r>
       <w:bookmarkEnd w:id="4"/>
     </w:p>
+    <w:p>
+      <w:r>
+        <w:t>The following state flow diagrams exist to identify the major paths that the user can take through each application. Each state in these diagrams contains corresponding pseudo code below.</w:t>
+      </w:r>
+    </w:p>
+    <w:p>
+      <w:r>
+        <w:t>The one exception to this is the Control Message Handler Functions. These functions are responsible for accepting control messages from both a server and a client, and redirect interpreted tasks to various parts of the application.</w:t>
+      </w:r>
+    </w:p>
     <w:p/>
     <w:p>
       <w:pPr>
         <w:pStyle w:val="Heading2"/>
       </w:pPr>
-      <w:bookmarkStart w:id="5" w:name="_Toc413260491"/>
-      <w:r>
-        <w:t>Overview</w:t>
+      <w:bookmarkStart w:id="5" w:name="_Toc413260492"/>
+      <w:r>
+        <w:t>Server</w:t>
       </w:r>
       <w:bookmarkEnd w:id="5"/>
-    </w:p>
-    <w:p>
-      <w:r>
-        <w:t>The following state flow diagrams exist to identify the major paths that the user can take through each application. Each state in these diagrams contains corresponding pseudo code below.</w:t>
-      </w:r>
-    </w:p>
-    <w:p>
-      <w:r>
-        <w:t>The one exception to this is the Control Message Handler Functions. These functions are responsible for accepting control messages from both a server and a client, and redirect interpreted tasks to various parts of the application.</w:t>
-      </w:r>
-    </w:p>
-    <w:p/>
-    <w:p>
-      <w:pPr>
-        <w:pStyle w:val="Heading2"/>
-      </w:pPr>
-      <w:bookmarkStart w:id="6" w:name="_Toc413260492"/>
-      <w:r>
-        <w:t>Server</w:t>
-      </w:r>
-      <w:bookmarkEnd w:id="6"/>
     </w:p>
     <w:p/>
     <w:p>
@@ -2557,12 +2510,12 @@
       <w:pPr>
         <w:pStyle w:val="Heading2"/>
       </w:pPr>
-      <w:bookmarkStart w:id="7" w:name="_Toc413260493"/>
+      <w:bookmarkStart w:id="6" w:name="_Toc413260493"/>
       <w:r>
         <w:lastRenderedPageBreak/>
         <w:t>Client</w:t>
       </w:r>
-      <w:bookmarkEnd w:id="7"/>
+      <w:bookmarkEnd w:id="6"/>
     </w:p>
     <w:p/>
     <w:p>
@@ -2631,14 +2584,14 @@
       <w:pPr>
         <w:pStyle w:val="Heading1"/>
       </w:pPr>
-      <w:bookmarkStart w:id="8" w:name="_Toc413260494"/>
+      <w:bookmarkStart w:id="7" w:name="_Toc413260494"/>
       <w:r>
         <w:t xml:space="preserve">Server </w:t>
       </w:r>
       <w:r>
         <w:t>Pseudo-Code</w:t>
       </w:r>
-      <w:bookmarkEnd w:id="8"/>
+      <w:bookmarkEnd w:id="7"/>
     </w:p>
     <w:p/>
     <w:p>
@@ -2646,11 +2599,11 @@
         <w:pStyle w:val="Heading2"/>
         <w:spacing w:after="4"/>
       </w:pPr>
-      <w:bookmarkStart w:id="9" w:name="_Toc413260495"/>
+      <w:bookmarkStart w:id="8" w:name="_Toc413260495"/>
       <w:r>
         <w:t>Initialization</w:t>
       </w:r>
-      <w:bookmarkEnd w:id="9"/>
+      <w:bookmarkEnd w:id="8"/>
     </w:p>
     <w:p>
       <w:pPr>
@@ -4626,11 +4579,11 @@
         <w:pStyle w:val="Heading2"/>
         <w:spacing w:after="4"/>
       </w:pPr>
-      <w:bookmarkStart w:id="10" w:name="_Toc413260496"/>
+      <w:bookmarkStart w:id="9" w:name="_Toc413260496"/>
       <w:r>
         <w:t>Multicast</w:t>
       </w:r>
-      <w:bookmarkEnd w:id="10"/>
+      <w:bookmarkEnd w:id="9"/>
     </w:p>
     <w:p>
       <w:pPr>
@@ -5383,12 +5336,12 @@
         <w:pStyle w:val="Heading2"/>
         <w:spacing w:after="4"/>
       </w:pPr>
-      <w:bookmarkStart w:id="11" w:name="_Toc413260497"/>
+      <w:bookmarkStart w:id="10" w:name="_Toc413260497"/>
       <w:r>
         <w:lastRenderedPageBreak/>
         <w:t>Unicast</w:t>
       </w:r>
-      <w:bookmarkEnd w:id="11"/>
+      <w:bookmarkEnd w:id="10"/>
     </w:p>
     <w:p>
       <w:pPr>
@@ -5990,11 +5943,11 @@
         <w:pStyle w:val="Heading2"/>
         <w:spacing w:after="4"/>
       </w:pPr>
-      <w:bookmarkStart w:id="12" w:name="_Toc413260498"/>
+      <w:bookmarkStart w:id="11" w:name="_Toc413260498"/>
       <w:r>
         <w:t>Teardown</w:t>
       </w:r>
-      <w:bookmarkEnd w:id="12"/>
+      <w:bookmarkEnd w:id="11"/>
     </w:p>
     <w:p>
       <w:pPr>
@@ -6286,11 +6239,11 @@
         <w:pStyle w:val="Heading1"/>
         <w:spacing w:after="4"/>
       </w:pPr>
-      <w:bookmarkStart w:id="13" w:name="_Toc413260499"/>
+      <w:bookmarkStart w:id="12" w:name="_Toc413260499"/>
       <w:r>
         <w:t>Client Pseudo-Code</w:t>
       </w:r>
-      <w:bookmarkEnd w:id="13"/>
+      <w:bookmarkEnd w:id="12"/>
     </w:p>
     <w:p>
       <w:pPr>
@@ -6305,11 +6258,11 @@
         <w:pStyle w:val="Heading2"/>
         <w:spacing w:after="4"/>
       </w:pPr>
-      <w:bookmarkStart w:id="14" w:name="_Toc413260500"/>
+      <w:bookmarkStart w:id="13" w:name="_Toc413260500"/>
       <w:r>
         <w:t>Initialization</w:t>
       </w:r>
-      <w:bookmarkEnd w:id="14"/>
+      <w:bookmarkEnd w:id="13"/>
     </w:p>
     <w:p>
       <w:pPr>
@@ -6545,11 +6498,11 @@
         <w:pStyle w:val="Heading2"/>
         <w:spacing w:after="4"/>
       </w:pPr>
-      <w:bookmarkStart w:id="15" w:name="_Toc413260501"/>
+      <w:bookmarkStart w:id="14" w:name="_Toc413260501"/>
       <w:r>
         <w:t>Idle</w:t>
       </w:r>
-      <w:bookmarkEnd w:id="15"/>
+      <w:bookmarkEnd w:id="14"/>
     </w:p>
     <w:p>
       <w:pPr>
@@ -7783,11 +7736,11 @@
         <w:pStyle w:val="Heading2"/>
         <w:spacing w:after="4"/>
       </w:pPr>
-      <w:bookmarkStart w:id="16" w:name="_Toc413260502"/>
+      <w:bookmarkStart w:id="15" w:name="_Toc413260502"/>
       <w:r>
         <w:t>Connect</w:t>
       </w:r>
-      <w:bookmarkEnd w:id="16"/>
+      <w:bookmarkEnd w:id="15"/>
     </w:p>
     <w:p>
       <w:pPr>
@@ -8248,11 +8201,11 @@
         <w:pStyle w:val="Heading2"/>
         <w:spacing w:after="4"/>
       </w:pPr>
-      <w:bookmarkStart w:id="17" w:name="_Toc413260503"/>
+      <w:bookmarkStart w:id="16" w:name="_Toc413260503"/>
       <w:r>
         <w:t>Music</w:t>
       </w:r>
-      <w:bookmarkEnd w:id="17"/>
+      <w:bookmarkEnd w:id="16"/>
     </w:p>
     <w:p>
       <w:pPr>
@@ -9728,11 +9681,11 @@
         <w:pStyle w:val="Heading3"/>
         <w:spacing w:after="4"/>
       </w:pPr>
-      <w:bookmarkStart w:id="18" w:name="_Toc413260504"/>
+      <w:bookmarkStart w:id="17" w:name="_Toc413260504"/>
       <w:r>
         <w:t>Broadcast</w:t>
       </w:r>
-      <w:bookmarkEnd w:id="18"/>
+      <w:bookmarkEnd w:id="17"/>
     </w:p>
     <w:p>
       <w:pPr>
@@ -10879,11 +10832,11 @@
         <w:pStyle w:val="Heading3"/>
         <w:spacing w:after="4"/>
       </w:pPr>
-      <w:bookmarkStart w:id="19" w:name="_Toc413260505"/>
+      <w:bookmarkStart w:id="18" w:name="_Toc413260505"/>
       <w:r>
         <w:t>Unicast</w:t>
       </w:r>
-      <w:bookmarkEnd w:id="19"/>
+      <w:bookmarkEnd w:id="18"/>
     </w:p>
     <w:p>
       <w:pPr>
@@ -12050,11 +12003,11 @@
         <w:pStyle w:val="Heading2"/>
         <w:spacing w:after="4"/>
       </w:pPr>
-      <w:bookmarkStart w:id="20" w:name="_Toc413260506"/>
+      <w:bookmarkStart w:id="19" w:name="_Toc413260506"/>
       <w:r>
         <w:t>Microphone</w:t>
       </w:r>
-      <w:bookmarkEnd w:id="20"/>
+      <w:bookmarkEnd w:id="19"/>
     </w:p>
     <w:p>
       <w:pPr>
@@ -12662,11 +12615,11 @@
         <w:pStyle w:val="Heading2"/>
         <w:spacing w:after="4"/>
       </w:pPr>
-      <w:bookmarkStart w:id="21" w:name="_Toc413260507"/>
+      <w:bookmarkStart w:id="20" w:name="_Toc413260507"/>
       <w:r>
         <w:t>Teardown</w:t>
       </w:r>
-      <w:bookmarkEnd w:id="21"/>
+      <w:bookmarkEnd w:id="20"/>
     </w:p>
     <w:p>
       <w:pPr>
@@ -12870,43 +12823,43 @@
       <w:pPr>
         <w:pStyle w:val="Heading1"/>
       </w:pPr>
-      <w:bookmarkStart w:id="22" w:name="_Toc413260508"/>
+      <w:bookmarkStart w:id="21" w:name="_Toc413260508"/>
       <w:r>
         <w:t>Control Message Protocol</w:t>
       </w:r>
+      <w:bookmarkEnd w:id="21"/>
+    </w:p>
+    <w:p/>
+    <w:p>
+      <w:pPr>
+        <w:pStyle w:val="Heading2"/>
+      </w:pPr>
+      <w:bookmarkStart w:id="22" w:name="_Toc413260509"/>
+      <w:r>
+        <w:t>Overview</w:t>
+      </w:r>
       <w:bookmarkEnd w:id="22"/>
     </w:p>
+    <w:p>
+      <w:r>
+        <w:t>The server and its clients communicate their intents and status changes using a TCP control channel. This control channel is designed in such a way that any number of new events can be added with relative ease.</w:t>
+      </w:r>
+    </w:p>
+    <w:p>
+      <w:r>
+        <w:t>The control channel works via message strings that can be parsed into a message structure. From this point, the structure can be interpreted and the data can be handled appropriately.</w:t>
+      </w:r>
+    </w:p>
     <w:p/>
     <w:p>
       <w:pPr>
         <w:pStyle w:val="Heading2"/>
       </w:pPr>
-      <w:bookmarkStart w:id="23" w:name="_Toc413260509"/>
-      <w:r>
-        <w:t>Overview</w:t>
+      <w:bookmarkStart w:id="23" w:name="_Toc413260510"/>
+      <w:r>
+        <w:t>Message Structure</w:t>
       </w:r>
       <w:bookmarkEnd w:id="23"/>
-    </w:p>
-    <w:p>
-      <w:r>
-        <w:t>The server and its clients communicate their intents and status changes using a TCP control channel. This control channel is designed in such a way that any number of new events can be added with relative ease.</w:t>
-      </w:r>
-    </w:p>
-    <w:p>
-      <w:r>
-        <w:t>The control channel works via message strings that can be parsed into a message structure. From this point, the structure can be interpreted and the data can be handled appropriately.</w:t>
-      </w:r>
-    </w:p>
-    <w:p/>
-    <w:p>
-      <w:pPr>
-        <w:pStyle w:val="Heading2"/>
-      </w:pPr>
-      <w:bookmarkStart w:id="24" w:name="_Toc413260510"/>
-      <w:r>
-        <w:t>Message Structure</w:t>
-      </w:r>
-      <w:bookmarkEnd w:id="24"/>
     </w:p>
     <w:p>
       <w:r>
@@ -13134,11 +13087,11 @@
       <w:pPr>
         <w:pStyle w:val="Heading2"/>
       </w:pPr>
-      <w:bookmarkStart w:id="25" w:name="_Toc413260511"/>
+      <w:bookmarkStart w:id="24" w:name="_Toc413260511"/>
       <w:r>
         <w:t>Types of Messages</w:t>
       </w:r>
-      <w:bookmarkEnd w:id="25"/>
+      <w:bookmarkEnd w:id="24"/>
     </w:p>
     <w:p>
       <w:r>
@@ -13236,7 +13189,7 @@
               <w:cnfStyle w:val="000000100000" w:firstRow="0" w:lastRow="0" w:firstColumn="0" w:lastColumn="0" w:oddVBand="0" w:evenVBand="0" w:oddHBand="1" w:evenHBand="0" w:firstRowFirstColumn="0" w:firstRowLastColumn="0" w:lastRowFirstColumn="0" w:lastRowLastColumn="0"/>
             </w:pPr>
             <w:r>
-              <w:t>Empty</w:t>
+              <w:t>Client IP</w:t>
             </w:r>
           </w:p>
         </w:tc>
@@ -13368,7 +13321,18 @@
               <w:cnfStyle w:val="000000000000" w:firstRow="0" w:lastRow="0" w:firstColumn="0" w:lastColumn="0" w:oddVBand="0" w:evenVBand="0" w:oddHBand="0" w:evenHBand="0" w:firstRowFirstColumn="0" w:firstRowLastColumn="0" w:lastRowFirstColumn="0" w:lastRowLastColumn="0"/>
             </w:pPr>
             <w:r>
-              <w:t>Song Name</w:t>
+              <w:t xml:space="preserve">Client </w:t>
+            </w:r>
+            <w:proofErr w:type="spellStart"/>
+            <w:r>
+              <w:t>IP`</w:t>
+            </w:r>
+            <w:r>
+              <w:t>Song</w:t>
+            </w:r>
+            <w:proofErr w:type="spellEnd"/>
+            <w:r>
+              <w:t xml:space="preserve"> Name</w:t>
             </w:r>
           </w:p>
         </w:tc>
@@ -13413,6 +13377,11 @@
             <w:pPr>
               <w:cnfStyle w:val="000000100000" w:firstRow="0" w:lastRow="0" w:firstColumn="0" w:lastColumn="0" w:oddVBand="0" w:evenVBand="0" w:oddHBand="1" w:evenHBand="0" w:firstRowFirstColumn="0" w:firstRowLastColumn="0" w:lastRowFirstColumn="0" w:lastRowLastColumn="0"/>
             </w:pPr>
+            <w:r>
+              <w:t>Client IP`</w:t>
+            </w:r>
+            <w:bookmarkStart w:id="25" w:name="_GoBack"/>
+            <w:bookmarkEnd w:id="25"/>
             <w:r>
               <w:t>Song Name</w:t>
             </w:r>
@@ -15652,7 +15621,7 @@
 </file>
 
 <file path=customXml/itemProps2.xml><?xml version="1.0" encoding="utf-8"?>
-<ds:datastoreItem xmlns:ds="http://schemas.openxmlformats.org/officeDocument/2006/customXml" ds:itemID="{229E2770-A9EB-4E7F-B000-30E850427820}">
+<ds:datastoreItem xmlns:ds="http://schemas.openxmlformats.org/officeDocument/2006/customXml" ds:itemID="{A7A794B9-3E81-451C-B38D-219BDD121E7F}">
   <ds:schemaRefs>
     <ds:schemaRef ds:uri="http://schemas.openxmlformats.org/officeDocument/2006/bibliography"/>
   </ds:schemaRefs>

</xml_diff>

<commit_message>
Updated design work and testing in prep for completion of project.
</commit_message>
<xml_diff>
--- a/Design and Testing/Design Document.docx
+++ b/Design and Testing/Design Document.docx
@@ -73,16 +73,8 @@
                               <w:rPr>
                                 <w:color w:val="FFFFFF" w:themeColor="background1"/>
                               </w:rPr>
-                              <w:t xml:space="preserve"> – Jonathan Chu – Joel </w:t>
+                              <w:t xml:space="preserve"> – Jonathan Chu</w:t>
                             </w:r>
-                            <w:proofErr w:type="spellStart"/>
-                            <w:r>
-                              <w:rPr>
-                                <w:color w:val="FFFFFF" w:themeColor="background1"/>
-                              </w:rPr>
-                              <w:t>Mabbott</w:t>
-                            </w:r>
-                            <w:proofErr w:type="spellEnd"/>
                           </w:p>
                         </w:sdtContent>
                       </w:sdt>
@@ -2456,73 +2448,6 @@
           <w:noProof/>
           <w:lang w:eastAsia="en-CA"/>
         </w:rPr>
-        <w:drawing>
-          <wp:inline distT="0" distB="0" distL="0" distR="0">
-            <wp:extent cx="4333875" cy="5072503"/>
-            <wp:effectExtent l="0" t="0" r="0" b="0"/>
-            <wp:docPr id="4" name="Picture 4" descr="C:\Users\Chris\Desktop\CommAudio\Design and Testing\STD\Server.png"/>
-            <wp:cNvGraphicFramePr>
-              <a:graphicFrameLocks xmlns:a="http://schemas.openxmlformats.org/drawingml/2006/main" noChangeAspect="1"/>
-            </wp:cNvGraphicFramePr>
-            <a:graphic xmlns:a="http://schemas.openxmlformats.org/drawingml/2006/main">
-              <a:graphicData uri="http://schemas.openxmlformats.org/drawingml/2006/picture">
-                <pic:pic xmlns:pic="http://schemas.openxmlformats.org/drawingml/2006/picture">
-                  <pic:nvPicPr>
-                    <pic:cNvPr id="0" name="Picture 7" descr="C:\Users\Chris\Desktop\CommAudio\Design and Testing\STD\Server.png"/>
-                    <pic:cNvPicPr>
-                      <a:picLocks noChangeAspect="1" noChangeArrowheads="1"/>
-                    </pic:cNvPicPr>
-                  </pic:nvPicPr>
-                  <pic:blipFill>
-                    <a:blip r:embed="rId10">
-                      <a:extLst>
-                        <a:ext uri="{28A0092B-C50C-407E-A947-70E740481C1C}">
-                          <a14:useLocalDpi xmlns:a14="http://schemas.microsoft.com/office/drawing/2010/main" val="0"/>
-                        </a:ext>
-                      </a:extLst>
-                    </a:blip>
-                    <a:srcRect/>
-                    <a:stretch>
-                      <a:fillRect/>
-                    </a:stretch>
-                  </pic:blipFill>
-                  <pic:spPr bwMode="auto">
-                    <a:xfrm>
-                      <a:off x="0" y="0"/>
-                      <a:ext cx="4336947" cy="5076098"/>
-                    </a:xfrm>
-                    <a:prstGeom prst="rect">
-                      <a:avLst/>
-                    </a:prstGeom>
-                    <a:noFill/>
-                    <a:ln>
-                      <a:noFill/>
-                    </a:ln>
-                  </pic:spPr>
-                </pic:pic>
-              </a:graphicData>
-            </a:graphic>
-          </wp:inline>
-        </w:drawing>
-      </w:r>
-    </w:p>
-    <w:p>
-      <w:pPr>
-        <w:pStyle w:val="Heading2"/>
-      </w:pPr>
-      <w:bookmarkStart w:id="6" w:name="_Toc413260493"/>
-      <w:r>
-        <w:lastRenderedPageBreak/>
-        <w:t>Client</w:t>
-      </w:r>
-      <w:bookmarkEnd w:id="6"/>
-    </w:p>
-    <w:p/>
-    <w:p>
-      <w:pPr>
-        <w:jc w:val="center"/>
-      </w:pPr>
-      <w:r>
         <w:pict>
           <v:shapetype id="_x0000_t75" coordsize="21600,21600" o:spt="75" o:preferrelative="t" path="m@4@5l@4@11@9@11@9@5xe" filled="f" stroked="f">
             <v:stroke joinstyle="miter"/>
@@ -2543,11 +2468,37 @@
             <v:path o:extrusionok="f" gradientshapeok="t" o:connecttype="rect"/>
             <o:lock v:ext="edit" aspectratio="t"/>
           </v:shapetype>
-          <v:shape id="_x0000_i1025" type="#_x0000_t75" style="width:467.25pt;height:572.25pt">
+          <v:shape id="_x0000_i1026" type="#_x0000_t75" style="width:343.5pt;height:402pt">
+            <v:imagedata r:id="rId10" o:title="Server"/>
+          </v:shape>
+        </w:pict>
+      </w:r>
+    </w:p>
+    <w:p>
+      <w:pPr>
+        <w:pStyle w:val="Heading2"/>
+      </w:pPr>
+      <w:bookmarkStart w:id="6" w:name="_Toc413260493"/>
+      <w:r>
+        <w:lastRenderedPageBreak/>
+        <w:t>Client</w:t>
+      </w:r>
+      <w:bookmarkEnd w:id="6"/>
+    </w:p>
+    <w:p/>
+    <w:p>
+      <w:pPr>
+        <w:jc w:val="center"/>
+      </w:pPr>
+      <w:r>
+        <w:pict>
+          <v:shape id="_x0000_i1027" type="#_x0000_t75" style="width:467.25pt;height:573pt">
             <v:imagedata r:id="rId11" o:title="Client"/>
           </v:shape>
         </w:pict>
       </w:r>
+      <w:bookmarkStart w:id="7" w:name="_GoBack"/>
+      <w:bookmarkEnd w:id="7"/>
     </w:p>
     <w:p>
       <w:pPr>
@@ -2569,7 +2520,7 @@
       <w:r>
         <w:lastRenderedPageBreak/>
         <w:pict>
-          <v:shape id="_x0000_i1026" type="#_x0000_t75" style="width:438.75pt;height:399pt">
+          <v:shape id="_x0000_i1025" type="#_x0000_t75" style="width:438.75pt;height:399pt">
             <v:imagedata r:id="rId12" o:title="Music"/>
           </v:shape>
         </w:pict>
@@ -2584,14 +2535,14 @@
       <w:pPr>
         <w:pStyle w:val="Heading1"/>
       </w:pPr>
-      <w:bookmarkStart w:id="7" w:name="_Toc413260494"/>
+      <w:bookmarkStart w:id="8" w:name="_Toc413260494"/>
       <w:r>
         <w:t xml:space="preserve">Server </w:t>
       </w:r>
       <w:r>
         <w:t>Pseudo-Code</w:t>
       </w:r>
-      <w:bookmarkEnd w:id="7"/>
+      <w:bookmarkEnd w:id="8"/>
     </w:p>
     <w:p/>
     <w:p>
@@ -2599,11 +2550,11 @@
         <w:pStyle w:val="Heading2"/>
         <w:spacing w:after="4"/>
       </w:pPr>
-      <w:bookmarkStart w:id="8" w:name="_Toc413260495"/>
+      <w:bookmarkStart w:id="9" w:name="_Toc413260495"/>
       <w:r>
         <w:t>Initialization</w:t>
       </w:r>
-      <w:bookmarkEnd w:id="8"/>
+      <w:bookmarkEnd w:id="9"/>
     </w:p>
     <w:p>
       <w:pPr>
@@ -4579,11 +4530,11 @@
         <w:pStyle w:val="Heading2"/>
         <w:spacing w:after="4"/>
       </w:pPr>
-      <w:bookmarkStart w:id="9" w:name="_Toc413260496"/>
+      <w:bookmarkStart w:id="10" w:name="_Toc413260496"/>
       <w:r>
         <w:t>Multicast</w:t>
       </w:r>
-      <w:bookmarkEnd w:id="9"/>
+      <w:bookmarkEnd w:id="10"/>
     </w:p>
     <w:p>
       <w:pPr>
@@ -5336,12 +5287,12 @@
         <w:pStyle w:val="Heading2"/>
         <w:spacing w:after="4"/>
       </w:pPr>
-      <w:bookmarkStart w:id="10" w:name="_Toc413260497"/>
+      <w:bookmarkStart w:id="11" w:name="_Toc413260497"/>
       <w:r>
         <w:lastRenderedPageBreak/>
         <w:t>Unicast</w:t>
       </w:r>
-      <w:bookmarkEnd w:id="10"/>
+      <w:bookmarkEnd w:id="11"/>
     </w:p>
     <w:p>
       <w:pPr>
@@ -5943,11 +5894,11 @@
         <w:pStyle w:val="Heading2"/>
         <w:spacing w:after="4"/>
       </w:pPr>
-      <w:bookmarkStart w:id="11" w:name="_Toc413260498"/>
+      <w:bookmarkStart w:id="12" w:name="_Toc413260498"/>
       <w:r>
         <w:t>Teardown</w:t>
       </w:r>
-      <w:bookmarkEnd w:id="11"/>
+      <w:bookmarkEnd w:id="12"/>
     </w:p>
     <w:p>
       <w:pPr>
@@ -6239,11 +6190,11 @@
         <w:pStyle w:val="Heading1"/>
         <w:spacing w:after="4"/>
       </w:pPr>
-      <w:bookmarkStart w:id="12" w:name="_Toc413260499"/>
+      <w:bookmarkStart w:id="13" w:name="_Toc413260499"/>
       <w:r>
         <w:t>Client Pseudo-Code</w:t>
       </w:r>
-      <w:bookmarkEnd w:id="12"/>
+      <w:bookmarkEnd w:id="13"/>
     </w:p>
     <w:p>
       <w:pPr>
@@ -6258,11 +6209,11 @@
         <w:pStyle w:val="Heading2"/>
         <w:spacing w:after="4"/>
       </w:pPr>
-      <w:bookmarkStart w:id="13" w:name="_Toc413260500"/>
+      <w:bookmarkStart w:id="14" w:name="_Toc413260500"/>
       <w:r>
         <w:t>Initialization</w:t>
       </w:r>
-      <w:bookmarkEnd w:id="13"/>
+      <w:bookmarkEnd w:id="14"/>
     </w:p>
     <w:p>
       <w:pPr>
@@ -6498,11 +6449,11 @@
         <w:pStyle w:val="Heading2"/>
         <w:spacing w:after="4"/>
       </w:pPr>
-      <w:bookmarkStart w:id="14" w:name="_Toc413260501"/>
+      <w:bookmarkStart w:id="15" w:name="_Toc413260501"/>
       <w:r>
         <w:t>Idle</w:t>
       </w:r>
-      <w:bookmarkEnd w:id="14"/>
+      <w:bookmarkEnd w:id="15"/>
     </w:p>
     <w:p>
       <w:pPr>
@@ -7736,11 +7687,11 @@
         <w:pStyle w:val="Heading2"/>
         <w:spacing w:after="4"/>
       </w:pPr>
-      <w:bookmarkStart w:id="15" w:name="_Toc413260502"/>
+      <w:bookmarkStart w:id="16" w:name="_Toc413260502"/>
       <w:r>
         <w:t>Connect</w:t>
       </w:r>
-      <w:bookmarkEnd w:id="15"/>
+      <w:bookmarkEnd w:id="16"/>
     </w:p>
     <w:p>
       <w:pPr>
@@ -8201,11 +8152,11 @@
         <w:pStyle w:val="Heading2"/>
         <w:spacing w:after="4"/>
       </w:pPr>
-      <w:bookmarkStart w:id="16" w:name="_Toc413260503"/>
+      <w:bookmarkStart w:id="17" w:name="_Toc413260503"/>
       <w:r>
         <w:t>Music</w:t>
       </w:r>
-      <w:bookmarkEnd w:id="16"/>
+      <w:bookmarkEnd w:id="17"/>
     </w:p>
     <w:p>
       <w:pPr>
@@ -9681,11 +9632,11 @@
         <w:pStyle w:val="Heading3"/>
         <w:spacing w:after="4"/>
       </w:pPr>
-      <w:bookmarkStart w:id="17" w:name="_Toc413260504"/>
+      <w:bookmarkStart w:id="18" w:name="_Toc413260504"/>
       <w:r>
         <w:t>Broadcast</w:t>
       </w:r>
-      <w:bookmarkEnd w:id="17"/>
+      <w:bookmarkEnd w:id="18"/>
     </w:p>
     <w:p>
       <w:pPr>
@@ -10832,11 +10783,11 @@
         <w:pStyle w:val="Heading3"/>
         <w:spacing w:after="4"/>
       </w:pPr>
-      <w:bookmarkStart w:id="18" w:name="_Toc413260505"/>
+      <w:bookmarkStart w:id="19" w:name="_Toc413260505"/>
       <w:r>
         <w:t>Unicast</w:t>
       </w:r>
-      <w:bookmarkEnd w:id="18"/>
+      <w:bookmarkEnd w:id="19"/>
     </w:p>
     <w:p>
       <w:pPr>
@@ -12003,11 +11954,11 @@
         <w:pStyle w:val="Heading2"/>
         <w:spacing w:after="4"/>
       </w:pPr>
-      <w:bookmarkStart w:id="19" w:name="_Toc413260506"/>
+      <w:bookmarkStart w:id="20" w:name="_Toc413260506"/>
       <w:r>
         <w:t>Microphone</w:t>
       </w:r>
-      <w:bookmarkEnd w:id="19"/>
+      <w:bookmarkEnd w:id="20"/>
     </w:p>
     <w:p>
       <w:pPr>
@@ -12615,11 +12566,11 @@
         <w:pStyle w:val="Heading2"/>
         <w:spacing w:after="4"/>
       </w:pPr>
-      <w:bookmarkStart w:id="20" w:name="_Toc413260507"/>
+      <w:bookmarkStart w:id="21" w:name="_Toc413260507"/>
       <w:r>
         <w:t>Teardown</w:t>
       </w:r>
-      <w:bookmarkEnd w:id="20"/>
+      <w:bookmarkEnd w:id="21"/>
     </w:p>
     <w:p>
       <w:pPr>
@@ -12823,22 +12774,22 @@
       <w:pPr>
         <w:pStyle w:val="Heading1"/>
       </w:pPr>
-      <w:bookmarkStart w:id="21" w:name="_Toc413260508"/>
+      <w:bookmarkStart w:id="22" w:name="_Toc413260508"/>
       <w:r>
         <w:t>Control Message Protocol</w:t>
       </w:r>
-      <w:bookmarkEnd w:id="21"/>
+      <w:bookmarkEnd w:id="22"/>
     </w:p>
     <w:p/>
     <w:p>
       <w:pPr>
         <w:pStyle w:val="Heading2"/>
       </w:pPr>
-      <w:bookmarkStart w:id="22" w:name="_Toc413260509"/>
+      <w:bookmarkStart w:id="23" w:name="_Toc413260509"/>
       <w:r>
         <w:t>Overview</w:t>
       </w:r>
-      <w:bookmarkEnd w:id="22"/>
+      <w:bookmarkEnd w:id="23"/>
     </w:p>
     <w:p>
       <w:r>
@@ -12855,11 +12806,11 @@
       <w:pPr>
         <w:pStyle w:val="Heading2"/>
       </w:pPr>
-      <w:bookmarkStart w:id="23" w:name="_Toc413260510"/>
+      <w:bookmarkStart w:id="24" w:name="_Toc413260510"/>
       <w:r>
         <w:t>Message Structure</w:t>
       </w:r>
-      <w:bookmarkEnd w:id="23"/>
+      <w:bookmarkEnd w:id="24"/>
     </w:p>
     <w:p>
       <w:r>
@@ -13087,11 +13038,11 @@
       <w:pPr>
         <w:pStyle w:val="Heading2"/>
       </w:pPr>
-      <w:bookmarkStart w:id="24" w:name="_Toc413260511"/>
+      <w:bookmarkStart w:id="25" w:name="_Toc413260511"/>
       <w:r>
         <w:t>Types of Messages</w:t>
       </w:r>
-      <w:bookmarkEnd w:id="24"/>
+      <w:bookmarkEnd w:id="25"/>
     </w:p>
     <w:p>
       <w:r>
@@ -13380,8 +13331,6 @@
             <w:r>
               <w:t>Client IP`</w:t>
             </w:r>
-            <w:bookmarkStart w:id="25" w:name="_GoBack"/>
-            <w:bookmarkEnd w:id="25"/>
             <w:r>
               <w:t>Song Name</w:t>
             </w:r>
@@ -15621,7 +15570,7 @@
 </file>
 
 <file path=customXml/itemProps2.xml><?xml version="1.0" encoding="utf-8"?>
-<ds:datastoreItem xmlns:ds="http://schemas.openxmlformats.org/officeDocument/2006/customXml" ds:itemID="{A7A794B9-3E81-451C-B38D-219BDD121E7F}">
+<ds:datastoreItem xmlns:ds="http://schemas.openxmlformats.org/officeDocument/2006/customXml" ds:itemID="{55422D25-7160-4285-BBEE-E6C3AC22FBE9}">
   <ds:schemaRefs>
     <ds:schemaRef ds:uri="http://schemas.openxmlformats.org/officeDocument/2006/bibliography"/>
   </ds:schemaRefs>

</xml_diff>